<commit_message>
Updated some of the sections
</commit_message>
<xml_diff>
--- a/FRED API Draft.docx
+++ b/FRED API Draft.docx
@@ -325,19 +325,7 @@
                 <w:rPr>
                   <w:rStyle w:val="Hyperlink"/>
                 </w:rPr>
-                <w:t>http://tinyurl.com/c4zhy</w:t>
-              </w:r>
-              <w:r>
-                <w:rPr>
-                  <w:rStyle w:val="Hyperlink"/>
-                </w:rPr>
-                <w:t>r</w:t>
-              </w:r>
-              <w:r>
-                <w:rPr>
-                  <w:rStyle w:val="Hyperlink"/>
-                </w:rPr>
-                <w:t>u</w:t>
+                <w:t>http://tinyurl.com/c4zhyru</w:t>
               </w:r>
             </w:hyperlink>
           </w:p>
@@ -719,10 +707,10 @@
             <v:path o:extrusionok="f" gradientshapeok="t" o:connecttype="rect"/>
             <o:lock v:ext="edit" aspectratio="t"/>
           </v:shapetype>
-          <v:shape id="_x0000_i1124" type="#_x0000_t75" style="width:366.75pt;height:59.25pt" o:ole="">
+          <v:shape id="_x0000_i1025" type="#_x0000_t75" style="width:366.75pt;height:59.25pt" o:ole="">
             <v:imagedata r:id="rId13" o:title=""/>
           </v:shape>
-          <o:OLEObject Type="Embed" ProgID="Visio.Drawing.11" ShapeID="_x0000_i1124" DrawAspect="Content" ObjectID="_1414916583" r:id="rId14"/>
+          <o:OLEObject Type="Embed" ProgID="Visio.Drawing.11" ShapeID="_x0000_i1025" DrawAspect="Content" ObjectID="_1415001356" r:id="rId14"/>
         </w:object>
       </w:r>
     </w:p>
@@ -945,66 +933,12 @@
         <w:pStyle w:val="Heading2"/>
       </w:pPr>
       <w:r>
-        <w:t>Endpoints</w:t>
-      </w:r>
-    </w:p>
-    <w:p>
-      <w:r>
-        <w:t>TODO: Explain:</w:t>
-      </w:r>
-    </w:p>
-    <w:p>
-      <w:pPr>
-        <w:pStyle w:val="ListParagraph"/>
-        <w:numPr>
-          <w:ilvl w:val="0"/>
-          <w:numId w:val="7"/>
-        </w:numPr>
-      </w:pPr>
-      <w:r>
-        <w:t>Implementers may choose a base URL</w:t>
-      </w:r>
-    </w:p>
-    <w:p>
-      <w:pPr>
-        <w:pStyle w:val="ListParagraph"/>
-        <w:numPr>
-          <w:ilvl w:val="0"/>
-          <w:numId w:val="7"/>
-        </w:numPr>
-      </w:pPr>
-      <w:r>
-        <w:t>Versioning scheme</w:t>
-      </w:r>
-    </w:p>
-    <w:p>
-      <w:pPr>
-        <w:pStyle w:val="ListParagraph"/>
-        <w:numPr>
-          <w:ilvl w:val="0"/>
-          <w:numId w:val="7"/>
-        </w:numPr>
-      </w:pPr>
-      <w:r>
-        <w:t>XML/JSON specifics on query</w:t>
-      </w:r>
-    </w:p>
-    <w:p>
-      <w:pPr>
-        <w:pStyle w:val="Heading2"/>
-      </w:pPr>
-      <w:r>
         <w:t>Record and Maintain Facility Data</w:t>
       </w:r>
     </w:p>
     <w:p>
       <w:r>
-        <w:t>The record and maintain</w:t>
-      </w:r>
-      <w:bookmarkStart w:id="3" w:name="_GoBack"/>
-      <w:bookmarkEnd w:id="3"/>
-      <w:r>
-        <w:t xml:space="preserve"> facility data transaction (FRED transaction 1) describes the processes under which a </w:t>
+        <w:t xml:space="preserve">The record and maintain facility data transaction (FRED transaction 1) describes the processes under which a </w:t>
       </w:r>
       <w:r>
         <w:t xml:space="preserve">facility data source </w:t>
@@ -1059,7 +993,7 @@
         <w:rPr>
           <w:noProof/>
         </w:rPr>
-        <w:t>2</w:t>
+        <w:t>3</w:t>
       </w:r>
       <w:r>
         <w:fldChar w:fldCharType="end"/>
@@ -1075,10 +1009,10 @@
       </w:pPr>
       <w:r>
         <w:object w:dxaOrig="5994" w:dyaOrig="880" w14:anchorId="02B15C64">
-          <v:shape id="_x0000_i1135" type="#_x0000_t75" style="width:300pt;height:44.25pt" o:ole="">
+          <v:shape id="_x0000_i1026" type="#_x0000_t75" style="width:300pt;height:44.25pt" o:ole="">
             <v:imagedata r:id="rId17" o:title=""/>
           </v:shape>
-          <o:OLEObject Type="Embed" ProgID="Visio.Drawing.11" ShapeID="_x0000_i1135" DrawAspect="Content" ObjectID="_1414916584" r:id="rId18"/>
+          <o:OLEObject Type="Embed" ProgID="Visio.Drawing.11" ShapeID="_x0000_i1026" DrawAspect="Content" ObjectID="_1415001357" r:id="rId18"/>
         </w:object>
       </w:r>
     </w:p>
@@ -1087,7 +1021,7 @@
         <w:pStyle w:val="Caption"/>
         <w:jc w:val="center"/>
       </w:pPr>
-      <w:bookmarkStart w:id="4" w:name="_Ref341163318"/>
+      <w:bookmarkStart w:id="3" w:name="_Ref341163318"/>
       <w:r>
         <w:t xml:space="preserve">Figure </w:t>
       </w:r>
@@ -1109,7 +1043,7 @@
       <w:r>
         <w:fldChar w:fldCharType="end"/>
       </w:r>
-      <w:bookmarkEnd w:id="4"/>
+      <w:bookmarkEnd w:id="3"/>
       <w:r>
         <w:t xml:space="preserve"> – Record and maintain facility data actors</w:t>
       </w:r>
@@ -1256,7 +1190,6 @@
         </w:numPr>
       </w:pPr>
       <w:r>
-        <w:lastRenderedPageBreak/>
         <w:t>HTTP 1.1</w:t>
       </w:r>
     </w:p>
@@ -1297,7 +1230,7 @@
         <w:rPr>
           <w:noProof/>
         </w:rPr>
-        <w:t>3</w:t>
+        <w:t>4</w:t>
       </w:r>
       <w:r>
         <w:fldChar w:fldCharType="end"/>
@@ -1305,19 +1238,20 @@
       <w:r>
         <w:t xml:space="preserve"> i</w:t>
       </w:r>
-      <w:commentRangeStart w:id="5"/>
-      <w:r>
-        <w:t xml:space="preserve">llustrates </w:t>
-      </w:r>
-      <w:commentRangeEnd w:id="5"/>
-      <w:r>
-        <w:rPr>
-          <w:rStyle w:val="CommentReference"/>
-        </w:rPr>
-        <w:commentReference w:id="5"/>
-      </w:r>
-      <w:r>
-        <w:t>the sequence of messaging between the Facility Data Source (FRED_SRC) actor and Facility Data Repository (FRED_REPO).</w:t>
+      <w:r>
+        <w:t>llustrates the sequence of messaging between the Facility Data Source (</w:t>
+      </w:r>
+      <w:r>
+        <w:t xml:space="preserve">FRED_SRC) actor and Facility Registry </w:t>
+      </w:r>
+      <w:r>
+        <w:t>(FRED_</w:t>
+      </w:r>
+      <w:r>
+        <w:t>REG</w:t>
+      </w:r>
+      <w:r>
+        <w:t>).</w:t>
       </w:r>
     </w:p>
     <w:p>
@@ -1326,11 +1260,11 @@
         <w:jc w:val="center"/>
       </w:pPr>
       <w:r>
-        <w:object w:dxaOrig="4159" w:dyaOrig="3847" w14:anchorId="6B751690">
-          <v:shape id="_x0000_i1121" type="#_x0000_t75" style="width:207.75pt;height:192pt" o:ole="">
+        <w:object w:dxaOrig="4159" w:dyaOrig="4432" w14:anchorId="6B751690">
+          <v:shape id="_x0000_i1054" type="#_x0000_t75" style="width:207.75pt;height:221.25pt" o:ole="">
             <v:imagedata r:id="rId19" o:title=""/>
           </v:shape>
-          <o:OLEObject Type="Embed" ProgID="Visio.Drawing.11" ShapeID="_x0000_i1121" DrawAspect="Content" ObjectID="_1414916585" r:id="rId20"/>
+          <o:OLEObject Type="Embed" ProgID="Visio.Drawing.11" ShapeID="_x0000_i1054" DrawAspect="Content" ObjectID="_1415001358" r:id="rId20"/>
         </w:object>
       </w:r>
     </w:p>
@@ -1339,7 +1273,7 @@
         <w:pStyle w:val="Caption"/>
         <w:jc w:val="center"/>
       </w:pPr>
-      <w:bookmarkStart w:id="6" w:name="_Ref341171219"/>
+      <w:bookmarkStart w:id="4" w:name="_Ref341171219"/>
       <w:r>
         <w:t xml:space="preserve">Figure </w:t>
       </w:r>
@@ -1361,7 +1295,7 @@
       <w:r>
         <w:fldChar w:fldCharType="end"/>
       </w:r>
-      <w:bookmarkEnd w:id="6"/>
+      <w:bookmarkEnd w:id="4"/>
       <w:r>
         <w:t xml:space="preserve"> - Record and Maintain facility interactions</w:t>
       </w:r>
@@ -1463,51 +1397,110 @@
         <w:pStyle w:val="Heading6"/>
       </w:pPr>
       <w:r>
+        <w:t>“</w:t>
+      </w:r>
+      <w:r>
+        <w:t>url</w:t>
+      </w:r>
+      <w:r>
+        <w:t>”</w:t>
+      </w:r>
+      <w:r>
+        <w:t xml:space="preserve"> </w:t>
+      </w:r>
+      <w:r>
+        <w:t>/ “</w:t>
+      </w:r>
+      <w:r>
+        <w:t>id</w:t>
+      </w:r>
+      <w:r>
+        <w:t xml:space="preserve">” </w:t>
+      </w:r>
+      <w:r>
+        <w:t>Element</w:t>
+      </w:r>
+      <w:r>
+        <w:t xml:space="preserve"> Restrictions</w:t>
+      </w:r>
+      <w:r>
+        <w:t xml:space="preserve"> </w:t>
+      </w:r>
+    </w:p>
+    <w:p>
+      <w:r>
+        <w:t xml:space="preserve">The </w:t>
+      </w:r>
+      <w:r>
+        <w:t>“url” and “</w:t>
+      </w:r>
+      <w:r>
+        <w:t>id</w:t>
+      </w:r>
+      <w:r>
+        <w:t xml:space="preserve">” </w:t>
+      </w:r>
+      <w:r>
+        <w:t>element</w:t>
+      </w:r>
+      <w:r>
+        <w:t>s</w:t>
+      </w:r>
+      <w:r>
+        <w:t xml:space="preserve"> of the facility resource SHALL NOT carry a value on the register facility request as this value is to be populated by the facility registry.</w:t>
+      </w:r>
+      <w:r>
+        <w:t xml:space="preserve"> </w:t>
+      </w:r>
+    </w:p>
+    <w:p>
+      <w:pPr>
+        <w:pStyle w:val="Heading5"/>
+      </w:pPr>
+      <w:r>
         <w:lastRenderedPageBreak/>
-        <w:t>URL Element</w:t>
-      </w:r>
-      <w:r>
-        <w:t xml:space="preserve"> Restrictions</w:t>
-      </w:r>
-    </w:p>
-    <w:p>
-      <w:r>
-        <w:t>The URL element of the facility resource SHALL NOT carry a value on the register facility request as this value is to be populated by the facility registry.</w:t>
-      </w:r>
-    </w:p>
-    <w:p>
-      <w:pPr>
-        <w:pStyle w:val="Heading6"/>
-      </w:pPr>
-      <w:r>
-        <w:t>ApprovalDate Element Restrictions</w:t>
-      </w:r>
-    </w:p>
-    <w:p>
-      <w:r>
-        <w:t xml:space="preserve">The “approvalDate” element of the facility </w:t>
-      </w:r>
-      <w:r>
-        <w:t xml:space="preserve">resource SHALL only carry a date/time </w:t>
-      </w:r>
-      <w:r>
-        <w:t xml:space="preserve">value </w:t>
-      </w:r>
-      <w:r>
-        <w:t>with a precision that can be guaranteed to be accurate by the sender. If the precision of the date provided in the value of the approvalDate element cannot be conveyed using xs:date or xs:dateTime, then the sender SHALL send the precision in the “precision” attribute of the ComplexDate type.</w:t>
-      </w:r>
-    </w:p>
-    <w:p>
-      <w:pPr>
-        <w:pStyle w:val="Heading4"/>
-      </w:pPr>
+        <w:t xml:space="preserve"> </w:t>
+      </w:r>
       <w:r>
         <w:t>Examples</w:t>
       </w:r>
     </w:p>
     <w:p>
       <w:r>
-        <w:t>Illustrates a sample request to create a facility named “Good Health Hospital”.</w:t>
+        <w:fldChar w:fldCharType="begin"/>
+      </w:r>
+      <w:r>
+        <w:instrText xml:space="preserve"> REF _Ref341184109 \h </w:instrText>
+      </w:r>
+      <w:r>
+        <w:fldChar w:fldCharType="separate"/>
+      </w:r>
+      <w:r>
+        <w:t xml:space="preserve">Figure </w:t>
+      </w:r>
+      <w:r>
+        <w:rPr>
+          <w:noProof/>
+        </w:rPr>
+        <w:t>5</w:t>
+      </w:r>
+      <w:r>
+        <w:fldChar w:fldCharType="end"/>
+      </w:r>
+      <w:r>
+        <w:t xml:space="preserve"> i</w:t>
+      </w:r>
+      <w:r>
+        <w:t>llustrates a sample request to create a facili</w:t>
+      </w:r>
+      <w:r>
+        <w:t xml:space="preserve">ty named “Good Health Hospital” which </w:t>
+      </w:r>
+      <w:r>
+        <w:t xml:space="preserve">was created </w:t>
+      </w:r>
+      <w:r>
+        <w:t>sometime in November 2012.</w:t>
       </w:r>
     </w:p>
     <w:p>
@@ -1529,7 +1522,7 @@
             <w:rStyle w:val="Hyperlink"/>
             <w:noProof/>
           </w:rPr>
-          <w:t>http://example.com/api/fred/1.1 HTTP/1.1</w:t>
+          <w:t>http://example.com/api/fred/1.1/facilities HTTP/1.1</w:t>
         </w:r>
       </w:hyperlink>
     </w:p>
@@ -1566,7 +1559,7 @@
             <w:rStyle w:val="Hyperlink"/>
             <w:noProof/>
           </w:rPr>
-          <w:t>www.example.com</w:t>
+          <w:t>example.com</w:t>
         </w:r>
       </w:hyperlink>
     </w:p>
@@ -1650,21 +1643,51 @@
         <w:pStyle w:val="Sample"/>
         <w:rPr>
           <w:noProof/>
-          <w:color w:val="008000"/>
-        </w:rPr>
-      </w:pPr>
-      <w:r>
-        <w:rPr>
-          <w:noProof/>
-        </w:rPr>
-        <w:t xml:space="preserve">  &lt;!--</w:t>
-      </w:r>
-      <w:r>
-        <w:rPr>
-          <w:noProof/>
-          <w:color w:val="008000"/>
-        </w:rPr>
-        <w:t xml:space="preserve"> TODO: Schema says this is NCNAME which means I have to use this naming convention</w:t>
+        </w:rPr>
+      </w:pPr>
+      <w:r>
+        <w:rPr>
+          <w:noProof/>
+        </w:rPr>
+        <w:t xml:space="preserve">  &lt;</w:t>
+      </w:r>
+      <w:r>
+        <w:rPr>
+          <w:noProof/>
+          <w:color w:val="A31515"/>
+        </w:rPr>
+        <w:t>fac:name</w:t>
+      </w:r>
+      <w:r>
+        <w:rPr>
+          <w:noProof/>
+        </w:rPr>
+        <w:t>&gt;</w:t>
+      </w:r>
+      <w:r>
+        <w:rPr>
+          <w:noProof/>
+        </w:rPr>
+        <w:t>Good Health Hospital</w:t>
+      </w:r>
+      <w:r>
+        <w:rPr>
+          <w:noProof/>
+        </w:rPr>
+        <w:t>&lt;/</w:t>
+      </w:r>
+      <w:r>
+        <w:rPr>
+          <w:noProof/>
+          <w:color w:val="A31515"/>
+        </w:rPr>
+        <w:t>fac:name</w:t>
+      </w:r>
+      <w:r>
+        <w:rPr>
+          <w:noProof/>
+        </w:rPr>
+        <w:t>&gt;</w:t>
       </w:r>
     </w:p>
     <w:p>
@@ -1677,15 +1700,66 @@
       <w:r>
         <w:rPr>
           <w:noProof/>
-          <w:color w:val="008000"/>
-        </w:rPr>
-        <w:t xml:space="preserve">  perhaps we should change this? </w:t>
-      </w:r>
-      <w:r>
-        <w:rPr>
-          <w:noProof/>
-        </w:rPr>
-        <w:t>--&gt;</w:t>
+        </w:rPr>
+        <w:t xml:space="preserve">  </w:t>
+      </w:r>
+      <w:r>
+        <w:rPr>
+          <w:noProof/>
+        </w:rPr>
+        <w:t>&lt;</w:t>
+      </w:r>
+      <w:r>
+        <w:rPr>
+          <w:noProof/>
+          <w:color w:val="A31515"/>
+        </w:rPr>
+        <w:t>fac:identity</w:t>
+      </w:r>
+      <w:r>
+        <w:rPr>
+          <w:noProof/>
+        </w:rPr>
+        <w:t xml:space="preserve"> </w:t>
+      </w:r>
+      <w:r>
+        <w:rPr>
+          <w:noProof/>
+          <w:color w:val="FF0000"/>
+        </w:rPr>
+        <w:t>agency</w:t>
+      </w:r>
+      <w:r>
+        <w:rPr>
+          <w:noProof/>
+        </w:rPr>
+        <w:t xml:space="preserve">="MOH" </w:t>
+      </w:r>
+      <w:r>
+        <w:rPr>
+          <w:noProof/>
+          <w:color w:val="FF0000"/>
+        </w:rPr>
+        <w:t>context</w:t>
+      </w:r>
+      <w:r>
+        <w:rPr>
+          <w:noProof/>
+        </w:rPr>
+        <w:t xml:space="preserve">="HR" </w:t>
+      </w:r>
+      <w:r>
+        <w:rPr>
+          <w:noProof/>
+          <w:color w:val="FF0000"/>
+        </w:rPr>
+        <w:t>id</w:t>
+      </w:r>
+      <w:r>
+        <w:rPr>
+          <w:noProof/>
+        </w:rPr>
+        <w:t>="20394"/&gt;</w:t>
       </w:r>
     </w:p>
     <w:p>
@@ -1706,20 +1780,20 @@
           <w:noProof/>
           <w:color w:val="A31515"/>
         </w:rPr>
-        <w:t>fac:name</w:t>
-      </w:r>
-      <w:r>
-        <w:rPr>
-          <w:noProof/>
-        </w:rPr>
-        <w:t>&gt;GHHS&lt;/</w:t>
+        <w:t>fac:active</w:t>
+      </w:r>
+      <w:r>
+        <w:rPr>
+          <w:noProof/>
+        </w:rPr>
+        <w:t>&gt;true&lt;/</w:t>
       </w:r>
       <w:r>
         <w:rPr>
           <w:noProof/>
           <w:color w:val="A31515"/>
         </w:rPr>
-        <w:t>fac:name</w:t>
+        <w:t>fac:active</w:t>
       </w:r>
       <w:r>
         <w:rPr>
@@ -1746,7 +1820,47 @@
           <w:noProof/>
           <w:color w:val="A31515"/>
         </w:rPr>
-        <w:t>fac:identities</w:t>
+        <w:t>fac:</w:t>
+      </w:r>
+      <w:r>
+        <w:rPr>
+          <w:noProof/>
+          <w:color w:val="A31515"/>
+        </w:rPr>
+        <w:t>creationTime</w:t>
+      </w:r>
+      <w:r>
+        <w:rPr>
+          <w:noProof/>
+        </w:rPr>
+        <w:t xml:space="preserve"> </w:t>
+      </w:r>
+      <w:r>
+        <w:rPr>
+          <w:noProof/>
+          <w:color w:val="FF0000"/>
+        </w:rPr>
+        <w:t>precision</w:t>
+      </w:r>
+      <w:r>
+        <w:rPr>
+          <w:noProof/>
+        </w:rPr>
+        <w:t>="M"&gt;2012-11-01&lt;/</w:t>
+      </w:r>
+      <w:r>
+        <w:rPr>
+          <w:noProof/>
+          <w:color w:val="A31515"/>
+        </w:rPr>
+        <w:t>fac:</w:t>
+      </w:r>
+      <w:r>
+        <w:rPr>
+          <w:noProof/>
+          <w:color w:val="A31515"/>
+        </w:rPr>
+        <w:t>creationTime</w:t>
       </w:r>
       <w:r>
         <w:rPr>
@@ -1766,27 +1880,27 @@
         <w:rPr>
           <w:noProof/>
         </w:rPr>
-        <w:t xml:space="preserve">    &lt;</w:t>
+        <w:t xml:space="preserve">  &lt;</w:t>
       </w:r>
       <w:r>
         <w:rPr>
           <w:noProof/>
           <w:color w:val="A31515"/>
         </w:rPr>
-        <w:t>fac:guid</w:t>
-      </w:r>
-      <w:r>
-        <w:rPr>
-          <w:noProof/>
-        </w:rPr>
-        <w:t>&gt;urn:uuid:60227D95-492F-4192-B352-BD6BB0200707&lt;/</w:t>
+        <w:t>geo:lat</w:t>
+      </w:r>
+      <w:r>
+        <w:rPr>
+          <w:noProof/>
+        </w:rPr>
+        <w:t>&gt;1.69172&lt;/</w:t>
       </w:r>
       <w:r>
         <w:rPr>
           <w:noProof/>
           <w:color w:val="A31515"/>
         </w:rPr>
-        <w:t>fac:guid</w:t>
+        <w:t>geo:lat</w:t>
       </w:r>
       <w:r>
         <w:rPr>
@@ -1806,14 +1920,54 @@
         <w:rPr>
           <w:noProof/>
         </w:rPr>
-        <w:t xml:space="preserve">    &lt;</w:t>
+        <w:t xml:space="preserve">  &lt;</w:t>
       </w:r>
       <w:r>
         <w:rPr>
           <w:noProof/>
           <w:color w:val="A31515"/>
         </w:rPr>
-        <w:t>fac:identity</w:t>
+        <w:t>geo:long</w:t>
+      </w:r>
+      <w:r>
+        <w:rPr>
+          <w:noProof/>
+        </w:rPr>
+        <w:t>&gt;29.52505&lt;/</w:t>
+      </w:r>
+      <w:r>
+        <w:rPr>
+          <w:noProof/>
+          <w:color w:val="A31515"/>
+        </w:rPr>
+        <w:t>geo:long</w:t>
+      </w:r>
+      <w:r>
+        <w:rPr>
+          <w:noProof/>
+        </w:rPr>
+        <w:t>&gt;</w:t>
+      </w:r>
+    </w:p>
+    <w:p>
+      <w:pPr>
+        <w:pStyle w:val="Sample"/>
+        <w:rPr>
+          <w:noProof/>
+        </w:rPr>
+      </w:pPr>
+      <w:r>
+        <w:rPr>
+          <w:noProof/>
+        </w:rPr>
+        <w:t xml:space="preserve">  &lt;</w:t>
+      </w:r>
+      <w:r>
+        <w:rPr>
+          <w:noProof/>
+          <w:color w:val="A31515"/>
+        </w:rPr>
+        <w:t>fac:link</w:t>
       </w:r>
       <w:r>
         <w:rPr>
@@ -1826,39 +1980,26 @@
           <w:noProof/>
           <w:color w:val="FF0000"/>
         </w:rPr>
-        <w:t>agency</w:t>
-      </w:r>
-      <w:r>
-        <w:rPr>
-          <w:noProof/>
-        </w:rPr>
-        <w:t xml:space="preserve">="MOH" </w:t>
+        <w:t>name</w:t>
+      </w:r>
+      <w:r>
+        <w:rPr>
+          <w:noProof/>
+        </w:rPr>
+        <w:t xml:space="preserve">="providers" </w:t>
       </w:r>
       <w:r>
         <w:rPr>
           <w:noProof/>
           <w:color w:val="FF0000"/>
         </w:rPr>
-        <w:t>context</w:t>
-      </w:r>
-      <w:r>
-        <w:rPr>
-          <w:noProof/>
-        </w:rPr>
-        <w:t xml:space="preserve">="HR" </w:t>
-      </w:r>
-      <w:r>
-        <w:rPr>
-          <w:noProof/>
-          <w:color w:val="FF0000"/>
-        </w:rPr>
-        <w:t>id</w:t>
-      </w:r>
-      <w:r>
-        <w:rPr>
-          <w:noProof/>
-        </w:rPr>
-        <w:t>="20394"/&gt;</w:t>
+        <w:t>url</w:t>
+      </w:r>
+      <w:r>
+        <w:rPr>
+          <w:noProof/>
+        </w:rPr>
+        <w:t>="http://providers.moh.gov.za/providers"/&gt;</w:t>
       </w:r>
     </w:p>
     <w:p>
@@ -1872,14 +2013,14 @@
         <w:rPr>
           <w:noProof/>
         </w:rPr>
-        <w:t xml:space="preserve">  &lt;/</w:t>
+        <w:t>&lt;/</w:t>
       </w:r>
       <w:r>
         <w:rPr>
           <w:noProof/>
           <w:color w:val="A31515"/>
         </w:rPr>
-        <w:t>fac:identities</w:t>
+        <w:t>fac:facility</w:t>
       </w:r>
       <w:r>
         <w:rPr>
@@ -1890,261 +2031,9 @@
     </w:p>
     <w:p>
       <w:pPr>
-        <w:pStyle w:val="Sample"/>
-        <w:rPr>
-          <w:noProof/>
-        </w:rPr>
-      </w:pPr>
-      <w:r>
-        <w:rPr>
-          <w:noProof/>
-        </w:rPr>
-        <w:t xml:space="preserve">  &lt;</w:t>
-      </w:r>
-      <w:r>
-        <w:rPr>
-          <w:noProof/>
-          <w:color w:val="A31515"/>
-        </w:rPr>
-        <w:t>fac:active</w:t>
-      </w:r>
-      <w:r>
-        <w:rPr>
-          <w:noProof/>
-        </w:rPr>
-        <w:t>&gt;true&lt;/</w:t>
-      </w:r>
-      <w:r>
-        <w:rPr>
-          <w:noProof/>
-          <w:color w:val="A31515"/>
-        </w:rPr>
-        <w:t>fac:active</w:t>
-      </w:r>
-      <w:r>
-        <w:rPr>
-          <w:noProof/>
-        </w:rPr>
-        <w:t>&gt;</w:t>
-      </w:r>
-    </w:p>
-    <w:p>
-      <w:pPr>
-        <w:pStyle w:val="Sample"/>
-        <w:rPr>
-          <w:noProof/>
-        </w:rPr>
-      </w:pPr>
-      <w:r>
-        <w:rPr>
-          <w:noProof/>
-        </w:rPr>
-        <w:t xml:space="preserve">  &lt;</w:t>
-      </w:r>
-      <w:r>
-        <w:rPr>
-          <w:noProof/>
-          <w:color w:val="A31515"/>
-        </w:rPr>
-        <w:t>fac:approvalDate</w:t>
-      </w:r>
-      <w:r>
-        <w:rPr>
-          <w:noProof/>
-        </w:rPr>
-        <w:t xml:space="preserve"> </w:t>
-      </w:r>
-      <w:r>
-        <w:rPr>
-          <w:noProof/>
-          <w:color w:val="FF0000"/>
-        </w:rPr>
-        <w:t>precision</w:t>
-      </w:r>
-      <w:r>
-        <w:rPr>
-          <w:noProof/>
-        </w:rPr>
-        <w:t>="M"&gt;2012-11-01&lt;/</w:t>
-      </w:r>
-      <w:r>
-        <w:rPr>
-          <w:noProof/>
-          <w:color w:val="A31515"/>
-        </w:rPr>
-        <w:t>fac:approvalDate</w:t>
-      </w:r>
-      <w:r>
-        <w:rPr>
-          <w:noProof/>
-        </w:rPr>
-        <w:t>&gt;</w:t>
-      </w:r>
-    </w:p>
-    <w:p>
-      <w:pPr>
-        <w:pStyle w:val="Sample"/>
-        <w:rPr>
-          <w:noProof/>
-        </w:rPr>
-      </w:pPr>
-      <w:r>
-        <w:rPr>
-          <w:noProof/>
-        </w:rPr>
-        <w:t xml:space="preserve">  &lt;</w:t>
-      </w:r>
-      <w:r>
-        <w:rPr>
-          <w:noProof/>
-          <w:color w:val="A31515"/>
-        </w:rPr>
-        <w:t>geo:lat</w:t>
-      </w:r>
-      <w:r>
-        <w:rPr>
-          <w:noProof/>
-        </w:rPr>
-        <w:t>&gt;1.69172&lt;/</w:t>
-      </w:r>
-      <w:r>
-        <w:rPr>
-          <w:noProof/>
-          <w:color w:val="A31515"/>
-        </w:rPr>
-        <w:t>geo:lat</w:t>
-      </w:r>
-      <w:r>
-        <w:rPr>
-          <w:noProof/>
-        </w:rPr>
-        <w:t>&gt;</w:t>
-      </w:r>
-    </w:p>
-    <w:p>
-      <w:pPr>
-        <w:pStyle w:val="Sample"/>
-        <w:rPr>
-          <w:noProof/>
-        </w:rPr>
-      </w:pPr>
-      <w:r>
-        <w:rPr>
-          <w:noProof/>
-        </w:rPr>
-        <w:t xml:space="preserve">  &lt;</w:t>
-      </w:r>
-      <w:r>
-        <w:rPr>
-          <w:noProof/>
-          <w:color w:val="A31515"/>
-        </w:rPr>
-        <w:t>geo:long</w:t>
-      </w:r>
-      <w:r>
-        <w:rPr>
-          <w:noProof/>
-        </w:rPr>
-        <w:t>&gt;29.52505&lt;/</w:t>
-      </w:r>
-      <w:r>
-        <w:rPr>
-          <w:noProof/>
-          <w:color w:val="A31515"/>
-        </w:rPr>
-        <w:t>geo:long</w:t>
-      </w:r>
-      <w:r>
-        <w:rPr>
-          <w:noProof/>
-        </w:rPr>
-        <w:t>&gt;</w:t>
-      </w:r>
-    </w:p>
-    <w:p>
-      <w:pPr>
-        <w:pStyle w:val="Sample"/>
-        <w:rPr>
-          <w:noProof/>
-        </w:rPr>
-      </w:pPr>
-      <w:r>
-        <w:rPr>
-          <w:noProof/>
-        </w:rPr>
-        <w:t xml:space="preserve">  &lt;</w:t>
-      </w:r>
-      <w:r>
-        <w:rPr>
-          <w:noProof/>
-          <w:color w:val="A31515"/>
-        </w:rPr>
-        <w:t>fac:link</w:t>
-      </w:r>
-      <w:r>
-        <w:rPr>
-          <w:noProof/>
-        </w:rPr>
-        <w:t xml:space="preserve"> </w:t>
-      </w:r>
-      <w:r>
-        <w:rPr>
-          <w:noProof/>
-          <w:color w:val="FF0000"/>
-        </w:rPr>
-        <w:t>name</w:t>
-      </w:r>
-      <w:r>
-        <w:rPr>
-          <w:noProof/>
-        </w:rPr>
-        <w:t xml:space="preserve">="providers" </w:t>
-      </w:r>
-      <w:r>
-        <w:rPr>
-          <w:noProof/>
-          <w:color w:val="FF0000"/>
-        </w:rPr>
-        <w:t>url</w:t>
-      </w:r>
-      <w:r>
-        <w:rPr>
-          <w:noProof/>
-        </w:rPr>
-        <w:t>="http://providers.moh.gov.za/providers"/&gt;</w:t>
-      </w:r>
-    </w:p>
-    <w:p>
-      <w:pPr>
-        <w:pStyle w:val="Sample"/>
-        <w:rPr>
-          <w:noProof/>
-        </w:rPr>
-      </w:pPr>
-      <w:r>
-        <w:rPr>
-          <w:noProof/>
-        </w:rPr>
-        <w:t>&lt;/</w:t>
-      </w:r>
-      <w:r>
-        <w:rPr>
-          <w:noProof/>
-          <w:color w:val="A31515"/>
-        </w:rPr>
-        <w:t>fac:facility</w:t>
-      </w:r>
-      <w:r>
-        <w:rPr>
-          <w:noProof/>
-        </w:rPr>
-        <w:t>&gt;</w:t>
-      </w:r>
-    </w:p>
-    <w:p>
-      <w:pPr>
         <w:pStyle w:val="Caption"/>
       </w:pPr>
+      <w:bookmarkStart w:id="5" w:name="_Ref341184109"/>
       <w:r>
         <w:t xml:space="preserve">Figure </w:t>
       </w:r>
@@ -2166,118 +2055,17 @@
       <w:r>
         <w:fldChar w:fldCharType="end"/>
       </w:r>
+      <w:bookmarkEnd w:id="5"/>
       <w:r>
         <w:t xml:space="preserve"> - Sample register facility operation</w:t>
       </w:r>
     </w:p>
     <w:p>
       <w:pPr>
-        <w:pStyle w:val="Heading4"/>
-      </w:pPr>
-      <w:r>
-        <w:t>Update Facility</w:t>
-      </w:r>
-    </w:p>
-    <w:p>
-      <w:r>
-        <w:t>When a facility registration record changes in the facility data source’s datastore, it will notify the facility registry of this change using the update facility operation.</w:t>
-      </w:r>
-    </w:p>
-    <w:p>
-      <w:pPr>
         <w:pStyle w:val="Heading5"/>
       </w:pPr>
       <w:r>
-        <w:t>Message Semantics</w:t>
-      </w:r>
-    </w:p>
-    <w:p>
-      <w:r>
-        <w:rPr>
-          <w:b/>
-        </w:rPr>
-        <w:t xml:space="preserve">HTTP Method: </w:t>
-      </w:r>
-      <w:r>
-        <w:t>PUT</w:t>
-      </w:r>
-      <w:r>
-        <w:br/>
-      </w:r>
-      <w:r>
-        <w:rPr>
-          <w:b/>
-        </w:rPr>
-        <w:t xml:space="preserve">Resource: </w:t>
-      </w:r>
-      <w:r>
-        <w:t>{base}/facilities/{id}</w:t>
-      </w:r>
-      <w:r>
-        <w:br/>
-      </w:r>
-      <w:r>
-        <w:rPr>
-          <w:b/>
-        </w:rPr>
-        <w:t xml:space="preserve">Content Type: </w:t>
-      </w:r>
-      <w:r>
-        <w:t>text/xml or text/json</w:t>
-      </w:r>
-    </w:p>
-    <w:p>
-      <w:r>
-        <w:lastRenderedPageBreak/>
-        <w:t xml:space="preserve">Facility data sources </w:t>
-      </w:r>
-      <w:r>
-        <w:t>SHALL</w:t>
-      </w:r>
-      <w:r>
-        <w:t xml:space="preserve"> submit either an XML or JSON encoded facility resource as the payload of the HTTP message. All data sources SHALL send an appropriate content-type header which describes the type of data conveyed in the payload.</w:t>
-      </w:r>
-    </w:p>
-    <w:p>
-      <w:pPr>
-        <w:pStyle w:val="Heading6"/>
-      </w:pPr>
-      <w:r>
-        <w:t>ApprovalDate Element Restrictions</w:t>
-      </w:r>
-    </w:p>
-    <w:p>
-      <w:r>
-        <w:t>The “approvalDate” element of the facility resource SHALL only carry a date/time value with a precision that can be guaranteed to be accurate by the sender. If the precision of the date provided in the value of the approvalDate element cannot be conveyed using xs:date or xs:dateTime, then the sender SHALL send the precision in the “precision” attribute of the ComplexDate type.</w:t>
-      </w:r>
-    </w:p>
-    <w:p>
-      <w:pPr>
-        <w:pStyle w:val="Heading3"/>
-      </w:pPr>
-      <w:r>
-        <w:t>Expected Behavior</w:t>
-      </w:r>
-    </w:p>
-    <w:p>
-      <w:pPr>
-        <w:pStyle w:val="Heading4"/>
-      </w:pPr>
-      <w:r>
-        <w:t>Facility Registry</w:t>
-      </w:r>
-    </w:p>
-    <w:p>
-      <w:r>
-        <w:t>Conformant facility registries are expected to behave in a manner consistent with the descriptions provided in this document.</w:t>
-      </w:r>
-    </w:p>
-    <w:p>
-      <w:r>
-        <w:rPr>
-          <w:b/>
-        </w:rPr>
-        <w:t>Register Facility</w:t>
+        <w:t>Expected Behaviors</w:t>
       </w:r>
     </w:p>
     <w:p>
@@ -2298,16 +2086,16 @@
           <w:numId w:val="6"/>
         </w:numPr>
       </w:pPr>
-      <w:commentRangeStart w:id="7"/>
+      <w:commentRangeStart w:id="6"/>
       <w:r>
         <w:t>If the facility registry finds exactly one matching facility, it will merge data stored in the registry with the data provided by the facility data source. This operation should only be performed if one (and only one) guaranteed match is found</w:t>
       </w:r>
-      <w:commentRangeEnd w:id="7"/>
+      <w:commentRangeEnd w:id="6"/>
       <w:r>
         <w:rPr>
           <w:rStyle w:val="CommentReference"/>
         </w:rPr>
-        <w:commentReference w:id="7"/>
+        <w:commentReference w:id="6"/>
       </w:r>
       <w:r>
         <w:t>.</w:t>
@@ -2339,7 +2127,301 @@
     </w:p>
     <w:p>
       <w:r>
-        <w:t>After the facility registry has completed its write it will make the facility data available to consumers. The facility registry SHALL NOT make facility records available to consumer prior to ensuring all facility data has been committed to the datastore (i.e. no partial data shall be disclosed to consumer applications)</w:t>
+        <w:t xml:space="preserve">After the facility registry has completed its write operation, it SHALL make the facility data available to consumers and </w:t>
+      </w:r>
+      <w:r>
+        <w:t xml:space="preserve">SHALL respond with an HTTP 200 code with </w:t>
+      </w:r>
+      <w:r>
+        <w:t xml:space="preserve">the </w:t>
+      </w:r>
+      <w:r>
+        <w:t>url to the newly created facility in the format “</w:t>
+      </w:r>
+      <w:r>
+        <w:t>{base}/facilities/{id}</w:t>
+      </w:r>
+      <w:r>
+        <w:t>”</w:t>
+      </w:r>
+      <w:r>
+        <w:t>. The facility registry SHALL NOT make facility records available prior to ensuring all facility data has been committed to its datastore (no partial data shall be disclosed or available for update).</w:t>
+      </w:r>
+    </w:p>
+    <w:p>
+      <w:pPr>
+        <w:pStyle w:val="Heading4"/>
+      </w:pPr>
+      <w:r>
+        <w:lastRenderedPageBreak/>
+        <w:t>Revise</w:t>
+      </w:r>
+      <w:r>
+        <w:t xml:space="preserve"> Facility</w:t>
+      </w:r>
+    </w:p>
+    <w:p>
+      <w:r>
+        <w:t xml:space="preserve">When a facility registration record changes in the facility data source’s datastore, it will notify the facility registry of this change using the </w:t>
+      </w:r>
+      <w:r>
+        <w:t>revise</w:t>
+      </w:r>
+      <w:r>
+        <w:t xml:space="preserve"> facility operation.</w:t>
+      </w:r>
+    </w:p>
+    <w:p>
+      <w:pPr>
+        <w:pStyle w:val="Heading5"/>
+      </w:pPr>
+      <w:r>
+        <w:t>Message Semantics</w:t>
+      </w:r>
+    </w:p>
+    <w:p>
+      <w:r>
+        <w:rPr>
+          <w:b/>
+        </w:rPr>
+        <w:t xml:space="preserve">HTTP Method: </w:t>
+      </w:r>
+      <w:r>
+        <w:t>PUT</w:t>
+      </w:r>
+      <w:r>
+        <w:br/>
+      </w:r>
+      <w:r>
+        <w:rPr>
+          <w:b/>
+        </w:rPr>
+        <w:t xml:space="preserve">Resource: </w:t>
+      </w:r>
+      <w:r>
+        <w:t>{base}/facilities/{id}</w:t>
+      </w:r>
+      <w:r>
+        <w:br/>
+      </w:r>
+      <w:r>
+        <w:rPr>
+          <w:b/>
+        </w:rPr>
+        <w:t xml:space="preserve">Content Type: </w:t>
+      </w:r>
+      <w:r>
+        <w:t>text/xml or text/json</w:t>
+      </w:r>
+    </w:p>
+    <w:p>
+      <w:r>
+        <w:t xml:space="preserve">Facility data sources </w:t>
+      </w:r>
+      <w:r>
+        <w:t>SHALL</w:t>
+      </w:r>
+      <w:r>
+        <w:t xml:space="preserve"> submit either an XML or JSON encoded facility resource as the payload of the HTTP message. All data sources SHALL send an appropriate content-type header which describes the type of data conveyed in the payload.</w:t>
+      </w:r>
+    </w:p>
+    <w:p>
+      <w:r>
+        <w:t xml:space="preserve">Revision operations SHALL be executed against the fully qualified url for the resource which is being updated. </w:t>
+      </w:r>
+    </w:p>
+    <w:p>
+      <w:pPr>
+        <w:pStyle w:val="Heading5"/>
+      </w:pPr>
+      <w:r>
+        <w:t>Examples</w:t>
+      </w:r>
+    </w:p>
+    <w:p>
+      <w:r>
+        <w:t>Todo</w:t>
+      </w:r>
+    </w:p>
+    <w:p>
+      <w:pPr>
+        <w:pStyle w:val="Heading5"/>
+      </w:pPr>
+      <w:r>
+        <w:t>Expected Behavior</w:t>
+      </w:r>
+    </w:p>
+    <w:p>
+      <w:r>
+        <w:t>When the facility registry receives a request to revise a facility, the facility registry SHALL validate that the requested facility exists. If the requested target of revision (the facility to be updated) does not exist the facility registry SHALL reply with an HTTP 404 error.</w:t>
+      </w:r>
+    </w:p>
+    <w:p>
+      <w:r>
+        <w:t>If the facility resource exists, the facility registry SHALL update its datastore with the new information and SHALL respond with an HTTP 200 response code.</w:t>
+      </w:r>
+    </w:p>
+    <w:p>
+      <w:pPr>
+        <w:pStyle w:val="Heading4"/>
+      </w:pPr>
+      <w:r>
+        <w:t>Obsolete Facility</w:t>
+      </w:r>
+    </w:p>
+    <w:p>
+      <w:r>
+        <w:t>When a facility record is no longer relevant, or was created in error, the facility data source will notify the facility registry of this change using the obsolete facility.</w:t>
+      </w:r>
+    </w:p>
+    <w:p>
+      <w:pPr>
+        <w:pStyle w:val="Heading5"/>
+      </w:pPr>
+      <w:r>
+        <w:t>Message Semantics</w:t>
+      </w:r>
+    </w:p>
+    <w:p>
+      <w:r>
+        <w:rPr>
+          <w:b/>
+        </w:rPr>
+        <w:t xml:space="preserve">HTTP Method: </w:t>
+      </w:r>
+      <w:r>
+        <w:t>DELETE</w:t>
+      </w:r>
+      <w:r>
+        <w:br/>
+      </w:r>
+      <w:r>
+        <w:rPr>
+          <w:b/>
+        </w:rPr>
+        <w:t xml:space="preserve">Resource: </w:t>
+      </w:r>
+      <w:r>
+        <w:t>{base}/facilities/{id}</w:t>
+      </w:r>
+    </w:p>
+    <w:p>
+      <w:pPr>
+        <w:pStyle w:val="Heading5"/>
+      </w:pPr>
+      <w:r>
+        <w:t>Examples</w:t>
+      </w:r>
+    </w:p>
+    <w:p>
+      <w:r>
+        <w:t>Todo</w:t>
+      </w:r>
+    </w:p>
+    <w:p>
+      <w:pPr>
+        <w:pStyle w:val="Heading5"/>
+      </w:pPr>
+      <w:r>
+        <w:t>Expected Behavior</w:t>
+      </w:r>
+    </w:p>
+    <w:p>
+      <w:r>
+        <w:t>When the facility registry receives a request to obsolete a facility, the facility registry SHALL validate that the facility exists. If the requested target of obsoletion does not exist, the facility registry SHALL respond with an HTTP 404 error.</w:t>
+      </w:r>
+    </w:p>
+    <w:p>
+      <w:r>
+        <w:t xml:space="preserve">If the facility resource exists, the facility registry SHALL mark the facility resource as “obsolete”. Obsolete records SHALL NOT be accessible after obsoletion (i.e. SHALL NOT be returned in queries and SHALL NOT be available via GET). The process by which the facility registry marks the facility as obsolete is not </w:t>
+      </w:r>
+      <w:r>
+        <w:lastRenderedPageBreak/>
+        <w:t>specified in this document, and is left to implementers to determine the most appropriate obsoletion method.</w:t>
+      </w:r>
+    </w:p>
+    <w:p>
+      <w:r>
+        <w:t>Once the record is obsolete, the facility registry SHALL return an HTTP 200 response with the URL of the deleted facility.</w:t>
+      </w:r>
+    </w:p>
+    <w:p>
+      <w:pPr>
+        <w:pStyle w:val="Heading3"/>
+      </w:pPr>
+      <w:r>
+        <w:t>Extended Attributes / Elements</w:t>
+      </w:r>
+    </w:p>
+    <w:p>
+      <w:commentRangeStart w:id="7"/>
+      <w:r>
+        <w:t>The f</w:t>
+      </w:r>
+      <w:r>
+        <w:t xml:space="preserve">acility registry SHALL be capable of receiving facility resources which have extended attributes. There is no requirement that the facility registry be able to meaningfully process and/or store additional elements outside the scope of the core facility resource defined in Appendix A. </w:t>
+      </w:r>
+    </w:p>
+    <w:p>
+      <w:r>
+        <w:t>The facility registry SHALL raise an HTTP 422 error if any extended element carries the “mustUnderstand” attribute if the attribute value is set to “true”. The error message retuned must read: “Don’t understand mustUnderstand element X” where X is the element which carries the mustUnderstand attribute.</w:t>
+      </w:r>
+      <w:commentRangeEnd w:id="7"/>
+      <w:r>
+        <w:rPr>
+          <w:rStyle w:val="CommentReference"/>
+        </w:rPr>
+        <w:commentReference w:id="7"/>
+      </w:r>
+    </w:p>
+    <w:p>
+      <w:pPr>
+        <w:pStyle w:val="Heading2"/>
+      </w:pPr>
+      <w:r>
+        <w:t>Query Facility Data</w:t>
+      </w:r>
+    </w:p>
+    <w:p>
+      <w:r>
+        <w:t xml:space="preserve">The query facility data transaction (FRED transaction 2) describes the process whereby a facility data consumer queries and consumes facility data from a facility registry. </w:t>
+      </w:r>
+    </w:p>
+    <w:p>
+      <w:pPr>
+        <w:pStyle w:val="Heading3"/>
+      </w:pPr>
+      <w:r>
+        <w:t>Scope</w:t>
+      </w:r>
+    </w:p>
+    <w:p>
+      <w:r>
+        <w:t>The actors that are involved in this transaction are illustrated in</w:t>
+      </w:r>
+      <w:r>
+        <w:t xml:space="preserve"> </w:t>
+      </w:r>
+      <w:r>
+        <w:fldChar w:fldCharType="begin"/>
+      </w:r>
+      <w:r>
+        <w:instrText xml:space="preserve"> REF _Ref341259485 \h </w:instrText>
+      </w:r>
+      <w:r>
+        <w:fldChar w:fldCharType="separate"/>
+      </w:r>
+      <w:r>
+        <w:t xml:space="preserve">Figure </w:t>
+      </w:r>
+      <w:r>
+        <w:rPr>
+          <w:noProof/>
+        </w:rPr>
+        <w:t>6</w:t>
+      </w:r>
+      <w:r>
+        <w:fldChar w:fldCharType="end"/>
       </w:r>
       <w:r>
         <w:t>.</w:t>
@@ -2347,145 +2429,1608 @@
     </w:p>
     <w:p>
       <w:pPr>
-        <w:rPr>
-          <w:b/>
-        </w:rPr>
-      </w:pPr>
-      <w:r>
-        <w:rPr>
-          <w:b/>
-        </w:rPr>
-        <w:t>Revise Facility</w:t>
-      </w:r>
-    </w:p>
-    <w:p>
-      <w:r>
-        <w:t>When the facility registry receives a request to revise a facility, the facility registry will validate that the requested facility exists. If the requested target of revision (the facility to be updated) does not exist the facility registry SHALL reply with an HTTP 404 error.</w:t>
-      </w:r>
-    </w:p>
-    <w:p>
-      <w:pPr>
-        <w:rPr>
-          <w:b/>
-        </w:rPr>
-      </w:pPr>
-      <w:r>
-        <w:rPr>
-          <w:b/>
-        </w:rPr>
-        <w:t>Extended Attributes / Elements</w:t>
-      </w:r>
-    </w:p>
-    <w:p>
-      <w:commentRangeStart w:id="8"/>
-      <w:r>
-        <w:lastRenderedPageBreak/>
-        <w:t>The f</w:t>
-      </w:r>
-      <w:r>
-        <w:t xml:space="preserve">acility registry SHALL be capable of receiving facility resources which have extended attributes. There is no requirement that the facility registry be able to meaningfully process and/or store additional elements outside the scope of the core facility resource defined in Appendix A. </w:t>
-      </w:r>
-    </w:p>
-    <w:p>
-      <w:r>
-        <w:t>The facility registry SHALL raise an HTTP 422 error if any extended element carries the “mustUnderstand” attribute if the attribute value is set to “true”. The error message retuned must read: “Don’t understand mustUnderstand element X” where X is the element which carries the mustUnderstand attribute.</w:t>
-      </w:r>
-      <w:commentRangeEnd w:id="8"/>
-      <w:r>
-        <w:rPr>
-          <w:rStyle w:val="CommentReference"/>
-        </w:rPr>
-        <w:commentReference w:id="8"/>
-      </w:r>
-    </w:p>
-    <w:p>
-      <w:pPr>
-        <w:pStyle w:val="Heading4"/>
-      </w:pPr>
-      <w:r>
-        <w:t>Facility Data Source</w:t>
-      </w:r>
-    </w:p>
-    <w:p>
-      <w:pPr>
-        <w:pStyle w:val="Heading1"/>
+        <w:keepNext/>
+        <w:jc w:val="center"/>
+      </w:pPr>
+      <w:r>
+        <w:object w:dxaOrig="5994" w:dyaOrig="880" w14:anchorId="47920EDE">
+          <v:shape id="_x0000_i1045" type="#_x0000_t75" style="width:300pt;height:44.25pt" o:ole="">
+            <v:imagedata r:id="rId23" o:title=""/>
+          </v:shape>
+          <o:OLEObject Type="Embed" ProgID="Visio.Drawing.11" ShapeID="_x0000_i1045" DrawAspect="Content" ObjectID="_1415001359" r:id="rId24"/>
+        </w:object>
+      </w:r>
+    </w:p>
+    <w:p>
+      <w:pPr>
+        <w:pStyle w:val="Caption"/>
+        <w:jc w:val="center"/>
+      </w:pPr>
+      <w:bookmarkStart w:id="8" w:name="_Ref341259485"/>
+      <w:r>
+        <w:t xml:space="preserve">Figure </w:t>
+      </w:r>
+      <w:r>
+        <w:fldChar w:fldCharType="begin"/>
+      </w:r>
+      <w:r>
+        <w:instrText xml:space="preserve"> SEQ Figure \* ARABIC </w:instrText>
+      </w:r>
+      <w:r>
+        <w:fldChar w:fldCharType="separate"/>
+      </w:r>
+      <w:r>
+        <w:rPr>
+          <w:noProof/>
+        </w:rPr>
+        <w:t>6</w:t>
+      </w:r>
+      <w:r>
+        <w:fldChar w:fldCharType="end"/>
+      </w:r>
+      <w:bookmarkEnd w:id="8"/>
+      <w:r>
+        <w:t xml:space="preserve"> – Record an</w:t>
+      </w:r>
+      <w:r>
+        <w:t>d maintain facility data actors</w:t>
+      </w:r>
+    </w:p>
+    <w:tbl>
+      <w:tblPr>
+        <w:tblStyle w:val="TableGrid"/>
+        <w:tblW w:w="0" w:type="auto"/>
+        <w:tblLook w:val="04A0" w:firstRow="1" w:lastRow="0" w:firstColumn="1" w:lastColumn="0" w:noHBand="0" w:noVBand="1"/>
+      </w:tblPr>
+      <w:tblGrid>
+        <w:gridCol w:w="2898"/>
+        <w:gridCol w:w="6678"/>
+      </w:tblGrid>
+      <w:tr>
+        <w:tc>
+          <w:tcPr>
+            <w:tcW w:w="2898" w:type="dxa"/>
+          </w:tcPr>
+          <w:p>
+            <w:pPr>
+              <w:rPr>
+                <w:b/>
+              </w:rPr>
+            </w:pPr>
+            <w:r>
+              <w:rPr>
+                <w:b/>
+              </w:rPr>
+              <w:t>Actor</w:t>
+            </w:r>
+          </w:p>
+        </w:tc>
+        <w:tc>
+          <w:tcPr>
+            <w:tcW w:w="6678" w:type="dxa"/>
+          </w:tcPr>
+          <w:p>
+            <w:pPr>
+              <w:rPr>
+                <w:b/>
+              </w:rPr>
+            </w:pPr>
+            <w:r>
+              <w:rPr>
+                <w:b/>
+              </w:rPr>
+              <w:t>Purpose</w:t>
+            </w:r>
+          </w:p>
+        </w:tc>
+      </w:tr>
+      <w:tr>
+        <w:tc>
+          <w:tcPr>
+            <w:tcW w:w="2898" w:type="dxa"/>
+          </w:tcPr>
+          <w:p>
+            <w:r>
+              <w:t>Facility Registry</w:t>
+            </w:r>
+          </w:p>
+        </w:tc>
+        <w:tc>
+          <w:tcPr>
+            <w:tcW w:w="6678" w:type="dxa"/>
+          </w:tcPr>
+          <w:p>
+            <w:r>
+              <w:t xml:space="preserve">Services facility data for an organization or jurisdiction. Responsible for the </w:t>
+            </w:r>
+            <w:r>
+              <w:t>executing of queries, and fetching of facility detail data.</w:t>
+            </w:r>
+          </w:p>
+        </w:tc>
+      </w:tr>
+      <w:tr>
+        <w:tc>
+          <w:tcPr>
+            <w:tcW w:w="2898" w:type="dxa"/>
+          </w:tcPr>
+          <w:p>
+            <w:r>
+              <w:t>Facility Data Consumer</w:t>
+            </w:r>
+          </w:p>
+        </w:tc>
+        <w:tc>
+          <w:tcPr>
+            <w:tcW w:w="6678" w:type="dxa"/>
+          </w:tcPr>
+          <w:p>
+            <w:r>
+              <w:t xml:space="preserve">An application which is capable of </w:t>
+            </w:r>
+            <w:r>
+              <w:t>constructing and consuming queries against the facility registry.</w:t>
+            </w:r>
+          </w:p>
+        </w:tc>
+      </w:tr>
+    </w:tbl>
+    <w:p>
+      <w:pPr>
+        <w:pStyle w:val="Heading3"/>
+      </w:pPr>
+      <w:r>
+        <w:t>Use Case(s)</w:t>
+      </w:r>
+    </w:p>
+    <w:p>
+      <w:r>
+        <w:t>Place any use cases that support this transaction here, or merely reference them and provide them in an index.</w:t>
+      </w:r>
+    </w:p>
+    <w:p>
+      <w:pPr>
+        <w:pStyle w:val="Heading3"/>
+      </w:pPr>
+      <w:r>
+        <w:t>Open Data Formats / Standards Referenced</w:t>
+      </w:r>
+    </w:p>
+    <w:p>
+      <w:r>
+        <w:t>This transaction makes use of the following standards:</w:t>
+      </w:r>
+    </w:p>
+    <w:p>
+      <w:pPr>
+        <w:pStyle w:val="ListParagraph"/>
         <w:numPr>
           <w:ilvl w:val="0"/>
-          <w:numId w:val="0"/>
+          <w:numId w:val="4"/>
         </w:numPr>
       </w:pPr>
       <w:r>
-        <w:lastRenderedPageBreak/>
-        <w:t xml:space="preserve">Appendix A – </w:t>
-      </w:r>
-      <w:r>
-        <w:t>Facility Resource</w:t>
-      </w:r>
-    </w:p>
-    <w:p>
-      <w:r>
-        <w:t>Include a schema reference here</w:t>
-      </w:r>
-    </w:p>
-    <w:p>
-      <w:pPr>
-        <w:pStyle w:val="Heading1"/>
+        <w:t>HTTP 1.1</w:t>
+      </w:r>
+    </w:p>
+    <w:p>
+      <w:pPr>
+        <w:pStyle w:val="ListParagraph"/>
         <w:numPr>
           <w:ilvl w:val="0"/>
-          <w:numId w:val="0"/>
+          <w:numId w:val="4"/>
         </w:numPr>
       </w:pPr>
       <w:r>
-        <w:lastRenderedPageBreak/>
-        <w:t>Appendix B – JSON Representation of FRED resources</w:t>
-      </w:r>
-    </w:p>
-    <w:p>
-      <w:r>
-        <w:t xml:space="preserve">All FRED resources may be represented as JSON objects. This specification </w:t>
-      </w:r>
-    </w:p>
-    <w:p>
-      <w:pPr>
-        <w:pStyle w:val="Heading1"/>
+        <w:t>W3C WGS84 Basic Geographic Latitude &amp; Longitude Vocabulary</w:t>
+      </w:r>
+    </w:p>
+    <w:p>
+      <w:pPr>
+        <w:pStyle w:val="ListParagraph"/>
         <w:numPr>
           <w:ilvl w:val="0"/>
-          <w:numId w:val="0"/>
+          <w:numId w:val="4"/>
         </w:numPr>
       </w:pPr>
       <w:r>
+        <w:t>RSS 2.0 Specification</w:t>
+      </w:r>
+    </w:p>
+    <w:p>
+      <w:pPr>
+        <w:pStyle w:val="Heading3"/>
+      </w:pPr>
+      <w:r>
         <w:lastRenderedPageBreak/>
-        <w:t xml:space="preserve">Appendix </w:t>
-      </w:r>
-      <w:r>
-        <w:t>C</w:t>
-      </w:r>
-      <w:r>
+        <w:t>Interactions</w:t>
+      </w:r>
+    </w:p>
+    <w:p>
+      <w:r>
+        <w:fldChar w:fldCharType="begin"/>
+      </w:r>
+      <w:r>
+        <w:instrText xml:space="preserve"> REF _Ref341255954 \h </w:instrText>
+      </w:r>
+      <w:r>
+        <w:fldChar w:fldCharType="separate"/>
+      </w:r>
+      <w:r>
+        <w:t xml:space="preserve">Figure </w:t>
+      </w:r>
+      <w:r>
+        <w:rPr>
+          <w:noProof/>
+        </w:rPr>
+        <w:t>7</w:t>
+      </w:r>
+      <w:r>
+        <w:fldChar w:fldCharType="end"/>
+      </w:r>
+      <w:r>
+        <w:t xml:space="preserve"> illustrates the sequence of messaging between the Facility Data Consumer (FRED_CONSUMER) actor and Facility Registry(FRED_REG).</w:t>
+      </w:r>
+    </w:p>
+    <w:bookmarkStart w:id="9" w:name="_GoBack"/>
+    <w:bookmarkEnd w:id="9"/>
+    <w:commentRangeStart w:id="10"/>
+    <w:p>
+      <w:pPr>
+        <w:pStyle w:val="Caption"/>
+        <w:jc w:val="center"/>
+      </w:pPr>
+      <w:r>
+        <w:object w:dxaOrig="4159" w:dyaOrig="3846" w14:anchorId="49512F3E">
+          <v:shape id="_x0000_i1041" type="#_x0000_t75" style="width:207.75pt;height:192pt" o:ole="">
+            <v:imagedata r:id="rId25" o:title=""/>
+          </v:shape>
+          <o:OLEObject Type="Embed" ProgID="Visio.Drawing.11" ShapeID="_x0000_i1041" DrawAspect="Content" ObjectID="_1415001360" r:id="rId26"/>
+        </w:object>
+      </w:r>
+      <w:commentRangeEnd w:id="10"/>
+      <w:r>
+        <w:rPr>
+          <w:rStyle w:val="CommentReference"/>
+          <w:b w:val="0"/>
+          <w:bCs w:val="0"/>
+          <w:color w:val="auto"/>
+        </w:rPr>
+        <w:commentReference w:id="10"/>
+      </w:r>
+    </w:p>
+    <w:p>
+      <w:pPr>
+        <w:pStyle w:val="Caption"/>
+        <w:jc w:val="center"/>
+      </w:pPr>
+      <w:bookmarkStart w:id="11" w:name="_Ref341255954"/>
+      <w:r>
+        <w:t xml:space="preserve">Figure </w:t>
+      </w:r>
+      <w:r>
+        <w:fldChar w:fldCharType="begin"/>
+      </w:r>
+      <w:r>
+        <w:instrText xml:space="preserve"> SEQ Figure \* ARABIC </w:instrText>
+      </w:r>
+      <w:r>
+        <w:fldChar w:fldCharType="separate"/>
+      </w:r>
+      <w:r>
+        <w:rPr>
+          <w:noProof/>
+        </w:rPr>
+        <w:t>7</w:t>
+      </w:r>
+      <w:r>
+        <w:fldChar w:fldCharType="end"/>
+      </w:r>
+      <w:bookmarkEnd w:id="11"/>
+      <w:r>
+        <w:t xml:space="preserve"> - Record and Maintain facility interactions</w:t>
+      </w:r>
+    </w:p>
+    <w:p/>
+    <w:p>
+      <w:pPr>
+        <w:pStyle w:val="Heading3"/>
+      </w:pPr>
+      <w:r>
+        <w:t>Triggering Events</w:t>
+      </w:r>
+    </w:p>
+    <w:p>
+      <w:r>
+        <w:t>The facility registry consumer will execute one of query facility or get facility details to list and/or get facility details respectively.</w:t>
+      </w:r>
+    </w:p>
+    <w:p>
+      <w:pPr>
+        <w:pStyle w:val="Heading4"/>
+      </w:pPr>
+      <w:r>
+        <w:t>Query Facilities</w:t>
+      </w:r>
+    </w:p>
+    <w:p>
+      <w:r>
+        <w:t>Todo</w:t>
+      </w:r>
+    </w:p>
+    <w:p>
+      <w:pPr>
+        <w:pStyle w:val="Heading5"/>
+      </w:pPr>
+      <w:r>
+        <w:t>Message Semantics</w:t>
+      </w:r>
+    </w:p>
+    <w:p>
+      <w:r>
+        <w:rPr>
+          <w:b/>
+        </w:rPr>
+        <w:t xml:space="preserve">HTTP Method: </w:t>
+      </w:r>
+      <w:r>
+        <w:t>GET</w:t>
+      </w:r>
+      <w:r>
+        <w:br/>
+      </w:r>
+      <w:r>
+        <w:rPr>
+          <w:b/>
+        </w:rPr>
+        <w:t xml:space="preserve">Resource: </w:t>
+      </w:r>
+      <w:r>
+        <w:t>{base}/facilities[.xml|.json]</w:t>
+      </w:r>
+      <w:r>
+        <w:br/>
+      </w:r>
+      <w:r>
+        <w:rPr>
+          <w:b/>
+        </w:rPr>
+        <w:t xml:space="preserve">Content Type: </w:t>
+      </w:r>
+      <w:r>
+        <w:t>text/xml or text/json</w:t>
+      </w:r>
+    </w:p>
+    <w:p>
+      <w:r>
+        <w:t xml:space="preserve">Facility data consumers SHALL execute a GET against the facilities collection to initiate a query. Consumers SHALL pass query parameters to the facility registry via query parameters in the format </w:t>
+      </w:r>
+      <w:r>
+        <w:rPr>
+          <w:i/>
+        </w:rPr>
+        <w:t>propertyName=filterValue</w:t>
+      </w:r>
+      <w:r>
+        <w:t xml:space="preserve">. </w:t>
+      </w:r>
+    </w:p>
+    <w:p>
+      <w:r>
+        <w:t xml:space="preserve">Query parameters SHALL be passed as one value per parameter, core filter properties are listed in </w:t>
+      </w:r>
+      <w:r>
+        <w:fldChar w:fldCharType="begin"/>
+      </w:r>
+      <w:r>
+        <w:instrText xml:space="preserve"> REF _Ref341256949 \h </w:instrText>
+      </w:r>
+      <w:r>
+        <w:fldChar w:fldCharType="separate"/>
+      </w:r>
+      <w:r>
+        <w:t xml:space="preserve">Table </w:t>
+      </w:r>
+      <w:r>
+        <w:rPr>
+          <w:noProof/>
+        </w:rPr>
+        <w:t>1</w:t>
+      </w:r>
+      <w:r>
+        <w:fldChar w:fldCharType="end"/>
+      </w:r>
+      <w:r>
+        <w:t>.</w:t>
+      </w:r>
+      <w:r>
+        <w:t xml:space="preserve"> Implementers MAY choose to extend the available query parameters made available to consumers. When this is done, the extended query parameters SHALL follow the same format as the core query parameters. </w:t>
+      </w:r>
+    </w:p>
+    <w:p>
+      <w:pPr>
+        <w:pStyle w:val="Caption"/>
+        <w:keepNext/>
+      </w:pPr>
+      <w:bookmarkStart w:id="12" w:name="_Ref341256949"/>
+      <w:r>
+        <w:t xml:space="preserve">Table </w:t>
+      </w:r>
+      <w:r>
+        <w:fldChar w:fldCharType="begin"/>
+      </w:r>
+      <w:r>
+        <w:instrText xml:space="preserve"> SEQ Table \* ARABIC </w:instrText>
+      </w:r>
+      <w:r>
+        <w:fldChar w:fldCharType="separate"/>
+      </w:r>
+      <w:r>
+        <w:rPr>
+          <w:noProof/>
+        </w:rPr>
+        <w:t>1</w:t>
+      </w:r>
+      <w:r>
+        <w:fldChar w:fldCharType="end"/>
+      </w:r>
+      <w:bookmarkEnd w:id="12"/>
+      <w:r>
+        <w:t xml:space="preserve"> - Query facility filter parameters</w:t>
+      </w:r>
+    </w:p>
+    <w:tbl>
+      <w:tblPr>
+        <w:tblStyle w:val="TableGrid"/>
+        <w:tblW w:w="0" w:type="auto"/>
+        <w:tblInd w:w="558" w:type="dxa"/>
+        <w:tblLook w:val="04A0" w:firstRow="1" w:lastRow="0" w:firstColumn="1" w:lastColumn="0" w:noHBand="0" w:noVBand="1"/>
+      </w:tblPr>
+      <w:tblGrid>
+        <w:gridCol w:w="2634"/>
+        <w:gridCol w:w="2226"/>
+        <w:gridCol w:w="2610"/>
+      </w:tblGrid>
+      <w:tr>
+        <w:tc>
+          <w:tcPr>
+            <w:tcW w:w="2634" w:type="dxa"/>
+          </w:tcPr>
+          <w:p>
+            <w:pPr>
+              <w:rPr>
+                <w:b/>
+              </w:rPr>
+            </w:pPr>
+            <w:r>
+              <w:rPr>
+                <w:b/>
+              </w:rPr>
+              <w:t>Query Parameter</w:t>
+            </w:r>
+          </w:p>
+        </w:tc>
+        <w:tc>
+          <w:tcPr>
+            <w:tcW w:w="2226" w:type="dxa"/>
+          </w:tcPr>
+          <w:p>
+            <w:pPr>
+              <w:rPr>
+                <w:b/>
+              </w:rPr>
+            </w:pPr>
+            <w:r>
+              <w:rPr>
+                <w:b/>
+              </w:rPr>
+              <w:t>Filter Format</w:t>
+            </w:r>
+          </w:p>
+        </w:tc>
+        <w:tc>
+          <w:tcPr>
+            <w:tcW w:w="2610" w:type="dxa"/>
+          </w:tcPr>
+          <w:p>
+            <w:pPr>
+              <w:rPr>
+                <w:b/>
+              </w:rPr>
+            </w:pPr>
+            <w:r>
+              <w:rPr>
+                <w:b/>
+              </w:rPr>
+              <w:t>Example</w:t>
+            </w:r>
+          </w:p>
+        </w:tc>
+      </w:tr>
+      <w:tr>
+        <w:tc>
+          <w:tcPr>
+            <w:tcW w:w="2634" w:type="dxa"/>
+          </w:tcPr>
+          <w:p>
+            <w:r>
+              <w:t>name</w:t>
+            </w:r>
+          </w:p>
+        </w:tc>
+        <w:tc>
+          <w:tcPr>
+            <w:tcW w:w="2226" w:type="dxa"/>
+          </w:tcPr>
+          <w:p>
+            <w:r>
+              <w:t>String</w:t>
+            </w:r>
+          </w:p>
+        </w:tc>
+        <w:tc>
+          <w:tcPr>
+            <w:tcW w:w="2610" w:type="dxa"/>
+          </w:tcPr>
+          <w:p>
+            <w:r>
+              <w:t>?name=GHHS</w:t>
+            </w:r>
+          </w:p>
+        </w:tc>
+      </w:tr>
+      <w:tr>
+        <w:tc>
+          <w:tcPr>
+            <w:tcW w:w="2634" w:type="dxa"/>
+          </w:tcPr>
+          <w:p>
+            <w:r>
+              <w:lastRenderedPageBreak/>
+              <w:t>url</w:t>
+            </w:r>
+          </w:p>
+        </w:tc>
+        <w:tc>
+          <w:tcPr>
+            <w:tcW w:w="2226" w:type="dxa"/>
+          </w:tcPr>
+          <w:p>
+            <w:r>
+              <w:t>URL</w:t>
+            </w:r>
+          </w:p>
+        </w:tc>
+        <w:tc>
+          <w:tcPr>
+            <w:tcW w:w="2610" w:type="dxa"/>
+          </w:tcPr>
+          <w:p>
+            <w:r>
+              <w:t>?url=http://example.com</w:t>
+            </w:r>
+          </w:p>
+        </w:tc>
+      </w:tr>
+      <w:tr>
+        <w:tc>
+          <w:tcPr>
+            <w:tcW w:w="2634" w:type="dxa"/>
+          </w:tcPr>
+          <w:p>
+            <w:r>
+              <w:t>active</w:t>
+            </w:r>
+          </w:p>
+        </w:tc>
+        <w:tc>
+          <w:tcPr>
+            <w:tcW w:w="2226" w:type="dxa"/>
+          </w:tcPr>
+          <w:p>
+            <w:r>
+              <w:t>Boolean</w:t>
+            </w:r>
+          </w:p>
+        </w:tc>
+        <w:tc>
+          <w:tcPr>
+            <w:tcW w:w="2610" w:type="dxa"/>
+          </w:tcPr>
+          <w:p>
+            <w:r>
+              <w:t>?active=true</w:t>
+            </w:r>
+          </w:p>
+        </w:tc>
+      </w:tr>
+      <w:tr>
+        <w:tc>
+          <w:tcPr>
+            <w:tcW w:w="2634" w:type="dxa"/>
+          </w:tcPr>
+          <w:p>
+            <w:r>
+              <w:t>approvalDate</w:t>
+            </w:r>
+          </w:p>
+        </w:tc>
+        <w:tc>
+          <w:tcPr>
+            <w:tcW w:w="2226" w:type="dxa"/>
+          </w:tcPr>
+          <w:p>
+            <w:r>
+              <w:t>Date</w:t>
+            </w:r>
+          </w:p>
+        </w:tc>
+        <w:tc>
+          <w:tcPr>
+            <w:tcW w:w="2610" w:type="dxa"/>
+          </w:tcPr>
+          <w:p>
+            <w:r>
+              <w:t>?approvalDate=2012</w:t>
+            </w:r>
+          </w:p>
+        </w:tc>
+      </w:tr>
+      <w:tr>
+        <w:tc>
+          <w:tcPr>
+            <w:tcW w:w="2634" w:type="dxa"/>
+          </w:tcPr>
+          <w:p>
+            <w:r>
+              <w:t>lat</w:t>
+            </w:r>
+          </w:p>
+        </w:tc>
+        <w:tc>
+          <w:tcPr>
+            <w:tcW w:w="2226" w:type="dxa"/>
+          </w:tcPr>
+          <w:p>
+            <w:r>
+              <w:t>Decimal</w:t>
+            </w:r>
+          </w:p>
+        </w:tc>
+        <w:tc>
+          <w:tcPr>
+            <w:tcW w:w="2610" w:type="dxa"/>
+          </w:tcPr>
+          <w:p>
+            <w:r>
+              <w:t>?lat=1.23</w:t>
+            </w:r>
+          </w:p>
+        </w:tc>
+      </w:tr>
+      <w:tr>
+        <w:tc>
+          <w:tcPr>
+            <w:tcW w:w="2634" w:type="dxa"/>
+          </w:tcPr>
+          <w:p>
+            <w:r>
+              <w:t>long</w:t>
+            </w:r>
+          </w:p>
+        </w:tc>
+        <w:tc>
+          <w:tcPr>
+            <w:tcW w:w="2226" w:type="dxa"/>
+          </w:tcPr>
+          <w:p>
+            <w:r>
+              <w:t>Decimal</w:t>
+            </w:r>
+          </w:p>
+        </w:tc>
+        <w:tc>
+          <w:tcPr>
+            <w:tcW w:w="2610" w:type="dxa"/>
+          </w:tcPr>
+          <w:p>
+            <w:r>
+              <w:t>?long=1.32</w:t>
+            </w:r>
+          </w:p>
+        </w:tc>
+      </w:tr>
+      <w:tr>
+        <w:tc>
+          <w:tcPr>
+            <w:tcW w:w="2634" w:type="dxa"/>
+          </w:tcPr>
+          <w:p>
+            <w:r>
+              <w:t>identity</w:t>
+            </w:r>
+          </w:p>
+        </w:tc>
+        <w:tc>
+          <w:tcPr>
+            <w:tcW w:w="2226" w:type="dxa"/>
+          </w:tcPr>
+          <w:p>
+            <w:r>
+              <w:t>id@agency</w:t>
+            </w:r>
+          </w:p>
+        </w:tc>
+        <w:tc>
+          <w:tcPr>
+            <w:tcW w:w="2610" w:type="dxa"/>
+          </w:tcPr>
+          <w:p>
+            <w:r>
+              <w:t>?1234@moh</w:t>
+            </w:r>
+          </w:p>
+        </w:tc>
+      </w:tr>
+    </w:tbl>
+    <w:p>
+      <w:pPr>
+        <w:pStyle w:val="Heading6"/>
+      </w:pPr>
+      <w:r>
+        <w:t xml:space="preserve">“url” Element Restrictions </w:t>
+      </w:r>
+    </w:p>
+    <w:p>
+      <w:r>
+        <w:t xml:space="preserve">The “url” element and “identities/guid” element of the facility resource SHALL NOT carry a value on the register facility request as this value is to be populated by the facility registry. </w:t>
+      </w:r>
+    </w:p>
+    <w:p>
+      <w:r>
+        <w:t xml:space="preserve">The facility registry SHALL generate a globally unique identifier for all facilities which it registers, and SHALL make this identifier available via the identities/guid element. </w:t>
+      </w:r>
+      <w:commentRangeStart w:id="13"/>
+      <w:r>
+        <w:t>The type of identifier generated is not specified here however it SHOULD be representable using a URI syntax and SHALL be globally unique. Some recommended identifier formats are:</w:t>
+      </w:r>
+    </w:p>
+    <w:p>
+      <w:pPr>
+        <w:pStyle w:val="ListParagraph"/>
+        <w:numPr>
+          <w:ilvl w:val="0"/>
+          <w:numId w:val="8"/>
+        </w:numPr>
+      </w:pPr>
+      <w:r>
+        <w:t>UUIDs in the format : urn:uuid:</w:t>
+      </w:r>
+      <w:r>
+        <w:t>E8A16</w:t>
+      </w:r>
+      <w:r>
+        <w:t>50D-7FF9-4d3e-B390-D6FDD4CFB2E0</w:t>
+      </w:r>
+    </w:p>
+    <w:p>
+      <w:pPr>
+        <w:pStyle w:val="ListParagraph"/>
+        <w:numPr>
+          <w:ilvl w:val="0"/>
+          <w:numId w:val="8"/>
+        </w:numPr>
+      </w:pPr>
+      <w:r>
+        <w:t>URLs which point to the resource: http://example.com/api/fred/1.1/ facilities/10293</w:t>
+      </w:r>
+    </w:p>
+    <w:p>
+      <w:pPr>
+        <w:pStyle w:val="ListParagraph"/>
+        <w:numPr>
+          <w:ilvl w:val="0"/>
+          <w:numId w:val="8"/>
+        </w:numPr>
+      </w:pPr>
+      <w:r>
+        <w:t>ISO OIDs in the format: urn:oid:1.3.6.1.5.6.7.8343</w:t>
+      </w:r>
+      <w:commentRangeEnd w:id="13"/>
+      <w:r>
+        <w:rPr>
+          <w:rStyle w:val="CommentReference"/>
+        </w:rPr>
+        <w:commentReference w:id="13"/>
+      </w:r>
+    </w:p>
+    <w:p>
+      <w:pPr>
+        <w:pStyle w:val="Heading6"/>
+      </w:pPr>
+      <w:r>
+        <w:t>“x” Element Restrictions</w:t>
+      </w:r>
+    </w:p>
+    <w:p>
+      <w:r>
+        <w:t>Todo</w:t>
+      </w:r>
+    </w:p>
+    <w:p>
+      <w:pPr>
+        <w:pStyle w:val="Heading5"/>
+      </w:pPr>
+      <w:r>
+        <w:t>Examples</w:t>
+      </w:r>
+    </w:p>
+    <w:p>
+      <w:r>
+        <w:t>Examples</w:t>
+      </w:r>
+    </w:p>
+    <w:p>
+      <w:pPr>
+        <w:pStyle w:val="Sample"/>
+        <w:rPr>
+          <w:noProof/>
+        </w:rPr>
+      </w:pPr>
+      <w:r>
+        <w:rPr>
+          <w:noProof/>
+        </w:rPr>
+        <w:t xml:space="preserve">POST </w:t>
+      </w:r>
+      <w:hyperlink r:id="rId27" w:history="1">
+        <w:r>
+          <w:rPr>
+            <w:rStyle w:val="Hyperlink"/>
+            <w:noProof/>
+          </w:rPr>
+          <w:t>http://example.com/api/fred/1.1/facilities HTTP/1.1</w:t>
+        </w:r>
+      </w:hyperlink>
+    </w:p>
+    <w:p>
+      <w:pPr>
+        <w:pStyle w:val="Sample"/>
+        <w:rPr>
+          <w:noProof/>
+        </w:rPr>
+      </w:pPr>
+      <w:r>
+        <w:rPr>
+          <w:noProof/>
+        </w:rPr>
+        <w:t>Content-Type: text/xml</w:t>
+      </w:r>
+    </w:p>
+    <w:p>
+      <w:pPr>
+        <w:pStyle w:val="Sample"/>
+        <w:rPr>
+          <w:noProof/>
+        </w:rPr>
+      </w:pPr>
+      <w:r>
+        <w:rPr>
+          <w:noProof/>
+        </w:rPr>
+        <w:t xml:space="preserve">Host: </w:t>
+      </w:r>
+      <w:hyperlink r:id="rId28" w:history="1">
+        <w:r>
+          <w:rPr>
+            <w:rStyle w:val="Hyperlink"/>
+            <w:noProof/>
+          </w:rPr>
+          <w:t>example.com</w:t>
+        </w:r>
+      </w:hyperlink>
+    </w:p>
+    <w:p>
+      <w:pPr>
+        <w:pStyle w:val="Sample"/>
+        <w:rPr>
+          <w:noProof/>
+        </w:rPr>
+      </w:pPr>
+      <w:r>
+        <w:rPr>
+          <w:noProof/>
+        </w:rPr>
+        <w:t>Content-Length: 692</w:t>
+      </w:r>
+    </w:p>
+    <w:p>
+      <w:pPr>
+        <w:pStyle w:val="Sample"/>
+        <w:rPr>
+          <w:noProof/>
+        </w:rPr>
+      </w:pPr>
+    </w:p>
+    <w:p>
+      <w:pPr>
+        <w:pStyle w:val="Sample"/>
+        <w:rPr>
+          <w:noProof/>
+        </w:rPr>
+      </w:pPr>
+      <w:r>
+        <w:rPr>
+          <w:noProof/>
+        </w:rPr>
+        <w:t>&lt;</w:t>
+      </w:r>
+      <w:r>
+        <w:rPr>
+          <w:noProof/>
+          <w:color w:val="A31515"/>
+        </w:rPr>
+        <w:t>fac:facility</w:t>
+      </w:r>
+      <w:r>
+        <w:rPr>
+          <w:noProof/>
+        </w:rPr>
         <w:t xml:space="preserve"> </w:t>
       </w:r>
       <w:r>
-        <w:t>–</w:t>
-      </w:r>
-      <w:r>
+        <w:rPr>
+          <w:noProof/>
+          <w:color w:val="FF0000"/>
+        </w:rPr>
+        <w:t>xmlns:fac</w:t>
+      </w:r>
+      <w:r>
+        <w:rPr>
+          <w:noProof/>
+        </w:rPr>
+        <w:t xml:space="preserve">="http:www.openfacility.org/v1.0" </w:t>
+      </w:r>
+      <w:r>
+        <w:rPr>
+          <w:noProof/>
+          <w:color w:val="FF0000"/>
+        </w:rPr>
+        <w:t>xmlns:geo</w:t>
+      </w:r>
+      <w:r>
+        <w:rPr>
+          <w:noProof/>
+        </w:rPr>
+        <w:t>="http://www.w3.org/2003/01/geo/wgs84_pos#"&gt;</w:t>
+      </w:r>
+    </w:p>
+    <w:p>
+      <w:pPr>
+        <w:pStyle w:val="Sample"/>
+        <w:rPr>
+          <w:noProof/>
+          <w:color w:val="008000"/>
+        </w:rPr>
+      </w:pPr>
+      <w:r>
+        <w:rPr>
+          <w:noProof/>
+        </w:rPr>
+        <w:t xml:space="preserve">  &lt;!--</w:t>
+      </w:r>
+      <w:r>
+        <w:rPr>
+          <w:noProof/>
+          <w:color w:val="008000"/>
+        </w:rPr>
+        <w:t xml:space="preserve"> TODO: Schema says this is NCNAME which means I have to use this naming convention</w:t>
+      </w:r>
+    </w:p>
+    <w:p>
+      <w:pPr>
+        <w:pStyle w:val="Sample"/>
+        <w:rPr>
+          <w:noProof/>
+        </w:rPr>
+      </w:pPr>
+      <w:r>
+        <w:rPr>
+          <w:noProof/>
+          <w:color w:val="008000"/>
+        </w:rPr>
+        <w:t xml:space="preserve">  perhaps we should change this? </w:t>
+      </w:r>
+      <w:r>
+        <w:rPr>
+          <w:noProof/>
+        </w:rPr>
+        <w:t>--&gt;</w:t>
+      </w:r>
+    </w:p>
+    <w:p>
+      <w:pPr>
+        <w:pStyle w:val="Sample"/>
+        <w:rPr>
+          <w:noProof/>
+        </w:rPr>
+      </w:pPr>
+      <w:r>
+        <w:rPr>
+          <w:noProof/>
+        </w:rPr>
+        <w:t xml:space="preserve">  &lt;</w:t>
+      </w:r>
+      <w:r>
+        <w:rPr>
+          <w:noProof/>
+          <w:color w:val="A31515"/>
+        </w:rPr>
+        <w:t>fac:name</w:t>
+      </w:r>
+      <w:r>
+        <w:rPr>
+          <w:noProof/>
+        </w:rPr>
+        <w:t>&gt;GHHS&lt;/</w:t>
+      </w:r>
+      <w:r>
+        <w:rPr>
+          <w:noProof/>
+          <w:color w:val="A31515"/>
+        </w:rPr>
+        <w:t>fac:name</w:t>
+      </w:r>
+      <w:r>
+        <w:rPr>
+          <w:noProof/>
+        </w:rPr>
+        <w:t>&gt;</w:t>
+      </w:r>
+    </w:p>
+    <w:p>
+      <w:pPr>
+        <w:pStyle w:val="Sample"/>
+        <w:rPr>
+          <w:noProof/>
+        </w:rPr>
+      </w:pPr>
+      <w:r>
+        <w:rPr>
+          <w:noProof/>
+        </w:rPr>
+        <w:t xml:space="preserve">  &lt;</w:t>
+      </w:r>
+      <w:r>
+        <w:rPr>
+          <w:noProof/>
+          <w:color w:val="A31515"/>
+        </w:rPr>
+        <w:t>fac:identities</w:t>
+      </w:r>
+      <w:r>
+        <w:rPr>
+          <w:noProof/>
+        </w:rPr>
+        <w:t>&gt;</w:t>
+      </w:r>
+    </w:p>
+    <w:p>
+      <w:pPr>
+        <w:pStyle w:val="Sample"/>
+        <w:rPr>
+          <w:noProof/>
+        </w:rPr>
+      </w:pPr>
+      <w:r>
+        <w:rPr>
+          <w:noProof/>
+        </w:rPr>
+        <w:t xml:space="preserve">    &lt;</w:t>
+      </w:r>
+      <w:r>
+        <w:rPr>
+          <w:noProof/>
+          <w:color w:val="A31515"/>
+        </w:rPr>
+        <w:t>fac:identity</w:t>
+      </w:r>
+      <w:r>
+        <w:rPr>
+          <w:noProof/>
+        </w:rPr>
         <w:t xml:space="preserve"> </w:t>
       </w:r>
       <w:r>
-        <w:t>Use Cases</w:t>
-      </w:r>
-    </w:p>
-    <w:p>
-      <w:r>
-        <w:t>Use case diagrams here if they’re not inline</w:t>
+        <w:rPr>
+          <w:noProof/>
+          <w:color w:val="FF0000"/>
+        </w:rPr>
+        <w:t>agency</w:t>
+      </w:r>
+      <w:r>
+        <w:rPr>
+          <w:noProof/>
+        </w:rPr>
+        <w:t xml:space="preserve">="MOH" </w:t>
+      </w:r>
+      <w:r>
+        <w:rPr>
+          <w:noProof/>
+          <w:color w:val="FF0000"/>
+        </w:rPr>
+        <w:t>context</w:t>
+      </w:r>
+      <w:r>
+        <w:rPr>
+          <w:noProof/>
+        </w:rPr>
+        <w:t xml:space="preserve">="HR" </w:t>
+      </w:r>
+      <w:r>
+        <w:rPr>
+          <w:noProof/>
+          <w:color w:val="FF0000"/>
+        </w:rPr>
+        <w:t>id</w:t>
+      </w:r>
+      <w:r>
+        <w:rPr>
+          <w:noProof/>
+        </w:rPr>
+        <w:t>="20394"/&gt;</w:t>
+      </w:r>
+    </w:p>
+    <w:p>
+      <w:pPr>
+        <w:pStyle w:val="Sample"/>
+        <w:rPr>
+          <w:noProof/>
+        </w:rPr>
+      </w:pPr>
+      <w:r>
+        <w:rPr>
+          <w:noProof/>
+        </w:rPr>
+        <w:t xml:space="preserve">  &lt;/</w:t>
+      </w:r>
+      <w:r>
+        <w:rPr>
+          <w:noProof/>
+          <w:color w:val="A31515"/>
+        </w:rPr>
+        <w:t>fac:identities</w:t>
+      </w:r>
+      <w:r>
+        <w:rPr>
+          <w:noProof/>
+        </w:rPr>
+        <w:t>&gt;</w:t>
+      </w:r>
+    </w:p>
+    <w:p>
+      <w:pPr>
+        <w:pStyle w:val="Sample"/>
+        <w:rPr>
+          <w:noProof/>
+        </w:rPr>
+      </w:pPr>
+      <w:r>
+        <w:rPr>
+          <w:noProof/>
+        </w:rPr>
+        <w:t xml:space="preserve">  &lt;</w:t>
+      </w:r>
+      <w:r>
+        <w:rPr>
+          <w:noProof/>
+          <w:color w:val="A31515"/>
+        </w:rPr>
+        <w:t>fac:active</w:t>
+      </w:r>
+      <w:r>
+        <w:rPr>
+          <w:noProof/>
+        </w:rPr>
+        <w:t>&gt;true&lt;/</w:t>
+      </w:r>
+      <w:r>
+        <w:rPr>
+          <w:noProof/>
+          <w:color w:val="A31515"/>
+        </w:rPr>
+        <w:t>fac:active</w:t>
+      </w:r>
+      <w:r>
+        <w:rPr>
+          <w:noProof/>
+        </w:rPr>
+        <w:t>&gt;</w:t>
+      </w:r>
+    </w:p>
+    <w:p>
+      <w:pPr>
+        <w:pStyle w:val="Sample"/>
+        <w:rPr>
+          <w:noProof/>
+        </w:rPr>
+      </w:pPr>
+      <w:r>
+        <w:rPr>
+          <w:noProof/>
+        </w:rPr>
+        <w:t xml:space="preserve">  &lt;</w:t>
+      </w:r>
+      <w:r>
+        <w:rPr>
+          <w:noProof/>
+          <w:color w:val="A31515"/>
+        </w:rPr>
+        <w:t>fac:approvalDate</w:t>
+      </w:r>
+      <w:r>
+        <w:rPr>
+          <w:noProof/>
+        </w:rPr>
+        <w:t xml:space="preserve"> </w:t>
+      </w:r>
+      <w:r>
+        <w:rPr>
+          <w:noProof/>
+          <w:color w:val="FF0000"/>
+        </w:rPr>
+        <w:t>precision</w:t>
+      </w:r>
+      <w:r>
+        <w:rPr>
+          <w:noProof/>
+        </w:rPr>
+        <w:t>="M"&gt;2012-11-01&lt;/</w:t>
+      </w:r>
+      <w:r>
+        <w:rPr>
+          <w:noProof/>
+          <w:color w:val="A31515"/>
+        </w:rPr>
+        <w:t>fac:approvalDate</w:t>
+      </w:r>
+      <w:r>
+        <w:rPr>
+          <w:noProof/>
+        </w:rPr>
+        <w:t>&gt;</w:t>
+      </w:r>
+    </w:p>
+    <w:p>
+      <w:pPr>
+        <w:pStyle w:val="Sample"/>
+        <w:rPr>
+          <w:noProof/>
+        </w:rPr>
+      </w:pPr>
+      <w:r>
+        <w:rPr>
+          <w:noProof/>
+        </w:rPr>
+        <w:t xml:space="preserve">  &lt;</w:t>
+      </w:r>
+      <w:r>
+        <w:rPr>
+          <w:noProof/>
+          <w:color w:val="A31515"/>
+        </w:rPr>
+        <w:t>geo:lat</w:t>
+      </w:r>
+      <w:r>
+        <w:rPr>
+          <w:noProof/>
+        </w:rPr>
+        <w:t>&gt;1.69172&lt;/</w:t>
+      </w:r>
+      <w:r>
+        <w:rPr>
+          <w:noProof/>
+          <w:color w:val="A31515"/>
+        </w:rPr>
+        <w:t>geo:lat</w:t>
+      </w:r>
+      <w:r>
+        <w:rPr>
+          <w:noProof/>
+        </w:rPr>
+        <w:t>&gt;</w:t>
+      </w:r>
+    </w:p>
+    <w:p>
+      <w:pPr>
+        <w:pStyle w:val="Sample"/>
+        <w:rPr>
+          <w:noProof/>
+        </w:rPr>
+      </w:pPr>
+      <w:r>
+        <w:rPr>
+          <w:noProof/>
+        </w:rPr>
+        <w:t xml:space="preserve">  &lt;</w:t>
+      </w:r>
+      <w:r>
+        <w:rPr>
+          <w:noProof/>
+          <w:color w:val="A31515"/>
+        </w:rPr>
+        <w:t>geo:long</w:t>
+      </w:r>
+      <w:r>
+        <w:rPr>
+          <w:noProof/>
+        </w:rPr>
+        <w:t>&gt;29.52505&lt;/</w:t>
+      </w:r>
+      <w:r>
+        <w:rPr>
+          <w:noProof/>
+          <w:color w:val="A31515"/>
+        </w:rPr>
+        <w:t>geo:long</w:t>
+      </w:r>
+      <w:r>
+        <w:rPr>
+          <w:noProof/>
+        </w:rPr>
+        <w:t>&gt;</w:t>
+      </w:r>
+    </w:p>
+    <w:p>
+      <w:pPr>
+        <w:pStyle w:val="Sample"/>
+        <w:rPr>
+          <w:noProof/>
+        </w:rPr>
+      </w:pPr>
+      <w:r>
+        <w:rPr>
+          <w:noProof/>
+        </w:rPr>
+        <w:t xml:space="preserve">  &lt;</w:t>
+      </w:r>
+      <w:r>
+        <w:rPr>
+          <w:noProof/>
+          <w:color w:val="A31515"/>
+        </w:rPr>
+        <w:t>fac:link</w:t>
+      </w:r>
+      <w:r>
+        <w:rPr>
+          <w:noProof/>
+        </w:rPr>
+        <w:t xml:space="preserve"> </w:t>
+      </w:r>
+      <w:r>
+        <w:rPr>
+          <w:noProof/>
+          <w:color w:val="FF0000"/>
+        </w:rPr>
+        <w:t>name</w:t>
+      </w:r>
+      <w:r>
+        <w:rPr>
+          <w:noProof/>
+        </w:rPr>
+        <w:t xml:space="preserve">="providers" </w:t>
+      </w:r>
+      <w:r>
+        <w:rPr>
+          <w:noProof/>
+          <w:color w:val="FF0000"/>
+        </w:rPr>
+        <w:t>url</w:t>
+      </w:r>
+      <w:r>
+        <w:rPr>
+          <w:noProof/>
+        </w:rPr>
+        <w:t>="http://providers.moh.gov.za/providers"/&gt;</w:t>
+      </w:r>
+    </w:p>
+    <w:p>
+      <w:pPr>
+        <w:pStyle w:val="Sample"/>
+        <w:rPr>
+          <w:noProof/>
+        </w:rPr>
+      </w:pPr>
+      <w:r>
+        <w:rPr>
+          <w:noProof/>
+        </w:rPr>
+        <w:lastRenderedPageBreak/>
+        <w:t>&lt;/</w:t>
+      </w:r>
+      <w:r>
+        <w:rPr>
+          <w:noProof/>
+          <w:color w:val="A31515"/>
+        </w:rPr>
+        <w:t>fac:facility</w:t>
+      </w:r>
+      <w:r>
+        <w:rPr>
+          <w:noProof/>
+        </w:rPr>
+        <w:t>&gt;</w:t>
+      </w:r>
+    </w:p>
+    <w:p>
+      <w:pPr>
+        <w:pStyle w:val="Caption"/>
+      </w:pPr>
+      <w:r>
+        <w:t xml:space="preserve">Figure </w:t>
+      </w:r>
+      <w:r>
+        <w:fldChar w:fldCharType="begin"/>
+      </w:r>
+      <w:r>
+        <w:instrText xml:space="preserve"> SEQ Figure \* ARABIC </w:instrText>
+      </w:r>
+      <w:r>
+        <w:fldChar w:fldCharType="separate"/>
+      </w:r>
+      <w:r>
+        <w:rPr>
+          <w:noProof/>
+        </w:rPr>
+        <w:t>8</w:t>
+      </w:r>
+      <w:r>
+        <w:fldChar w:fldCharType="end"/>
+      </w:r>
+      <w:r>
+        <w:t xml:space="preserve"> - Sample register facility operation</w:t>
+      </w:r>
+    </w:p>
+    <w:p>
+      <w:pPr>
+        <w:pStyle w:val="Heading3"/>
+      </w:pPr>
+      <w:r>
+        <w:t>Expected Behavior</w:t>
+      </w:r>
+    </w:p>
+    <w:p>
+      <w:r>
+        <w:t>Todo</w:t>
+      </w:r>
+    </w:p>
+    <w:p>
+      <w:pPr>
+        <w:pStyle w:val="Heading4"/>
+      </w:pPr>
+      <w:r>
+        <w:t>Facility Registry</w:t>
+      </w:r>
+    </w:p>
+    <w:p>
+      <w:r>
+        <w:t>Todo</w:t>
+      </w:r>
+    </w:p>
+    <w:p>
+      <w:pPr>
+        <w:pStyle w:val="Heading4"/>
+      </w:pPr>
+      <w:r>
+        <w:t>Facility Data Consumer</w:t>
+      </w:r>
+    </w:p>
+    <w:p>
+      <w:r>
+        <w:t>Todo</w:t>
+      </w:r>
+    </w:p>
+    <w:p/>
+    <w:p>
+      <w:pPr>
+        <w:pStyle w:val="Heading1"/>
+      </w:pPr>
+      <w:r>
+        <w:lastRenderedPageBreak/>
+        <w:t>Facility r</w:t>
+      </w:r>
+      <w:r>
+        <w:t>esource</w:t>
+      </w:r>
+      <w:r>
+        <w:t xml:space="preserve"> </w:t>
+      </w:r>
+      <w:r>
+        <w:t>i</w:t>
+      </w:r>
+      <w:r>
+        <w:t>mplementation</w:t>
+      </w:r>
+      <w:r>
+        <w:t xml:space="preserve"> </w:t>
+      </w:r>
+      <w:r>
+        <w:t>d</w:t>
+      </w:r>
+      <w:r>
+        <w:t>etails</w:t>
+      </w:r>
+    </w:p>
+    <w:p>
+      <w:r>
+        <w:t xml:space="preserve">This appendix describes additional details related to the </w:t>
+      </w:r>
+    </w:p>
+    <w:p>
+      <w:r>
+        <w:t>Include a schema reference here</w:t>
+      </w:r>
+    </w:p>
+    <w:p/>
+    <w:p>
+      <w:pPr>
+        <w:pStyle w:val="Heading1"/>
+      </w:pPr>
+      <w:r>
+        <w:lastRenderedPageBreak/>
+        <w:t>JSON</w:t>
+      </w:r>
+      <w:r>
+        <w:t xml:space="preserve"> </w:t>
+      </w:r>
+      <w:r>
+        <w:t>r</w:t>
+      </w:r>
+      <w:r>
+        <w:t xml:space="preserve">epresentation of </w:t>
+      </w:r>
+      <w:r>
+        <w:t>facility</w:t>
+      </w:r>
+      <w:r>
+        <w:t xml:space="preserve"> resources</w:t>
+      </w:r>
+    </w:p>
+    <w:p>
+      <w:r>
+        <w:t xml:space="preserve">All FRED resources may be represented as JSON objects. This specification </w:t>
+      </w:r>
+    </w:p>
+    <w:p>
+      <w:pPr>
+        <w:pStyle w:val="Heading1"/>
+      </w:pPr>
+      <w:r>
+        <w:lastRenderedPageBreak/>
+        <w:t>Facility Registry Behaviors</w:t>
+      </w:r>
+    </w:p>
+    <w:p>
+      <w:pPr>
+        <w:pStyle w:val="Heading2"/>
+      </w:pPr>
+      <w:r>
+        <w:t>Reporting of Errors</w:t>
+      </w:r>
+    </w:p>
+    <w:p>
+      <w:r>
+        <w:t>If the facility registry encountered an internal error (datastore is not available, full, etc…) the facility registry SHALL respond with an HTTP 500 error, signaling that an internal registry problem occurred. Implementers may choose to use extended HTTP 500 error codes to convey more detailed error messages. These extended 500 error codes are outside the scope of this specification however must adhere to HTTP status code conventions.</w:t>
       </w:r>
     </w:p>
     <w:p/>
     <w:sectPr>
-      <w:headerReference w:type="even" r:id="rId23"/>
-      <w:headerReference w:type="default" r:id="rId24"/>
-      <w:footerReference w:type="even" r:id="rId25"/>
-      <w:footerReference w:type="default" r:id="rId26"/>
-      <w:headerReference w:type="first" r:id="rId27"/>
-      <w:footerReference w:type="first" r:id="rId28"/>
+      <w:headerReference w:type="even" r:id="rId29"/>
+      <w:headerReference w:type="default" r:id="rId30"/>
+      <w:footerReference w:type="even" r:id="rId31"/>
+      <w:footerReference w:type="default" r:id="rId32"/>
+      <w:headerReference w:type="first" r:id="rId33"/>
+      <w:footerReference w:type="first" r:id="rId34"/>
       <w:type w:val="continuous"/>
       <w:pgSz w:w="12240" w:h="15840"/>
       <w:pgMar w:top="1440" w:right="1440" w:bottom="1440" w:left="1440" w:header="720" w:footer="720" w:gutter="0"/>
@@ -2531,7 +4076,7 @@
       </w:r>
     </w:p>
   </w:comment>
-  <w:comment w:id="5" w:author="Justin Fyfe" w:date="2012-11-20T08:35:00Z" w:initials="JF">
+  <w:comment w:id="6" w:author="Justin Fyfe" w:date="2012-11-21T11:04:00Z" w:initials="JF">
     <w:p>
       <w:pPr>
         <w:pStyle w:val="CommentText"/>
@@ -2543,11 +4088,11 @@
         <w:annotationRef/>
       </w:r>
       <w:r>
-        <w:t>TODO: Put sequence diagram here</w:t>
+        <w:t>Alternate : If the facility registry finds exactly one matching facility, it will return an HTTP 409 error signaling to the facility data source that the record already exists.</w:t>
       </w:r>
     </w:p>
   </w:comment>
-  <w:comment w:id="7" w:author="Justin Fyfe" w:date="2012-11-20T10:51:00Z" w:initials="JF">
+  <w:comment w:id="7" w:author="Justin Fyfe" w:date="2012-11-21T10:16:00Z" w:initials="JF">
     <w:p>
       <w:pPr>
         <w:pStyle w:val="CommentText"/>
@@ -2559,11 +4104,11 @@
         <w:annotationRef/>
       </w:r>
       <w:r>
-        <w:t>Alternate : If the facility registry finds exactly one matching facility, it will return an HTTP 409 error signaling to the facility data source that the record already exists.</w:t>
+        <w:t>Do we want to place a fac:mustUnderstand attribute that can signal that a registry should raise an error if an extension is not understood by the registry but the client is expecting it.</w:t>
       </w:r>
     </w:p>
   </w:comment>
-  <w:comment w:id="8" w:author="Justin Fyfe" w:date="2012-11-20T11:11:00Z" w:initials="JF">
+  <w:comment w:id="10" w:author="Justin Fyfe" w:date="2012-11-21T10:12:00Z" w:initials="JF">
     <w:p>
       <w:pPr>
         <w:pStyle w:val="CommentText"/>
@@ -2575,7 +4120,23 @@
         <w:annotationRef/>
       </w:r>
       <w:r>
-        <w:t>Do we want to place a fac:mustUnderstand attribute that can signal that a registry should raise an error if an extension is not understood by the registry but the client is expecting it.</w:t>
+        <w:t>Does this return a custom format, or simply an RSS/ATOM feed?</w:t>
+      </w:r>
+    </w:p>
+  </w:comment>
+  <w:comment w:id="13" w:author="Justin Fyfe" w:date="2012-11-21T10:05:00Z" w:initials="JF">
+    <w:p>
+      <w:pPr>
+        <w:pStyle w:val="CommentText"/>
+      </w:pPr>
+      <w:r>
+        <w:rPr>
+          <w:rStyle w:val="CommentReference"/>
+        </w:rPr>
+        <w:annotationRef/>
+      </w:r>
+      <w:r>
+        <w:t>TODO : Move this as it is a formatting issue</w:t>
       </w:r>
     </w:p>
   </w:comment>
@@ -2717,7 +4278,7 @@
               </v:handles>
               <o:lock v:ext="edit" text="t" shapetype="t"/>
             </v:shapetype>
-            <v:shape id="PowerPlusWaterMarkObject357831064" o:spid="_x0000_s2049" type="#_x0000_t136" style="position:absolute;margin-left:0;margin-top:0;width:412.4pt;height:247.45pt;rotation:315;z-index:-251657216;mso-position-horizontal:center;mso-position-horizontal-relative:margin;mso-position-vertical:center;mso-position-vertical-relative:margin" o:allowincell="f" fillcolor="silver" stroked="f">
+            <v:shape id="PowerPlusWaterMarkObject357831064" o:spid="_x0000_s2049" type="#_x0000_t136" style="position:absolute;margin-left:0;margin-top:0;width:412.4pt;height:247.45pt;rotation:315;z-index:-251658752;mso-position-horizontal:center;mso-position-horizontal-relative:margin;mso-position-vertical:center;mso-position-vertical-relative:margin" o:allowincell="f" fillcolor="silver" stroked="f">
               <v:fill opacity=".5"/>
               <v:textpath style="font-family:&quot;Calibri&quot;;font-size:1pt" string="DRAFT"/>
               <w10:wrap anchorx="margin" anchory="margin"/>
@@ -3263,9 +4824,9 @@
     </w:lvl>
   </w:abstractNum>
   <w:abstractNum w:abstractNumId="5">
-    <w:nsid w:val="6ED70300"/>
+    <w:nsid w:val="5E977E8C"/>
     <w:multiLevelType w:val="hybridMultilevel"/>
-    <w:tmpl w:val="9F32BA08"/>
+    <w:tmpl w:val="11D8EED4"/>
     <w:lvl w:ilvl="0" w:tplc="04090001">
       <w:start w:val="1"/>
       <w:numFmt w:val="bullet"/>
@@ -3376,6 +4937,119 @@
     </w:lvl>
   </w:abstractNum>
   <w:abstractNum w:abstractNumId="6">
+    <w:nsid w:val="6ED70300"/>
+    <w:multiLevelType w:val="hybridMultilevel"/>
+    <w:tmpl w:val="9F32BA08"/>
+    <w:lvl w:ilvl="0" w:tplc="04090001">
+      <w:start w:val="1"/>
+      <w:numFmt w:val="bullet"/>
+      <w:lvlText w:val=""/>
+      <w:lvlJc w:val="left"/>
+      <w:pPr>
+        <w:ind w:left="720" w:hanging="360"/>
+      </w:pPr>
+      <w:rPr>
+        <w:rFonts w:ascii="Symbol" w:hAnsi="Symbol" w:hint="default"/>
+      </w:rPr>
+    </w:lvl>
+    <w:lvl w:ilvl="1" w:tplc="04090003" w:tentative="1">
+      <w:start w:val="1"/>
+      <w:numFmt w:val="bullet"/>
+      <w:lvlText w:val="o"/>
+      <w:lvlJc w:val="left"/>
+      <w:pPr>
+        <w:ind w:left="1440" w:hanging="360"/>
+      </w:pPr>
+      <w:rPr>
+        <w:rFonts w:ascii="Courier New" w:hAnsi="Courier New" w:cs="Courier New" w:hint="default"/>
+      </w:rPr>
+    </w:lvl>
+    <w:lvl w:ilvl="2" w:tplc="04090005" w:tentative="1">
+      <w:start w:val="1"/>
+      <w:numFmt w:val="bullet"/>
+      <w:lvlText w:val=""/>
+      <w:lvlJc w:val="left"/>
+      <w:pPr>
+        <w:ind w:left="2160" w:hanging="360"/>
+      </w:pPr>
+      <w:rPr>
+        <w:rFonts w:ascii="Wingdings" w:hAnsi="Wingdings" w:hint="default"/>
+      </w:rPr>
+    </w:lvl>
+    <w:lvl w:ilvl="3" w:tplc="04090001" w:tentative="1">
+      <w:start w:val="1"/>
+      <w:numFmt w:val="bullet"/>
+      <w:lvlText w:val=""/>
+      <w:lvlJc w:val="left"/>
+      <w:pPr>
+        <w:ind w:left="2880" w:hanging="360"/>
+      </w:pPr>
+      <w:rPr>
+        <w:rFonts w:ascii="Symbol" w:hAnsi="Symbol" w:hint="default"/>
+      </w:rPr>
+    </w:lvl>
+    <w:lvl w:ilvl="4" w:tplc="04090003" w:tentative="1">
+      <w:start w:val="1"/>
+      <w:numFmt w:val="bullet"/>
+      <w:lvlText w:val="o"/>
+      <w:lvlJc w:val="left"/>
+      <w:pPr>
+        <w:ind w:left="3600" w:hanging="360"/>
+      </w:pPr>
+      <w:rPr>
+        <w:rFonts w:ascii="Courier New" w:hAnsi="Courier New" w:cs="Courier New" w:hint="default"/>
+      </w:rPr>
+    </w:lvl>
+    <w:lvl w:ilvl="5" w:tplc="04090005" w:tentative="1">
+      <w:start w:val="1"/>
+      <w:numFmt w:val="bullet"/>
+      <w:lvlText w:val=""/>
+      <w:lvlJc w:val="left"/>
+      <w:pPr>
+        <w:ind w:left="4320" w:hanging="360"/>
+      </w:pPr>
+      <w:rPr>
+        <w:rFonts w:ascii="Wingdings" w:hAnsi="Wingdings" w:hint="default"/>
+      </w:rPr>
+    </w:lvl>
+    <w:lvl w:ilvl="6" w:tplc="04090001" w:tentative="1">
+      <w:start w:val="1"/>
+      <w:numFmt w:val="bullet"/>
+      <w:lvlText w:val=""/>
+      <w:lvlJc w:val="left"/>
+      <w:pPr>
+        <w:ind w:left="5040" w:hanging="360"/>
+      </w:pPr>
+      <w:rPr>
+        <w:rFonts w:ascii="Symbol" w:hAnsi="Symbol" w:hint="default"/>
+      </w:rPr>
+    </w:lvl>
+    <w:lvl w:ilvl="7" w:tplc="04090003" w:tentative="1">
+      <w:start w:val="1"/>
+      <w:numFmt w:val="bullet"/>
+      <w:lvlText w:val="o"/>
+      <w:lvlJc w:val="left"/>
+      <w:pPr>
+        <w:ind w:left="5760" w:hanging="360"/>
+      </w:pPr>
+      <w:rPr>
+        <w:rFonts w:ascii="Courier New" w:hAnsi="Courier New" w:cs="Courier New" w:hint="default"/>
+      </w:rPr>
+    </w:lvl>
+    <w:lvl w:ilvl="8" w:tplc="04090005" w:tentative="1">
+      <w:start w:val="1"/>
+      <w:numFmt w:val="bullet"/>
+      <w:lvlText w:val=""/>
+      <w:lvlJc w:val="left"/>
+      <w:pPr>
+        <w:ind w:left="6480" w:hanging="360"/>
+      </w:pPr>
+      <w:rPr>
+        <w:rFonts w:ascii="Wingdings" w:hAnsi="Wingdings" w:hint="default"/>
+      </w:rPr>
+    </w:lvl>
+  </w:abstractNum>
+  <w:abstractNum w:abstractNumId="7">
     <w:nsid w:val="78CA2B52"/>
     <w:multiLevelType w:val="multilevel"/>
     <w:tmpl w:val="04090025"/>
@@ -3465,7 +5139,7 @@
     <w:abstractNumId w:val="2"/>
   </w:num>
   <w:num w:numId="2">
-    <w:abstractNumId w:val="6"/>
+    <w:abstractNumId w:val="7"/>
   </w:num>
   <w:num w:numId="3">
     <w:abstractNumId w:val="1"/>
@@ -3474,13 +5148,16 @@
     <w:abstractNumId w:val="0"/>
   </w:num>
   <w:num w:numId="5">
-    <w:abstractNumId w:val="5"/>
+    <w:abstractNumId w:val="6"/>
   </w:num>
   <w:num w:numId="6">
     <w:abstractNumId w:val="4"/>
   </w:num>
   <w:num w:numId="7">
     <w:abstractNumId w:val="3"/>
+  </w:num>
+  <w:num w:numId="8">
+    <w:abstractNumId w:val="5"/>
   </w:num>
 </w:numbering>
 </file>
@@ -5448,7 +7125,19 @@
 </a:theme>
 </file>
 
-<file path=customXml/item1.xml><?xml version="1.0" encoding="utf-8"?><ct:contentTypeSchema ct:_="" ma:_="" ma:contentTypeName="Project Site Document" ma:contentTypeID="0x0101002E859B81267C4D46BEFA75A57EB94034" ma:contentTypeVersion="0" ma:contentTypeDescription="" ma:contentTypeScope="" ma:versionID="79f5a6b216536f90779997bd9e3544d1" xmlns:ct="http://schemas.microsoft.com/office/2006/metadata/contentType" xmlns:ma="http://schemas.microsoft.com/office/2006/metadata/properties/metaAttributes">
+<file path=customXml/item1.xml><?xml version="1.0" encoding="utf-8"?><p:properties xmlns:p="http://schemas.microsoft.com/office/2006/metadata/properties" xmlns:xsi="http://www.w3.org/2001/XMLSchema-instance" xmlns:pc="http://schemas.microsoft.com/office/infopath/2007/PartnerControls"><documentManagement><Status xmlns="$ListId:Project Documents;">Draft</Status><Links xmlns="$ListId:Project Documents;" xsi:nil="true"/><Owner xmlns="$ListId:Project Documents;"><UserInfo><DisplayName></DisplayName><AccountId xsi:nil="true"></AccountId><AccountType/></UserInfo></Owner></documentManagement></p:properties>
+</file>
+
+<file path=customXml/item2.xml><?xml version="1.0" encoding="utf-8"?>
+<?mso-contentType ?>
+<FormTemplates xmlns="http://schemas.microsoft.com/sharepoint/v3/contenttype/forms">
+  <Display>DocumentLibraryForm</Display>
+  <Edit>DocumentLibraryForm</Edit>
+  <New>DocumentLibraryForm</New>
+</FormTemplates>
+</file>
+
+<file path=customXml/item3.xml><?xml version="1.0" encoding="utf-8"?><ct:contentTypeSchema ct:_="" ma:_="" ma:contentTypeName="Project Site Document" ma:contentTypeID="0x0101002E859B81267C4D46BEFA75A57EB94034" ma:contentTypeVersion="0" ma:contentTypeDescription="" ma:contentTypeScope="" ma:versionID="79f5a6b216536f90779997bd9e3544d1" xmlns:ct="http://schemas.microsoft.com/office/2006/metadata/contentType" xmlns:ma="http://schemas.microsoft.com/office/2006/metadata/properties/metaAttributes">
 <xsd:schema targetNamespace="http://schemas.microsoft.com/office/2006/metadata/properties" ma:root="true" ma:fieldsID="290bd439ff5d61acec6061c02d45214f" ns2:_="" xmlns:xsd="http://www.w3.org/2001/XMLSchema" xmlns:xs="http://www.w3.org/2001/XMLSchema" xmlns:p="http://schemas.microsoft.com/office/2006/metadata/properties" xmlns:ns2="$ListId:Project Documents;">
 <xsd:import namespace="$ListId:Project Documents;"/>
 <xsd:element name="properties">
@@ -5603,23 +7292,35 @@
 </ct:contentTypeSchema>
 </file>
 
-<file path=customXml/item2.xml><?xml version="1.0" encoding="utf-8"?>
-<?mso-contentType ?>
-<FormTemplates xmlns="http://schemas.microsoft.com/sharepoint/v3/contenttype/forms">
-  <Display>DocumentLibraryForm</Display>
-  <Edit>DocumentLibraryForm</Edit>
-  <New>DocumentLibraryForm</New>
-</FormTemplates>
-</file>
-
-<file path=customXml/item3.xml><?xml version="1.0" encoding="utf-8"?><p:properties xmlns:p="http://schemas.microsoft.com/office/2006/metadata/properties" xmlns:xsi="http://www.w3.org/2001/XMLSchema-instance" xmlns:pc="http://schemas.microsoft.com/office/infopath/2007/PartnerControls"><documentManagement><Status xmlns="$ListId:Project Documents;">Draft</Status><Links xmlns="$ListId:Project Documents;" xsi:nil="true"/><Owner xmlns="$ListId:Project Documents;"><UserInfo><DisplayName></DisplayName><AccountId xsi:nil="true"></AccountId><AccountType/></UserInfo></Owner></documentManagement></p:properties>
-</file>
-
 <file path=customXml/item4.xml><?xml version="1.0" encoding="utf-8"?>
 <b:Sources xmlns:b="http://schemas.openxmlformats.org/officeDocument/2006/bibliography" xmlns="http://schemas.openxmlformats.org/officeDocument/2006/bibliography" SelectedStyle="\APA.XSL" StyleName="APA"/>
 </file>
 
 <file path=customXml/itemProps1.xml><?xml version="1.0" encoding="utf-8"?>
+<ds:datastoreItem xmlns:ds="http://schemas.openxmlformats.org/officeDocument/2006/customXml" ds:itemID="{F62F1948-11AC-4797-B9E3-63A9A0748099}">
+  <ds:schemaRefs>
+    <ds:schemaRef ds:uri="http://schemas.microsoft.com/office/infopath/2007/PartnerControls"/>
+    <ds:schemaRef ds:uri="http://schemas.microsoft.com/office/2006/documentManagement/types"/>
+    <ds:schemaRef ds:uri="http://www.w3.org/XML/1998/namespace"/>
+    <ds:schemaRef ds:uri="http://purl.org/dc/terms/"/>
+    <ds:schemaRef ds:uri="http://purl.org/dc/elements/1.1/"/>
+    <ds:schemaRef ds:uri="http://schemas.microsoft.com/office/2006/metadata/properties"/>
+    <ds:schemaRef ds:uri="http://schemas.openxmlformats.org/package/2006/metadata/core-properties"/>
+    <ds:schemaRef ds:uri="$ListId:Project Documents;"/>
+    <ds:schemaRef ds:uri="http://purl.org/dc/dcmitype/"/>
+  </ds:schemaRefs>
+</ds:datastoreItem>
+</file>
+
+<file path=customXml/itemProps2.xml><?xml version="1.0" encoding="utf-8"?>
+<ds:datastoreItem xmlns:ds="http://schemas.openxmlformats.org/officeDocument/2006/customXml" ds:itemID="{DBB0BFC3-8B43-46E5-9297-FD6D483D73EE}">
+  <ds:schemaRefs>
+    <ds:schemaRef ds:uri="http://schemas.microsoft.com/sharepoint/v3/contenttype/forms"/>
+  </ds:schemaRefs>
+</ds:datastoreItem>
+</file>
+
+<file path=customXml/itemProps3.xml><?xml version="1.0" encoding="utf-8"?>
 <ds:datastoreItem xmlns:ds="http://schemas.openxmlformats.org/officeDocument/2006/customXml" ds:itemID="{0C0E7528-F01E-4970-85B4-5B231F8298F4}">
   <ds:schemaRefs>
     <ds:schemaRef ds:uri="http://schemas.microsoft.com/office/2006/metadata/contentType"/>
@@ -5637,32 +7338,8 @@
 </ds:datastoreItem>
 </file>
 
-<file path=customXml/itemProps2.xml><?xml version="1.0" encoding="utf-8"?>
-<ds:datastoreItem xmlns:ds="http://schemas.openxmlformats.org/officeDocument/2006/customXml" ds:itemID="{DBB0BFC3-8B43-46E5-9297-FD6D483D73EE}">
-  <ds:schemaRefs>
-    <ds:schemaRef ds:uri="http://schemas.microsoft.com/sharepoint/v3/contenttype/forms"/>
-  </ds:schemaRefs>
-</ds:datastoreItem>
-</file>
-
-<file path=customXml/itemProps3.xml><?xml version="1.0" encoding="utf-8"?>
-<ds:datastoreItem xmlns:ds="http://schemas.openxmlformats.org/officeDocument/2006/customXml" ds:itemID="{F62F1948-11AC-4797-B9E3-63A9A0748099}">
-  <ds:schemaRefs>
-    <ds:schemaRef ds:uri="http://www.w3.org/XML/1998/namespace"/>
-    <ds:schemaRef ds:uri="http://purl.org/dc/terms/"/>
-    <ds:schemaRef ds:uri="http://schemas.microsoft.com/office/infopath/2007/PartnerControls"/>
-    <ds:schemaRef ds:uri="$ListId:Project Documents;"/>
-    <ds:schemaRef ds:uri="http://schemas.microsoft.com/office/2006/documentManagement/types"/>
-    <ds:schemaRef ds:uri="http://purl.org/dc/elements/1.1/"/>
-    <ds:schemaRef ds:uri="http://purl.org/dc/dcmitype/"/>
-    <ds:schemaRef ds:uri="http://schemas.openxmlformats.org/package/2006/metadata/core-properties"/>
-    <ds:schemaRef ds:uri="http://schemas.microsoft.com/office/2006/metadata/properties"/>
-  </ds:schemaRefs>
-</ds:datastoreItem>
-</file>
-
 <file path=customXml/itemProps4.xml><?xml version="1.0" encoding="utf-8"?>
-<ds:datastoreItem xmlns:ds="http://schemas.openxmlformats.org/officeDocument/2006/customXml" ds:itemID="{C9D57305-A355-4C33-8912-2ACF1FCB4B58}">
+<ds:datastoreItem xmlns:ds="http://schemas.openxmlformats.org/officeDocument/2006/customXml" ds:itemID="{C07B46F9-BCA7-442E-A6BB-D63F24F28070}">
   <ds:schemaRefs>
     <ds:schemaRef ds:uri="http://schemas.openxmlformats.org/officeDocument/2006/bibliography"/>
   </ds:schemaRefs>

</xml_diff>

<commit_message>
Update verbiage to reflect discussions on GitHub
</commit_message>
<xml_diff>
--- a/FRED API Draft.docx
+++ b/FRED API Draft.docx
@@ -136,7 +136,7 @@
           </w:tcPr>
           <w:p>
             <w:r>
-              <w:t>Justin Fyfe</w:t>
+              <w:t>Mohawk College</w:t>
             </w:r>
           </w:p>
         </w:tc>
@@ -710,7 +710,7 @@
           <v:shape id="_x0000_i1025" type="#_x0000_t75" style="width:366.75pt;height:59.25pt" o:ole="">
             <v:imagedata r:id="rId13" o:title=""/>
           </v:shape>
-          <o:OLEObject Type="Embed" ProgID="Visio.Drawing.11" ShapeID="_x0000_i1025" DrawAspect="Content" ObjectID="_1415001356" r:id="rId14"/>
+          <o:OLEObject Type="Embed" ProgID="Visio.Drawing.11" ShapeID="_x0000_i1025" DrawAspect="Content" ObjectID="_1415689798" r:id="rId14"/>
         </w:object>
       </w:r>
     </w:p>
@@ -723,24 +723,14 @@
       <w:r>
         <w:t xml:space="preserve">Figure </w:t>
       </w:r>
-      <w:r>
-        <w:fldChar w:fldCharType="begin"/>
-      </w:r>
-      <w:r>
-        <w:instrText xml:space="preserve"> SEQ Figure \* ARABIC </w:instrText>
-      </w:r>
-      <w:r>
-        <w:fldChar w:fldCharType="separate"/>
-      </w:r>
-      <w:r>
-        <w:rPr>
-          <w:noProof/>
-        </w:rPr>
-        <w:t>1</w:t>
-      </w:r>
-      <w:r>
-        <w:fldChar w:fldCharType="end"/>
-      </w:r>
+      <w:fldSimple w:instr=" SEQ Figure \* ARABIC ">
+        <w:r>
+          <w:rPr>
+            <w:noProof/>
+          </w:rPr>
+          <w:t>1</w:t>
+        </w:r>
+      </w:fldSimple>
       <w:bookmarkEnd w:id="0"/>
       <w:r>
         <w:t xml:space="preserve"> - Sample communications diagram</w:t>
@@ -803,9 +793,9 @@
           <w:noProof/>
         </w:rPr>
         <w:drawing>
-          <wp:inline distT="0" distB="0" distL="0" distR="0" wp14:anchorId="0139C8AA" wp14:editId="2F91F836">
+          <wp:inline distT="0" distB="0" distL="0" distR="0" wp14:anchorId="0139C8AA" wp14:editId="6FD2C074">
             <wp:extent cx="2295525" cy="2381250"/>
-            <wp:effectExtent l="0" t="0" r="9525" b="0"/>
+            <wp:effectExtent l="19050" t="19050" r="28575" b="19050"/>
             <wp:docPr id="4" name="Picture 4" descr="C:\Users\fyfej\Documents\NETHOPE\identity.png"/>
             <wp:cNvGraphicFramePr>
               <a:graphicFrameLocks xmlns:a="http://schemas.openxmlformats.org/drawingml/2006/main" noChangeAspect="1"/>
@@ -839,8 +829,10 @@
                       <a:avLst/>
                     </a:prstGeom>
                     <a:noFill/>
-                    <a:ln>
-                      <a:noFill/>
+                    <a:ln w="3175">
+                      <a:solidFill>
+                        <a:schemeClr val="tx1"/>
+                      </a:solidFill>
                     </a:ln>
                     <a:extLst>
                       <a:ext uri="{53640926-AAD7-44D8-BBD7-CCE9431645EC}">
@@ -863,24 +855,14 @@
       <w:r>
         <w:t xml:space="preserve">Figure </w:t>
       </w:r>
-      <w:r>
-        <w:fldChar w:fldCharType="begin"/>
-      </w:r>
-      <w:r>
-        <w:instrText xml:space="preserve"> SEQ Figure \* ARABIC </w:instrText>
-      </w:r>
-      <w:r>
-        <w:fldChar w:fldCharType="separate"/>
-      </w:r>
-      <w:r>
-        <w:rPr>
-          <w:noProof/>
-        </w:rPr>
-        <w:t>2</w:t>
-      </w:r>
-      <w:r>
-        <w:fldChar w:fldCharType="end"/>
-      </w:r>
+      <w:fldSimple w:instr=" SEQ Figure \* ARABIC ">
+        <w:r>
+          <w:rPr>
+            <w:noProof/>
+          </w:rPr>
+          <w:t>2</w:t>
+        </w:r>
+      </w:fldSimple>
       <w:r>
         <w:t xml:space="preserve"> - Sample data model diagram</w:t>
       </w:r>
@@ -1012,7 +994,7 @@
           <v:shape id="_x0000_i1026" type="#_x0000_t75" style="width:300pt;height:44.25pt" o:ole="">
             <v:imagedata r:id="rId17" o:title=""/>
           </v:shape>
-          <o:OLEObject Type="Embed" ProgID="Visio.Drawing.11" ShapeID="_x0000_i1026" DrawAspect="Content" ObjectID="_1415001357" r:id="rId18"/>
+          <o:OLEObject Type="Embed" ProgID="Visio.Drawing.11" ShapeID="_x0000_i1026" DrawAspect="Content" ObjectID="_1415689799" r:id="rId18"/>
         </w:object>
       </w:r>
     </w:p>
@@ -1025,24 +1007,14 @@
       <w:r>
         <w:t xml:space="preserve">Figure </w:t>
       </w:r>
-      <w:r>
-        <w:fldChar w:fldCharType="begin"/>
-      </w:r>
-      <w:r>
-        <w:instrText xml:space="preserve"> SEQ Figure \* ARABIC </w:instrText>
-      </w:r>
-      <w:r>
-        <w:fldChar w:fldCharType="separate"/>
-      </w:r>
-      <w:r>
-        <w:rPr>
-          <w:noProof/>
-        </w:rPr>
-        <w:t>3</w:t>
-      </w:r>
-      <w:r>
-        <w:fldChar w:fldCharType="end"/>
-      </w:r>
+      <w:fldSimple w:instr=" SEQ Figure \* ARABIC ">
+        <w:r>
+          <w:rPr>
+            <w:noProof/>
+          </w:rPr>
+          <w:t>3</w:t>
+        </w:r>
+      </w:fldSimple>
       <w:bookmarkEnd w:id="3"/>
       <w:r>
         <w:t xml:space="preserve"> – Record and maintain facility data actors</w:t>
@@ -1261,10 +1233,10 @@
       </w:pPr>
       <w:r>
         <w:object w:dxaOrig="4159" w:dyaOrig="4432" w14:anchorId="6B751690">
-          <v:shape id="_x0000_i1054" type="#_x0000_t75" style="width:207.75pt;height:221.25pt" o:ole="">
+          <v:shape id="_x0000_i1027" type="#_x0000_t75" style="width:207.75pt;height:221.25pt" o:ole="">
             <v:imagedata r:id="rId19" o:title=""/>
           </v:shape>
-          <o:OLEObject Type="Embed" ProgID="Visio.Drawing.11" ShapeID="_x0000_i1054" DrawAspect="Content" ObjectID="_1415001358" r:id="rId20"/>
+          <o:OLEObject Type="Embed" ProgID="Visio.Drawing.11" ShapeID="_x0000_i1027" DrawAspect="Content" ObjectID="_1415689800" r:id="rId20"/>
         </w:object>
       </w:r>
     </w:p>
@@ -1277,24 +1249,14 @@
       <w:r>
         <w:t xml:space="preserve">Figure </w:t>
       </w:r>
-      <w:r>
-        <w:fldChar w:fldCharType="begin"/>
-      </w:r>
-      <w:r>
-        <w:instrText xml:space="preserve"> SEQ Figure \* ARABIC </w:instrText>
-      </w:r>
-      <w:r>
-        <w:fldChar w:fldCharType="separate"/>
-      </w:r>
-      <w:r>
-        <w:rPr>
-          <w:noProof/>
-        </w:rPr>
-        <w:t>4</w:t>
-      </w:r>
-      <w:r>
-        <w:fldChar w:fldCharType="end"/>
-      </w:r>
+      <w:fldSimple w:instr=" SEQ Figure \* ARABIC ">
+        <w:r>
+          <w:rPr>
+            <w:noProof/>
+          </w:rPr>
+          <w:t>4</w:t>
+        </w:r>
+      </w:fldSimple>
       <w:bookmarkEnd w:id="4"/>
       <w:r>
         <w:t xml:space="preserve"> - Record and Maintain facility interactions</w:t>
@@ -1827,7 +1789,21 @@
           <w:noProof/>
           <w:color w:val="A31515"/>
         </w:rPr>
-        <w:t>creationTime</w:t>
+        <w:t>creation</w:t>
+      </w:r>
+      <w:r>
+        <w:rPr>
+          <w:noProof/>
+          <w:color w:val="A31515"/>
+        </w:rPr>
+        <w:t>Date</w:t>
+      </w:r>
+      <w:r>
+        <w:rPr>
+          <w:noProof/>
+          <w:color w:val="A31515"/>
+        </w:rPr>
+        <w:t>Time</w:t>
       </w:r>
       <w:r>
         <w:rPr>
@@ -1860,7 +1836,21 @@
           <w:noProof/>
           <w:color w:val="A31515"/>
         </w:rPr>
-        <w:t>creationTime</w:t>
+        <w:t>creation</w:t>
+      </w:r>
+      <w:r>
+        <w:rPr>
+          <w:noProof/>
+          <w:color w:val="A31515"/>
+        </w:rPr>
+        <w:t>Date</w:t>
+      </w:r>
+      <w:r>
+        <w:rPr>
+          <w:noProof/>
+          <w:color w:val="A31515"/>
+        </w:rPr>
+        <w:t>Time</w:t>
       </w:r>
       <w:r>
         <w:rPr>
@@ -2037,24 +2027,14 @@
       <w:r>
         <w:t xml:space="preserve">Figure </w:t>
       </w:r>
-      <w:r>
-        <w:fldChar w:fldCharType="begin"/>
-      </w:r>
-      <w:r>
-        <w:instrText xml:space="preserve"> SEQ Figure \* ARABIC </w:instrText>
-      </w:r>
-      <w:r>
-        <w:fldChar w:fldCharType="separate"/>
-      </w:r>
-      <w:r>
-        <w:rPr>
-          <w:noProof/>
-        </w:rPr>
-        <w:t>5</w:t>
-      </w:r>
-      <w:r>
-        <w:fldChar w:fldCharType="end"/>
-      </w:r>
+      <w:fldSimple w:instr=" SEQ Figure \* ARABIC ">
+        <w:r>
+          <w:rPr>
+            <w:noProof/>
+          </w:rPr>
+          <w:t>5</w:t>
+        </w:r>
+      </w:fldSimple>
       <w:bookmarkEnd w:id="5"/>
       <w:r>
         <w:t xml:space="preserve"> - Sample register facility operation</w:t>
@@ -2075,7 +2055,13 @@
     </w:p>
     <w:p>
       <w:r>
-        <w:t>Depending on the outcome of the match one of three actions are to be taken by the facility registry:</w:t>
+        <w:t xml:space="preserve">Depending on the outcome of the match one of </w:t>
+      </w:r>
+      <w:r>
+        <w:t xml:space="preserve">two </w:t>
+      </w:r>
+      <w:r>
+        <w:t>actions are to be taken by the facility registry:</w:t>
       </w:r>
     </w:p>
     <w:p>
@@ -2086,19 +2072,8 @@
           <w:numId w:val="6"/>
         </w:numPr>
       </w:pPr>
-      <w:commentRangeStart w:id="6"/>
-      <w:r>
-        <w:t>If the facility registry finds exactly one matching facility, it will merge data stored in the registry with the data provided by the facility data source. This operation should only be performed if one (and only one) guaranteed match is found</w:t>
-      </w:r>
-      <w:commentRangeEnd w:id="6"/>
-      <w:r>
-        <w:rPr>
-          <w:rStyle w:val="CommentReference"/>
-        </w:rPr>
-        <w:commentReference w:id="6"/>
-      </w:r>
-      <w:r>
-        <w:t>.</w:t>
+      <w:r>
+        <w:t>If the facility registry determines that the facility has already been registered, it will return a 409 error signaling to the data source that the record already exists. The method by which the facility registry determines duplicate registrations is not specified in this document.</w:t>
       </w:r>
     </w:p>
     <w:p>
@@ -2110,42 +2085,881 @@
         </w:numPr>
       </w:pPr>
       <w:r>
-        <w:t>If the facility registry finds multiple matching facilities on file, it will create a new facility entry in its datastore. It is recommended that the facility registry somehow indicate to administrators of the system that potential matches exist so that they can be merged at a later time.</w:t>
-      </w:r>
-    </w:p>
-    <w:p>
-      <w:pPr>
-        <w:pStyle w:val="ListParagraph"/>
-        <w:numPr>
-          <w:ilvl w:val="0"/>
-          <w:numId w:val="6"/>
-        </w:numPr>
-      </w:pPr>
-      <w:r>
         <w:t>If the facility registry finds no matching facilities on file, it will create a new facility entry.</w:t>
       </w:r>
     </w:p>
     <w:p>
       <w:r>
-        <w:t xml:space="preserve">After the facility registry has completed its write operation, it SHALL make the facility data available to consumers and </w:t>
-      </w:r>
-      <w:r>
-        <w:t xml:space="preserve">SHALL respond with an HTTP 200 code with </w:t>
-      </w:r>
-      <w:r>
-        <w:t xml:space="preserve">the </w:t>
-      </w:r>
-      <w:r>
-        <w:t>url to the newly created facility in the format “</w:t>
+        <w:t xml:space="preserve">After the facility registry has completed its write operation, it SHALL make the facility data available to consumers and SHALL respond with an HTTP 200 code with the url </w:t>
+      </w:r>
+      <w:r>
+        <w:t>of</w:t>
+      </w:r>
+      <w:r>
+        <w:t xml:space="preserve"> the newly created facility in the format “{base}/facilities/{id}”. The facility registry SHALL NOT make facility records available prior to ensuring all facility data has been committed to its datastore (partial data </w:t>
+      </w:r>
+      <w:r>
+        <w:t xml:space="preserve">SHALL NOT </w:t>
+      </w:r>
+      <w:r>
+        <w:t>be disclosed or available for update).</w:t>
+      </w:r>
+    </w:p>
+    <w:p>
+      <w:pPr>
+        <w:pStyle w:val="Heading4"/>
+      </w:pPr>
+      <w:r>
+        <w:t>Revise</w:t>
+      </w:r>
+      <w:r>
+        <w:t xml:space="preserve"> Facility</w:t>
+      </w:r>
+    </w:p>
+    <w:p>
+      <w:r>
+        <w:t xml:space="preserve">When a facility registration record changes in the facility data source’s datastore, it will notify the facility registry of this change using the </w:t>
+      </w:r>
+      <w:r>
+        <w:t>revise</w:t>
+      </w:r>
+      <w:r>
+        <w:t xml:space="preserve"> facility operation.</w:t>
+      </w:r>
+    </w:p>
+    <w:p>
+      <w:pPr>
+        <w:pStyle w:val="Heading5"/>
+      </w:pPr>
+      <w:r>
+        <w:lastRenderedPageBreak/>
+        <w:t>Message Semantics</w:t>
+      </w:r>
+    </w:p>
+    <w:p>
+      <w:r>
+        <w:rPr>
+          <w:b/>
+        </w:rPr>
+        <w:t xml:space="preserve">HTTP Method: </w:t>
+      </w:r>
+      <w:r>
+        <w:t>PUT</w:t>
+      </w:r>
+      <w:r>
+        <w:br/>
+      </w:r>
+      <w:r>
+        <w:rPr>
+          <w:b/>
+        </w:rPr>
+        <w:t xml:space="preserve">Resource: </w:t>
       </w:r>
       <w:r>
         <w:t>{base}/facilities/{id}</w:t>
       </w:r>
       <w:r>
-        <w:t>”</w:t>
-      </w:r>
-      <w:r>
-        <w:t>. The facility registry SHALL NOT make facility records available prior to ensuring all facility data has been committed to its datastore (no partial data shall be disclosed or available for update).</w:t>
+        <w:br/>
+      </w:r>
+      <w:r>
+        <w:rPr>
+          <w:b/>
+        </w:rPr>
+        <w:t xml:space="preserve">Content Type: </w:t>
+      </w:r>
+      <w:r>
+        <w:t>text/xml or text/json</w:t>
+      </w:r>
+    </w:p>
+    <w:p>
+      <w:r>
+        <w:t xml:space="preserve">Facility data sources </w:t>
+      </w:r>
+      <w:r>
+        <w:t>SHALL</w:t>
+      </w:r>
+      <w:r>
+        <w:t xml:space="preserve"> submit either an XML or JSON encoded facility resource as the payload of the HTTP message. All data sources SHALL send an appropriate content-type header which describes the type of data conveyed in the payload.</w:t>
+      </w:r>
+    </w:p>
+    <w:p>
+      <w:r>
+        <w:t>Revision operations SHALL be executed against the fully qualified url for the r</w:t>
+      </w:r>
+      <w:r>
+        <w:t>esource which is being updated, and the body of the update request SHALL contain both the url and id elements.</w:t>
+      </w:r>
+    </w:p>
+    <w:p>
+      <w:pPr>
+        <w:pStyle w:val="Heading5"/>
+      </w:pPr>
+      <w:r>
+        <w:t>Examples</w:t>
+      </w:r>
+    </w:p>
+    <w:p>
+      <w:r>
+        <w:fldChar w:fldCharType="begin"/>
+      </w:r>
+      <w:r>
+        <w:instrText xml:space="preserve"> REF _Ref341266010 \h </w:instrText>
+      </w:r>
+      <w:r>
+        <w:fldChar w:fldCharType="separate"/>
+      </w:r>
+      <w:r>
+        <w:t xml:space="preserve">Figure </w:t>
+      </w:r>
+      <w:r>
+        <w:rPr>
+          <w:noProof/>
+        </w:rPr>
+        <w:t>6</w:t>
+      </w:r>
+      <w:r>
+        <w:fldChar w:fldCharType="end"/>
+      </w:r>
+      <w:r>
+        <w:t xml:space="preserve"> i</w:t>
+      </w:r>
+      <w:r>
+        <w:t>llustrates a sample update to the Good Health Hospital facility (identified as resource #10252152)</w:t>
+      </w:r>
+      <w:r>
+        <w:t>.</w:t>
+      </w:r>
+    </w:p>
+    <w:p>
+      <w:pPr>
+        <w:pStyle w:val="Sample"/>
+      </w:pPr>
+      <w:r>
+        <w:t>PUT http://example.com/api/fred/11/facilities/10252152 HTTP/1.1</w:t>
+      </w:r>
+    </w:p>
+    <w:p>
+      <w:pPr>
+        <w:pStyle w:val="Sample"/>
+      </w:pPr>
+      <w:r>
+        <w:t>Content-Type: text/xml</w:t>
+      </w:r>
+    </w:p>
+    <w:p>
+      <w:pPr>
+        <w:pStyle w:val="Sample"/>
+      </w:pPr>
+      <w:r>
+        <w:t>Host: example.com</w:t>
+      </w:r>
+    </w:p>
+    <w:p>
+      <w:pPr>
+        <w:pStyle w:val="Sample"/>
+      </w:pPr>
+      <w:r>
+        <w:t>Content-Length: 820</w:t>
+      </w:r>
+    </w:p>
+    <w:p>
+      <w:pPr>
+        <w:pStyle w:val="Sample"/>
+      </w:pPr>
+    </w:p>
+    <w:p>
+      <w:pPr>
+        <w:pStyle w:val="Sample"/>
+        <w:rPr>
+          <w:noProof/>
+        </w:rPr>
+      </w:pPr>
+      <w:r>
+        <w:rPr>
+          <w:noProof/>
+        </w:rPr>
+        <w:t>&lt;</w:t>
+      </w:r>
+      <w:r>
+        <w:rPr>
+          <w:noProof/>
+          <w:color w:val="A31515"/>
+        </w:rPr>
+        <w:t>fac:facility</w:t>
+      </w:r>
+      <w:r>
+        <w:rPr>
+          <w:noProof/>
+        </w:rPr>
+        <w:t xml:space="preserve"> </w:t>
+      </w:r>
+      <w:r>
+        <w:rPr>
+          <w:noProof/>
+          <w:color w:val="FF0000"/>
+        </w:rPr>
+        <w:t>xmlns:fac</w:t>
+      </w:r>
+      <w:r>
+        <w:rPr>
+          <w:noProof/>
+        </w:rPr>
+        <w:t>="http:www.openfacility.org/v1.0"</w:t>
+      </w:r>
+    </w:p>
+    <w:p>
+      <w:pPr>
+        <w:pStyle w:val="Sample"/>
+        <w:rPr>
+          <w:noProof/>
+        </w:rPr>
+      </w:pPr>
+      <w:r>
+        <w:rPr>
+          <w:noProof/>
+        </w:rPr>
+        <w:t xml:space="preserve">              </w:t>
+      </w:r>
+      <w:r>
+        <w:rPr>
+          <w:noProof/>
+          <w:color w:val="FF0000"/>
+        </w:rPr>
+        <w:t>xmlns:geo</w:t>
+      </w:r>
+      <w:r>
+        <w:rPr>
+          <w:noProof/>
+        </w:rPr>
+        <w:t>="http://www.w3.org/2003/01/geo/wgs84_pos#"&gt;</w:t>
+      </w:r>
+    </w:p>
+    <w:p>
+      <w:pPr>
+        <w:pStyle w:val="Sample"/>
+        <w:rPr>
+          <w:noProof/>
+        </w:rPr>
+      </w:pPr>
+      <w:r>
+        <w:rPr>
+          <w:noProof/>
+        </w:rPr>
+        <w:t xml:space="preserve">  &lt;</w:t>
+      </w:r>
+      <w:r>
+        <w:rPr>
+          <w:noProof/>
+          <w:color w:val="A31515"/>
+        </w:rPr>
+        <w:t>fac:name</w:t>
+      </w:r>
+      <w:r>
+        <w:rPr>
+          <w:noProof/>
+        </w:rPr>
+        <w:t>&gt;Good Health Hospital&lt;/</w:t>
+      </w:r>
+      <w:r>
+        <w:rPr>
+          <w:noProof/>
+          <w:color w:val="A31515"/>
+        </w:rPr>
+        <w:t>fac:name</w:t>
+      </w:r>
+      <w:r>
+        <w:rPr>
+          <w:noProof/>
+        </w:rPr>
+        <w:t>&gt;</w:t>
+      </w:r>
+    </w:p>
+    <w:p>
+      <w:pPr>
+        <w:pStyle w:val="Sample"/>
+        <w:rPr>
+          <w:noProof/>
+        </w:rPr>
+      </w:pPr>
+      <w:r>
+        <w:rPr>
+          <w:noProof/>
+        </w:rPr>
+        <w:t xml:space="preserve">  &lt;</w:t>
+      </w:r>
+      <w:r>
+        <w:rPr>
+          <w:noProof/>
+          <w:color w:val="A31515"/>
+        </w:rPr>
+        <w:t>fac:id</w:t>
+      </w:r>
+      <w:r>
+        <w:rPr>
+          <w:noProof/>
+        </w:rPr>
+        <w:t>&gt;urn:uuid:57A69100-26C4-4db4-897B-63F37866F0F5&lt;/</w:t>
+      </w:r>
+      <w:r>
+        <w:rPr>
+          <w:noProof/>
+          <w:color w:val="A31515"/>
+        </w:rPr>
+        <w:t>fac:id</w:t>
+      </w:r>
+      <w:r>
+        <w:rPr>
+          <w:noProof/>
+        </w:rPr>
+        <w:t>&gt;</w:t>
+      </w:r>
+    </w:p>
+    <w:p>
+      <w:pPr>
+        <w:pStyle w:val="Sample"/>
+        <w:rPr>
+          <w:noProof/>
+        </w:rPr>
+      </w:pPr>
+      <w:r>
+        <w:rPr>
+          <w:noProof/>
+        </w:rPr>
+        <w:t xml:space="preserve">  &lt;</w:t>
+      </w:r>
+      <w:r>
+        <w:rPr>
+          <w:noProof/>
+          <w:color w:val="A31515"/>
+        </w:rPr>
+        <w:t>fac:url</w:t>
+      </w:r>
+      <w:r>
+        <w:rPr>
+          <w:noProof/>
+        </w:rPr>
+        <w:t>&gt;http://example.com/api/fred/11/facilities/10252152&lt;/</w:t>
+      </w:r>
+      <w:r>
+        <w:rPr>
+          <w:noProof/>
+          <w:color w:val="A31515"/>
+        </w:rPr>
+        <w:t>fac:url</w:t>
+      </w:r>
+      <w:r>
+        <w:rPr>
+          <w:noProof/>
+        </w:rPr>
+        <w:t>&gt;</w:t>
+      </w:r>
+    </w:p>
+    <w:p>
+      <w:pPr>
+        <w:pStyle w:val="Sample"/>
+        <w:rPr>
+          <w:noProof/>
+        </w:rPr>
+      </w:pPr>
+      <w:r>
+        <w:rPr>
+          <w:noProof/>
+        </w:rPr>
+        <w:t xml:space="preserve">  &lt;</w:t>
+      </w:r>
+      <w:r>
+        <w:rPr>
+          <w:noProof/>
+          <w:color w:val="A31515"/>
+        </w:rPr>
+        <w:t>fac:identity</w:t>
+      </w:r>
+      <w:r>
+        <w:rPr>
+          <w:noProof/>
+        </w:rPr>
+        <w:t xml:space="preserve"> </w:t>
+      </w:r>
+      <w:r>
+        <w:rPr>
+          <w:noProof/>
+          <w:color w:val="FF0000"/>
+        </w:rPr>
+        <w:t>agency</w:t>
+      </w:r>
+      <w:r>
+        <w:rPr>
+          <w:noProof/>
+        </w:rPr>
+        <w:t xml:space="preserve">="MOH" </w:t>
+      </w:r>
+      <w:r>
+        <w:rPr>
+          <w:noProof/>
+          <w:color w:val="FF0000"/>
+        </w:rPr>
+        <w:t>context</w:t>
+      </w:r>
+      <w:r>
+        <w:rPr>
+          <w:noProof/>
+        </w:rPr>
+        <w:t xml:space="preserve">="HR" </w:t>
+      </w:r>
+      <w:r>
+        <w:rPr>
+          <w:noProof/>
+          <w:color w:val="FF0000"/>
+        </w:rPr>
+        <w:t>id</w:t>
+      </w:r>
+      <w:r>
+        <w:rPr>
+          <w:noProof/>
+        </w:rPr>
+        <w:t>="20394"/&gt;</w:t>
+      </w:r>
+    </w:p>
+    <w:p>
+      <w:pPr>
+        <w:pStyle w:val="Sample"/>
+        <w:rPr>
+          <w:noProof/>
+        </w:rPr>
+      </w:pPr>
+      <w:r>
+        <w:rPr>
+          <w:noProof/>
+        </w:rPr>
+        <w:t xml:space="preserve">  &lt;</w:t>
+      </w:r>
+      <w:r>
+        <w:rPr>
+          <w:noProof/>
+          <w:color w:val="A31515"/>
+        </w:rPr>
+        <w:t>fac:identity</w:t>
+      </w:r>
+      <w:r>
+        <w:rPr>
+          <w:noProof/>
+        </w:rPr>
+        <w:t xml:space="preserve"> </w:t>
+      </w:r>
+      <w:r>
+        <w:rPr>
+          <w:noProof/>
+          <w:color w:val="FF0000"/>
+        </w:rPr>
+        <w:t>agency</w:t>
+      </w:r>
+      <w:r>
+        <w:rPr>
+          <w:noProof/>
+        </w:rPr>
+        <w:t xml:space="preserve">="UNICEF" </w:t>
+      </w:r>
+      <w:r>
+        <w:rPr>
+          <w:noProof/>
+          <w:color w:val="FF0000"/>
+        </w:rPr>
+        <w:t>context</w:t>
+      </w:r>
+      <w:r>
+        <w:rPr>
+          <w:noProof/>
+        </w:rPr>
+        <w:t xml:space="preserve">="DHIS" </w:t>
+      </w:r>
+      <w:r>
+        <w:rPr>
+          <w:noProof/>
+          <w:color w:val="FF0000"/>
+        </w:rPr>
+        <w:t>id</w:t>
+      </w:r>
+      <w:r>
+        <w:rPr>
+          <w:noProof/>
+        </w:rPr>
+        <w:t>="58845858"/&gt;</w:t>
+      </w:r>
+    </w:p>
+    <w:p>
+      <w:pPr>
+        <w:pStyle w:val="Sample"/>
+        <w:rPr>
+          <w:noProof/>
+        </w:rPr>
+      </w:pPr>
+      <w:r>
+        <w:rPr>
+          <w:noProof/>
+        </w:rPr>
+        <w:t xml:space="preserve">  &lt;</w:t>
+      </w:r>
+      <w:r>
+        <w:rPr>
+          <w:noProof/>
+          <w:color w:val="A31515"/>
+        </w:rPr>
+        <w:t>fac:active</w:t>
+      </w:r>
+      <w:r>
+        <w:rPr>
+          <w:noProof/>
+        </w:rPr>
+        <w:t>&gt;true&lt;/</w:t>
+      </w:r>
+      <w:r>
+        <w:rPr>
+          <w:noProof/>
+          <w:color w:val="A31515"/>
+        </w:rPr>
+        <w:t>fac:active</w:t>
+      </w:r>
+      <w:r>
+        <w:rPr>
+          <w:noProof/>
+        </w:rPr>
+        <w:t>&gt;</w:t>
+      </w:r>
+    </w:p>
+    <w:p>
+      <w:pPr>
+        <w:pStyle w:val="Sample"/>
+        <w:rPr>
+          <w:noProof/>
+        </w:rPr>
+      </w:pPr>
+      <w:r>
+        <w:rPr>
+          <w:noProof/>
+        </w:rPr>
+        <w:t xml:space="preserve">  &lt;</w:t>
+      </w:r>
+      <w:r>
+        <w:rPr>
+          <w:noProof/>
+          <w:color w:val="A31515"/>
+        </w:rPr>
+        <w:t>fac:creationDateTime</w:t>
+      </w:r>
+      <w:r>
+        <w:rPr>
+          <w:noProof/>
+        </w:rPr>
+        <w:t xml:space="preserve"> </w:t>
+      </w:r>
+      <w:r>
+        <w:rPr>
+          <w:noProof/>
+          <w:color w:val="FF0000"/>
+        </w:rPr>
+        <w:t>precision</w:t>
+      </w:r>
+      <w:r>
+        <w:rPr>
+          <w:noProof/>
+        </w:rPr>
+        <w:t>="M"&gt;2012-11-01&lt;/</w:t>
+      </w:r>
+      <w:r>
+        <w:rPr>
+          <w:noProof/>
+          <w:color w:val="A31515"/>
+        </w:rPr>
+        <w:t>fac:creationDateTime</w:t>
+      </w:r>
+      <w:r>
+        <w:rPr>
+          <w:noProof/>
+        </w:rPr>
+        <w:t>&gt;</w:t>
+      </w:r>
+    </w:p>
+    <w:p>
+      <w:pPr>
+        <w:pStyle w:val="Sample"/>
+        <w:rPr>
+          <w:noProof/>
+        </w:rPr>
+      </w:pPr>
+      <w:r>
+        <w:rPr>
+          <w:noProof/>
+        </w:rPr>
+        <w:t xml:space="preserve">  &lt;</w:t>
+      </w:r>
+      <w:r>
+        <w:rPr>
+          <w:noProof/>
+          <w:color w:val="A31515"/>
+        </w:rPr>
+        <w:t>fac:updatedDateTime</w:t>
+      </w:r>
+      <w:r>
+        <w:rPr>
+          <w:noProof/>
+        </w:rPr>
+        <w:t>&gt;2012-11-01T14:55:30-05:00&lt;/</w:t>
+      </w:r>
+      <w:r>
+        <w:rPr>
+          <w:noProof/>
+          <w:color w:val="A31515"/>
+        </w:rPr>
+        <w:t>fac:updatedDateTime</w:t>
+      </w:r>
+      <w:r>
+        <w:rPr>
+          <w:noProof/>
+        </w:rPr>
+        <w:t>&gt;</w:t>
+      </w:r>
+    </w:p>
+    <w:p>
+      <w:pPr>
+        <w:pStyle w:val="Sample"/>
+        <w:rPr>
+          <w:noProof/>
+        </w:rPr>
+      </w:pPr>
+      <w:r>
+        <w:rPr>
+          <w:noProof/>
+        </w:rPr>
+        <w:t xml:space="preserve">  &lt;</w:t>
+      </w:r>
+      <w:r>
+        <w:rPr>
+          <w:noProof/>
+          <w:color w:val="A31515"/>
+        </w:rPr>
+        <w:t>fac:closingDateTime</w:t>
+      </w:r>
+      <w:r>
+        <w:rPr>
+          <w:noProof/>
+        </w:rPr>
+        <w:t>&gt;2013-01-01&lt;/</w:t>
+      </w:r>
+      <w:r>
+        <w:rPr>
+          <w:noProof/>
+          <w:color w:val="A31515"/>
+        </w:rPr>
+        <w:t>fac:closingDateTime</w:t>
+      </w:r>
+      <w:r>
+        <w:rPr>
+          <w:noProof/>
+        </w:rPr>
+        <w:t>&gt;</w:t>
+      </w:r>
+    </w:p>
+    <w:p>
+      <w:pPr>
+        <w:pStyle w:val="Sample"/>
+        <w:rPr>
+          <w:noProof/>
+        </w:rPr>
+      </w:pPr>
+      <w:r>
+        <w:rPr>
+          <w:noProof/>
+        </w:rPr>
+        <w:t xml:space="preserve">  &lt;</w:t>
+      </w:r>
+      <w:r>
+        <w:rPr>
+          <w:noProof/>
+          <w:color w:val="A31515"/>
+        </w:rPr>
+        <w:t>geo:lat</w:t>
+      </w:r>
+      <w:r>
+        <w:rPr>
+          <w:noProof/>
+        </w:rPr>
+        <w:t>&gt;1.69172&lt;/</w:t>
+      </w:r>
+      <w:r>
+        <w:rPr>
+          <w:noProof/>
+          <w:color w:val="A31515"/>
+        </w:rPr>
+        <w:t>geo:lat</w:t>
+      </w:r>
+      <w:r>
+        <w:rPr>
+          <w:noProof/>
+        </w:rPr>
+        <w:t>&gt;</w:t>
+      </w:r>
+    </w:p>
+    <w:p>
+      <w:pPr>
+        <w:pStyle w:val="Sample"/>
+        <w:rPr>
+          <w:noProof/>
+        </w:rPr>
+      </w:pPr>
+      <w:r>
+        <w:rPr>
+          <w:noProof/>
+        </w:rPr>
+        <w:t xml:space="preserve">  &lt;</w:t>
+      </w:r>
+      <w:r>
+        <w:rPr>
+          <w:noProof/>
+          <w:color w:val="A31515"/>
+        </w:rPr>
+        <w:t>geo:long</w:t>
+      </w:r>
+      <w:r>
+        <w:rPr>
+          <w:noProof/>
+        </w:rPr>
+        <w:t>&gt;29.52505&lt;/</w:t>
+      </w:r>
+      <w:r>
+        <w:rPr>
+          <w:noProof/>
+          <w:color w:val="A31515"/>
+        </w:rPr>
+        <w:t>geo:long</w:t>
+      </w:r>
+      <w:r>
+        <w:rPr>
+          <w:noProof/>
+        </w:rPr>
+        <w:t>&gt;</w:t>
+      </w:r>
+    </w:p>
+    <w:p>
+      <w:pPr>
+        <w:pStyle w:val="Sample"/>
+        <w:rPr>
+          <w:noProof/>
+        </w:rPr>
+      </w:pPr>
+      <w:r>
+        <w:rPr>
+          <w:noProof/>
+        </w:rPr>
+        <w:t xml:space="preserve">  &lt;</w:t>
+      </w:r>
+      <w:r>
+        <w:rPr>
+          <w:noProof/>
+          <w:color w:val="A31515"/>
+        </w:rPr>
+        <w:t>fac:link</w:t>
+      </w:r>
+      <w:r>
+        <w:rPr>
+          <w:noProof/>
+        </w:rPr>
+        <w:t xml:space="preserve"> </w:t>
+      </w:r>
+      <w:r>
+        <w:rPr>
+          <w:noProof/>
+          <w:color w:val="FF0000"/>
+        </w:rPr>
+        <w:t>name</w:t>
+      </w:r>
+      <w:r>
+        <w:rPr>
+          <w:noProof/>
+        </w:rPr>
+        <w:t xml:space="preserve">="providers" </w:t>
+      </w:r>
+      <w:r>
+        <w:rPr>
+          <w:noProof/>
+          <w:color w:val="FF0000"/>
+        </w:rPr>
+        <w:t>url</w:t>
+      </w:r>
+      <w:r>
+        <w:rPr>
+          <w:noProof/>
+        </w:rPr>
+        <w:t>="http://providers.moh.gov.za/providers"/&gt;</w:t>
+      </w:r>
+    </w:p>
+    <w:p>
+      <w:pPr>
+        <w:pStyle w:val="Sample"/>
+        <w:rPr>
+          <w:noProof/>
+        </w:rPr>
+      </w:pPr>
+      <w:r>
+        <w:rPr>
+          <w:noProof/>
+        </w:rPr>
+        <w:t>&lt;/</w:t>
+      </w:r>
+      <w:r>
+        <w:rPr>
+          <w:noProof/>
+          <w:color w:val="A31515"/>
+        </w:rPr>
+        <w:t>fac:facility</w:t>
+      </w:r>
+      <w:r>
+        <w:rPr>
+          <w:noProof/>
+        </w:rPr>
+        <w:t>&gt;</w:t>
+      </w:r>
+    </w:p>
+    <w:p>
+      <w:pPr>
+        <w:pStyle w:val="Caption"/>
+      </w:pPr>
+      <w:bookmarkStart w:id="6" w:name="_Ref341266010"/>
+      <w:r>
+        <w:t xml:space="preserve">Figure </w:t>
+      </w:r>
+      <w:fldSimple w:instr=" SEQ Figure \* ARABIC ">
+        <w:r>
+          <w:rPr>
+            <w:noProof/>
+          </w:rPr>
+          <w:t>6</w:t>
+        </w:r>
+      </w:fldSimple>
+      <w:bookmarkEnd w:id="6"/>
+      <w:r>
+        <w:t xml:space="preserve"> - Sample update facility message</w:t>
+      </w:r>
+    </w:p>
+    <w:p>
+      <w:pPr>
+        <w:pStyle w:val="Heading5"/>
+      </w:pPr>
+      <w:r>
+        <w:t>Expected Behavior</w:t>
+      </w:r>
+    </w:p>
+    <w:p>
+      <w:r>
+        <w:t>When the facility registry receives a request to revise a facility, the facility registry SHALL validate that the requested facility exists. If the requested target of revision (the facility to be updated) does not exist the facility registry SHALL reply with an HTTP 404 error.</w:t>
+      </w:r>
+    </w:p>
+    <w:p>
+      <w:r>
+        <w:lastRenderedPageBreak/>
+        <w:t>If the facility resource exists, the facility registry SHALL update its datastore with the new information and SHALL respond with an HTTP 200 response code.</w:t>
+      </w:r>
+      <w:r>
+        <w:t xml:space="preserve"> The facility registry SHALL only update fields that were provided in the update payload. Any fields missing SHALL be considered unchanged.</w:t>
       </w:r>
     </w:p>
     <w:p>
@@ -2153,8 +2967,7 @@
         <w:pStyle w:val="Heading4"/>
       </w:pPr>
       <w:r>
-        <w:lastRenderedPageBreak/>
-        <w:t>Revise</w:t>
+        <w:t>Delete</w:t>
       </w:r>
       <w:r>
         <w:t xml:space="preserve"> Facility</w:t>
@@ -2162,13 +2975,7 @@
     </w:p>
     <w:p>
       <w:r>
-        <w:t xml:space="preserve">When a facility registration record changes in the facility data source’s datastore, it will notify the facility registry of this change using the </w:t>
-      </w:r>
-      <w:r>
-        <w:t>revise</w:t>
-      </w:r>
-      <w:r>
-        <w:t xml:space="preserve"> facility operation.</w:t>
+        <w:t>When a facility record is no longer relevant, or was created in error, the facility data source will notify the facility registry of this change using the obsolete facility.</w:t>
       </w:r>
     </w:p>
     <w:p>
@@ -2187,7 +2994,7 @@
         <w:t xml:space="preserve">HTTP Method: </w:t>
       </w:r>
       <w:r>
-        <w:t>PUT</w:t>
+        <w:t>DELETE</w:t>
       </w:r>
       <w:r>
         <w:br/>
@@ -2201,34 +3008,6 @@
       <w:r>
         <w:t>{base}/facilities/{id}</w:t>
       </w:r>
-      <w:r>
-        <w:br/>
-      </w:r>
-      <w:r>
-        <w:rPr>
-          <w:b/>
-        </w:rPr>
-        <w:t xml:space="preserve">Content Type: </w:t>
-      </w:r>
-      <w:r>
-        <w:t>text/xml or text/json</w:t>
-      </w:r>
-    </w:p>
-    <w:p>
-      <w:r>
-        <w:t xml:space="preserve">Facility data sources </w:t>
-      </w:r>
-      <w:r>
-        <w:t>SHALL</w:t>
-      </w:r>
-      <w:r>
-        <w:t xml:space="preserve"> submit either an XML or JSON encoded facility resource as the payload of the HTTP message. All data sources SHALL send an appropriate content-type header which describes the type of data conveyed in the payload.</w:t>
-      </w:r>
-    </w:p>
-    <w:p>
-      <w:r>
-        <w:t xml:space="preserve">Revision operations SHALL be executed against the fully qualified url for the resource which is being updated. </w:t>
-      </w:r>
     </w:p>
     <w:p>
       <w:pPr>
@@ -2253,96 +3032,59 @@
     </w:p>
     <w:p>
       <w:r>
-        <w:t>When the facility registry receives a request to revise a facility, the facility registry SHALL validate that the requested facility exists. If the requested target of revision (the facility to be updated) does not exist the facility registry SHALL reply with an HTTP 404 error.</w:t>
-      </w:r>
-    </w:p>
-    <w:p>
-      <w:r>
-        <w:t>If the facility resource exists, the facility registry SHALL update its datastore with the new information and SHALL respond with an HTTP 200 response code.</w:t>
-      </w:r>
-    </w:p>
-    <w:p>
-      <w:pPr>
-        <w:pStyle w:val="Heading4"/>
-      </w:pPr>
-      <w:r>
-        <w:t>Obsolete Facility</w:t>
-      </w:r>
-    </w:p>
-    <w:p>
-      <w:r>
-        <w:t>When a facility record is no longer relevant, or was created in error, the facility data source will notify the facility registry of this change using the obsolete facility.</w:t>
-      </w:r>
-    </w:p>
-    <w:p>
-      <w:pPr>
-        <w:pStyle w:val="Heading5"/>
-      </w:pPr>
-      <w:r>
-        <w:t>Message Semantics</w:t>
-      </w:r>
-    </w:p>
-    <w:p>
-      <w:r>
-        <w:rPr>
-          <w:b/>
-        </w:rPr>
-        <w:t xml:space="preserve">HTTP Method: </w:t>
-      </w:r>
-      <w:r>
-        <w:t>DELETE</w:t>
-      </w:r>
-      <w:r>
-        <w:br/>
-      </w:r>
-      <w:r>
-        <w:rPr>
-          <w:b/>
-        </w:rPr>
-        <w:t xml:space="preserve">Resource: </w:t>
-      </w:r>
-      <w:r>
-        <w:t>{base}/facilities/{id}</w:t>
-      </w:r>
-    </w:p>
-    <w:p>
-      <w:pPr>
-        <w:pStyle w:val="Heading5"/>
-      </w:pPr>
-      <w:r>
-        <w:t>Examples</w:t>
-      </w:r>
-    </w:p>
-    <w:p>
-      <w:r>
-        <w:t>Todo</w:t>
-      </w:r>
-    </w:p>
-    <w:p>
-      <w:pPr>
-        <w:pStyle w:val="Heading5"/>
-      </w:pPr>
-      <w:r>
-        <w:t>Expected Behavior</w:t>
-      </w:r>
-    </w:p>
-    <w:p>
-      <w:r>
-        <w:t>When the facility registry receives a request to obsolete a facility, the facility registry SHALL validate that the facility exists. If the requested target of obsoletion does not exist, the facility registry SHALL respond with an HTTP 404 error.</w:t>
-      </w:r>
-    </w:p>
-    <w:p>
-      <w:r>
-        <w:t xml:space="preserve">If the facility resource exists, the facility registry SHALL mark the facility resource as “obsolete”. Obsolete records SHALL NOT be accessible after obsoletion (i.e. SHALL NOT be returned in queries and SHALL NOT be available via GET). The process by which the facility registry marks the facility as obsolete is not </w:t>
-      </w:r>
-      <w:r>
-        <w:lastRenderedPageBreak/>
-        <w:t>specified in this document, and is left to implementers to determine the most appropriate obsoletion method.</w:t>
-      </w:r>
-    </w:p>
-    <w:p>
-      <w:r>
-        <w:t>Once the record is obsolete, the facility registry SHALL return an HTTP 200 response with the URL of the deleted facility.</w:t>
+        <w:t xml:space="preserve">When the facility registry receives a request to </w:t>
+      </w:r>
+      <w:r>
+        <w:t>delete</w:t>
+      </w:r>
+      <w:r>
+        <w:t xml:space="preserve"> a facility, the facility registry SHALL validate that the facility exists. If the requested target of </w:t>
+      </w:r>
+      <w:r>
+        <w:t>deletion</w:t>
+      </w:r>
+      <w:r>
+        <w:t xml:space="preserve"> does not exist, the facility registry SHALL respond with an HTTP 404 error.</w:t>
+      </w:r>
+    </w:p>
+    <w:p>
+      <w:r>
+        <w:t xml:space="preserve">If the facility resource exists, the facility registry SHALL </w:t>
+      </w:r>
+      <w:r>
+        <w:t>delete</w:t>
+      </w:r>
+      <w:r>
+        <w:t xml:space="preserve"> the facility resource </w:t>
+      </w:r>
+      <w:r>
+        <w:t xml:space="preserve">such that the record is no longer discoverable to consumers. </w:t>
+      </w:r>
+      <w:r>
+        <w:t xml:space="preserve">The process by which the facility registry marks the facility as </w:t>
+      </w:r>
+      <w:r>
+        <w:t xml:space="preserve">deleted </w:t>
+      </w:r>
+      <w:r>
+        <w:t>is not specified in this document, and is left to implementers to determine the most appropriate method.</w:t>
+      </w:r>
+    </w:p>
+    <w:p>
+      <w:r>
+        <w:t xml:space="preserve">Once the record is </w:t>
+      </w:r>
+      <w:r>
+        <w:t>deleted</w:t>
+      </w:r>
+      <w:r>
+        <w:t xml:space="preserve">, the facility registry SHALL return an HTTP 200 response with the URL of the </w:t>
+      </w:r>
+      <w:r>
+        <w:t xml:space="preserve">obsolete </w:t>
+      </w:r>
+      <w:r>
+        <w:t>facility.</w:t>
       </w:r>
     </w:p>
     <w:p>
@@ -2359,7 +3101,13 @@
         <w:t>The f</w:t>
       </w:r>
       <w:r>
-        <w:t xml:space="preserve">acility registry SHALL be capable of receiving facility resources which have extended attributes. There is no requirement that the facility registry be able to meaningfully process and/or store additional elements outside the scope of the core facility resource defined in Appendix A. </w:t>
+        <w:t>acility registry SHALL be capable of receiving facility resources which have extended attributes</w:t>
+      </w:r>
+      <w:r>
+        <w:t xml:space="preserve"> and/or elements</w:t>
+      </w:r>
+      <w:r>
+        <w:t xml:space="preserve">. There is no requirement that the facility registry be able to meaningfully process and/or store additional elements outside the scope of the core facility resource defined in Appendix A. </w:t>
       </w:r>
     </w:p>
     <w:p>
@@ -2434,10 +3182,10 @@
       </w:pPr>
       <w:r>
         <w:object w:dxaOrig="5994" w:dyaOrig="880" w14:anchorId="47920EDE">
-          <v:shape id="_x0000_i1045" type="#_x0000_t75" style="width:300pt;height:44.25pt" o:ole="">
+          <v:shape id="_x0000_i1028" type="#_x0000_t75" style="width:300pt;height:44.25pt" o:ole="">
             <v:imagedata r:id="rId23" o:title=""/>
           </v:shape>
-          <o:OLEObject Type="Embed" ProgID="Visio.Drawing.11" ShapeID="_x0000_i1045" DrawAspect="Content" ObjectID="_1415001359" r:id="rId24"/>
+          <o:OLEObject Type="Embed" ProgID="Visio.Drawing.11" ShapeID="_x0000_i1028" DrawAspect="Content" ObjectID="_1415689801" r:id="rId24"/>
         </w:object>
       </w:r>
     </w:p>
@@ -2450,24 +3198,14 @@
       <w:r>
         <w:t xml:space="preserve">Figure </w:t>
       </w:r>
-      <w:r>
-        <w:fldChar w:fldCharType="begin"/>
-      </w:r>
-      <w:r>
-        <w:instrText xml:space="preserve"> SEQ Figure \* ARABIC </w:instrText>
-      </w:r>
-      <w:r>
-        <w:fldChar w:fldCharType="separate"/>
-      </w:r>
-      <w:r>
-        <w:rPr>
-          <w:noProof/>
-        </w:rPr>
-        <w:t>6</w:t>
-      </w:r>
-      <w:r>
-        <w:fldChar w:fldCharType="end"/>
-      </w:r>
+      <w:fldSimple w:instr=" SEQ Figure \* ARABIC ">
+        <w:r>
+          <w:rPr>
+            <w:noProof/>
+          </w:rPr>
+          <w:t>7</w:t>
+        </w:r>
+      </w:fldSimple>
       <w:bookmarkEnd w:id="8"/>
       <w:r>
         <w:t xml:space="preserve"> – Record an</w:t>
@@ -2627,22 +3365,9 @@
     </w:p>
     <w:p>
       <w:pPr>
-        <w:pStyle w:val="ListParagraph"/>
-        <w:numPr>
-          <w:ilvl w:val="0"/>
-          <w:numId w:val="4"/>
-        </w:numPr>
-      </w:pPr>
-      <w:r>
-        <w:t>RSS 2.0 Specification</w:t>
-      </w:r>
-    </w:p>
-    <w:p>
-      <w:pPr>
         <w:pStyle w:val="Heading3"/>
       </w:pPr>
       <w:r>
-        <w:lastRenderedPageBreak/>
         <w:t>Interactions</w:t>
       </w:r>
     </w:p>
@@ -2669,12 +3394,16 @@
         <w:fldChar w:fldCharType="end"/>
       </w:r>
       <w:r>
-        <w:t xml:space="preserve"> illustrates the sequence of messaging between the Facility Data Consumer (FRED_CONSUMER) actor and Facility Registry(FRED_REG).</w:t>
-      </w:r>
-    </w:p>
-    <w:bookmarkStart w:id="9" w:name="_GoBack"/>
-    <w:bookmarkEnd w:id="9"/>
-    <w:commentRangeStart w:id="10"/>
+        <w:t xml:space="preserve"> illustrates the sequence of messaging between the Facility Data Consumer (FRED_CONSUMER) actor and Facility Registry</w:t>
+      </w:r>
+      <w:r>
+        <w:t xml:space="preserve"> </w:t>
+      </w:r>
+      <w:r>
+        <w:t>(FRED_REG).</w:t>
+      </w:r>
+    </w:p>
+    <w:commentRangeStart w:id="9"/>
     <w:p>
       <w:pPr>
         <w:pStyle w:val="Caption"/>
@@ -2682,13 +3411,13 @@
       </w:pPr>
       <w:r>
         <w:object w:dxaOrig="4159" w:dyaOrig="3846" w14:anchorId="49512F3E">
-          <v:shape id="_x0000_i1041" type="#_x0000_t75" style="width:207.75pt;height:192pt" o:ole="">
+          <v:shape id="_x0000_i1029" type="#_x0000_t75" style="width:207.75pt;height:192pt" o:ole="">
             <v:imagedata r:id="rId25" o:title=""/>
           </v:shape>
-          <o:OLEObject Type="Embed" ProgID="Visio.Drawing.11" ShapeID="_x0000_i1041" DrawAspect="Content" ObjectID="_1415001360" r:id="rId26"/>
+          <o:OLEObject Type="Embed" ProgID="Visio.Drawing.11" ShapeID="_x0000_i1029" DrawAspect="Content" ObjectID="_1415689802" r:id="rId26"/>
         </w:object>
       </w:r>
-      <w:commentRangeEnd w:id="10"/>
+      <w:commentRangeEnd w:id="9"/>
       <w:r>
         <w:rPr>
           <w:rStyle w:val="CommentReference"/>
@@ -2696,7 +3425,7 @@
           <w:bCs w:val="0"/>
           <w:color w:val="auto"/>
         </w:rPr>
-        <w:commentReference w:id="10"/>
+        <w:commentReference w:id="9"/>
       </w:r>
     </w:p>
     <w:p>
@@ -2704,147 +3433,139 @@
         <w:pStyle w:val="Caption"/>
         <w:jc w:val="center"/>
       </w:pPr>
-      <w:bookmarkStart w:id="11" w:name="_Ref341255954"/>
+      <w:bookmarkStart w:id="10" w:name="_Ref341255954"/>
       <w:r>
         <w:t xml:space="preserve">Figure </w:t>
       </w:r>
+      <w:fldSimple w:instr=" SEQ Figure \* ARABIC ">
+        <w:r>
+          <w:rPr>
+            <w:noProof/>
+          </w:rPr>
+          <w:t>8</w:t>
+        </w:r>
+      </w:fldSimple>
+      <w:bookmarkEnd w:id="10"/>
+      <w:r>
+        <w:t xml:space="preserve"> - Record and Maintain facility interactions</w:t>
+      </w:r>
+    </w:p>
+    <w:p/>
+    <w:p>
+      <w:pPr>
+        <w:pStyle w:val="Heading3"/>
+      </w:pPr>
+      <w:r>
+        <w:t>Triggering Events</w:t>
+      </w:r>
+    </w:p>
+    <w:p>
+      <w:r>
+        <w:t>The facility registry consumer will execute one of query facility or get facility details to list and/or get facility details respectively.</w:t>
+      </w:r>
+    </w:p>
+    <w:p>
+      <w:pPr>
+        <w:pStyle w:val="Heading4"/>
+      </w:pPr>
+      <w:r>
+        <w:lastRenderedPageBreak/>
+        <w:t>Query Facilities</w:t>
+      </w:r>
+    </w:p>
+    <w:p>
+      <w:r>
+        <w:t>Todo</w:t>
+      </w:r>
+    </w:p>
+    <w:p>
+      <w:pPr>
+        <w:pStyle w:val="Heading5"/>
+      </w:pPr>
+      <w:r>
+        <w:t>Message Semantics</w:t>
+      </w:r>
+    </w:p>
+    <w:p>
+      <w:r>
+        <w:rPr>
+          <w:b/>
+        </w:rPr>
+        <w:t xml:space="preserve">HTTP Method: </w:t>
+      </w:r>
+      <w:r>
+        <w:t>GET</w:t>
+      </w:r>
+      <w:r>
+        <w:br/>
+      </w:r>
+      <w:r>
+        <w:rPr>
+          <w:b/>
+        </w:rPr>
+        <w:t xml:space="preserve">Resource: </w:t>
+      </w:r>
+      <w:r>
+        <w:t>{base}/facilities[.xml|.json]</w:t>
+      </w:r>
+    </w:p>
+    <w:p>
+      <w:r>
+        <w:t xml:space="preserve">Facility data consumers SHALL execute a GET against the facilities collection to initiate a query. </w:t>
+      </w:r>
+      <w:r>
+        <w:t xml:space="preserve">Consumers SHALL instruct the facility registry to return data in either XML or JSON by appending an extension of “.xml” or “.json” to the request URL. </w:t>
+      </w:r>
+    </w:p>
+    <w:p>
+      <w:r>
+        <w:t xml:space="preserve">Consumers SHALL pass query parameters to the facility registry via query parameters in the format </w:t>
+      </w:r>
+      <w:r>
+        <w:rPr>
+          <w:i/>
+        </w:rPr>
+        <w:t>propertyName=filterValue</w:t>
+      </w:r>
+      <w:r>
+        <w:t xml:space="preserve">. </w:t>
+      </w:r>
+    </w:p>
+    <w:p>
+      <w:r>
+        <w:t xml:space="preserve">Query parameters SHALL be passed as one value per parameter, core filter properties are listed in </w:t>
+      </w:r>
       <w:r>
         <w:fldChar w:fldCharType="begin"/>
       </w:r>
       <w:r>
-        <w:instrText xml:space="preserve"> SEQ Figure \* ARABIC </w:instrText>
+        <w:instrText xml:space="preserve"> REF _Ref341256949 \h </w:instrText>
       </w:r>
       <w:r>
         <w:fldChar w:fldCharType="separate"/>
       </w:r>
       <w:r>
-        <w:rPr>
-          <w:noProof/>
-        </w:rPr>
-        <w:t>7</w:t>
+        <w:t xml:space="preserve">Table </w:t>
+      </w:r>
+      <w:r>
+        <w:rPr>
+          <w:noProof/>
+        </w:rPr>
+        <w:t>1</w:t>
       </w:r>
       <w:r>
         <w:fldChar w:fldCharType="end"/>
       </w:r>
-      <w:bookmarkEnd w:id="11"/>
-      <w:r>
-        <w:t xml:space="preserve"> - Record and Maintain facility interactions</w:t>
-      </w:r>
-    </w:p>
-    <w:p/>
-    <w:p>
-      <w:pPr>
-        <w:pStyle w:val="Heading3"/>
-      </w:pPr>
-      <w:r>
-        <w:t>Triggering Events</w:t>
-      </w:r>
-    </w:p>
-    <w:p>
-      <w:r>
-        <w:t>The facility registry consumer will execute one of query facility or get facility details to list and/or get facility details respectively.</w:t>
-      </w:r>
-    </w:p>
-    <w:p>
-      <w:pPr>
-        <w:pStyle w:val="Heading4"/>
-      </w:pPr>
-      <w:r>
-        <w:t>Query Facilities</w:t>
-      </w:r>
-    </w:p>
-    <w:p>
-      <w:r>
-        <w:t>Todo</w:t>
-      </w:r>
-    </w:p>
-    <w:p>
-      <w:pPr>
-        <w:pStyle w:val="Heading5"/>
-      </w:pPr>
-      <w:r>
-        <w:t>Message Semantics</w:t>
-      </w:r>
-    </w:p>
-    <w:p>
-      <w:r>
-        <w:rPr>
-          <w:b/>
-        </w:rPr>
-        <w:t xml:space="preserve">HTTP Method: </w:t>
-      </w:r>
-      <w:r>
-        <w:t>GET</w:t>
-      </w:r>
-      <w:r>
-        <w:br/>
-      </w:r>
-      <w:r>
-        <w:rPr>
-          <w:b/>
-        </w:rPr>
-        <w:t xml:space="preserve">Resource: </w:t>
-      </w:r>
-      <w:r>
-        <w:t>{base}/facilities[.xml|.json]</w:t>
-      </w:r>
-      <w:r>
-        <w:br/>
-      </w:r>
-      <w:r>
-        <w:rPr>
-          <w:b/>
-        </w:rPr>
-        <w:t xml:space="preserve">Content Type: </w:t>
-      </w:r>
-      <w:r>
-        <w:t>text/xml or text/json</w:t>
-      </w:r>
-    </w:p>
-    <w:p>
-      <w:r>
-        <w:t xml:space="preserve">Facility data consumers SHALL execute a GET against the facilities collection to initiate a query. Consumers SHALL pass query parameters to the facility registry via query parameters in the format </w:t>
-      </w:r>
-      <w:r>
-        <w:rPr>
-          <w:i/>
-        </w:rPr>
-        <w:t>propertyName=filterValue</w:t>
-      </w:r>
-      <w:r>
-        <w:t xml:space="preserve">. </w:t>
-      </w:r>
-    </w:p>
-    <w:p>
-      <w:r>
-        <w:t xml:space="preserve">Query parameters SHALL be passed as one value per parameter, core filter properties are listed in </w:t>
-      </w:r>
-      <w:r>
-        <w:fldChar w:fldCharType="begin"/>
-      </w:r>
-      <w:r>
-        <w:instrText xml:space="preserve"> REF _Ref341256949 \h </w:instrText>
-      </w:r>
-      <w:r>
-        <w:fldChar w:fldCharType="separate"/>
-      </w:r>
-      <w:r>
-        <w:t xml:space="preserve">Table </w:t>
-      </w:r>
-      <w:r>
-        <w:rPr>
-          <w:noProof/>
-        </w:rPr>
-        <w:t>1</w:t>
-      </w:r>
-      <w:r>
-        <w:fldChar w:fldCharType="end"/>
-      </w:r>
       <w:r>
         <w:t>.</w:t>
       </w:r>
       <w:r>
         <w:t xml:space="preserve"> Implementers MAY choose to extend the available query parameters made available to consumers. When this is done, the extended query parameters SHALL follow the same format as the core query parameters. </w:t>
+      </w:r>
+    </w:p>
+    <w:p>
+      <w:r>
+        <w:t>Query parameter values SHALL be URL encoded when sent to the facility registry service.</w:t>
       </w:r>
     </w:p>
     <w:p>
@@ -2852,29 +3573,19 @@
         <w:pStyle w:val="Caption"/>
         <w:keepNext/>
       </w:pPr>
-      <w:bookmarkStart w:id="12" w:name="_Ref341256949"/>
+      <w:bookmarkStart w:id="11" w:name="_Ref341256949"/>
       <w:r>
         <w:t xml:space="preserve">Table </w:t>
       </w:r>
-      <w:r>
-        <w:fldChar w:fldCharType="begin"/>
-      </w:r>
-      <w:r>
-        <w:instrText xml:space="preserve"> SEQ Table \* ARABIC </w:instrText>
-      </w:r>
-      <w:r>
-        <w:fldChar w:fldCharType="separate"/>
-      </w:r>
-      <w:r>
-        <w:rPr>
-          <w:noProof/>
-        </w:rPr>
-        <w:t>1</w:t>
-      </w:r>
-      <w:r>
-        <w:fldChar w:fldCharType="end"/>
-      </w:r>
-      <w:bookmarkEnd w:id="12"/>
+      <w:fldSimple w:instr=" SEQ Table \* ARABIC ">
+        <w:r>
+          <w:rPr>
+            <w:noProof/>
+          </w:rPr>
+          <w:t>1</w:t>
+        </w:r>
+      </w:fldSimple>
+      <w:bookmarkEnd w:id="11"/>
       <w:r>
         <w:t xml:space="preserve"> - Query facility filter parameters</w:t>
       </w:r>
@@ -2883,18 +3594,19 @@
       <w:tblPr>
         <w:tblStyle w:val="TableGrid"/>
         <w:tblW w:w="0" w:type="auto"/>
-        <w:tblInd w:w="558" w:type="dxa"/>
+        <w:tblInd w:w="108" w:type="dxa"/>
         <w:tblLook w:val="04A0" w:firstRow="1" w:lastRow="0" w:firstColumn="1" w:lastColumn="0" w:noHBand="0" w:noVBand="1"/>
       </w:tblPr>
       <w:tblGrid>
-        <w:gridCol w:w="2634"/>
-        <w:gridCol w:w="2226"/>
-        <w:gridCol w:w="2610"/>
+        <w:gridCol w:w="1991"/>
+        <w:gridCol w:w="1560"/>
+        <w:gridCol w:w="3289"/>
+        <w:gridCol w:w="2628"/>
       </w:tblGrid>
       <w:tr>
         <w:tc>
           <w:tcPr>
-            <w:tcW w:w="2634" w:type="dxa"/>
+            <w:tcW w:w="1991" w:type="dxa"/>
           </w:tcPr>
           <w:p>
             <w:pPr>
@@ -2906,13 +3618,13 @@
               <w:rPr>
                 <w:b/>
               </w:rPr>
-              <w:t>Query Parameter</w:t>
+              <w:t>Parameter</w:t>
             </w:r>
           </w:p>
         </w:tc>
         <w:tc>
           <w:tcPr>
-            <w:tcW w:w="2226" w:type="dxa"/>
+            <w:tcW w:w="1560" w:type="dxa"/>
           </w:tcPr>
           <w:p>
             <w:pPr>
@@ -2924,13 +3636,31 @@
               <w:rPr>
                 <w:b/>
               </w:rPr>
-              <w:t>Filter Format</w:t>
+              <w:t>Format</w:t>
             </w:r>
           </w:p>
         </w:tc>
         <w:tc>
           <w:tcPr>
-            <w:tcW w:w="2610" w:type="dxa"/>
+            <w:tcW w:w="3289" w:type="dxa"/>
+          </w:tcPr>
+          <w:p>
+            <w:pPr>
+              <w:rPr>
+                <w:b/>
+              </w:rPr>
+            </w:pPr>
+            <w:r>
+              <w:rPr>
+                <w:b/>
+              </w:rPr>
+              <w:t>Description</w:t>
+            </w:r>
+          </w:p>
+        </w:tc>
+        <w:tc>
+          <w:tcPr>
+            <w:tcW w:w="2628" w:type="dxa"/>
           </w:tcPr>
           <w:p>
             <w:pPr>
@@ -2950,7 +3680,7 @@
       <w:tr>
         <w:tc>
           <w:tcPr>
-            <w:tcW w:w="2634" w:type="dxa"/>
+            <w:tcW w:w="1991" w:type="dxa"/>
           </w:tcPr>
           <w:p>
             <w:r>
@@ -2960,7 +3690,7 @@
         </w:tc>
         <w:tc>
           <w:tcPr>
-            <w:tcW w:w="2226" w:type="dxa"/>
+            <w:tcW w:w="1560" w:type="dxa"/>
           </w:tcPr>
           <w:p>
             <w:r>
@@ -2970,11 +3700,21 @@
         </w:tc>
         <w:tc>
           <w:tcPr>
-            <w:tcW w:w="2610" w:type="dxa"/>
+            <w:tcW w:w="3289" w:type="dxa"/>
           </w:tcPr>
           <w:p>
             <w:r>
-              <w:t>?name=GHHS</w:t>
+              <w:t>Performs exact matching on the name of the facility records.</w:t>
+            </w:r>
+          </w:p>
+        </w:tc>
+        <w:tc>
+          <w:tcPr>
+            <w:tcW w:w="2628" w:type="dxa"/>
+          </w:tcPr>
+          <w:p>
+            <w:r>
+              <w:t>?name=Good%20Clinic</w:t>
             </w:r>
           </w:p>
         </w:tc>
@@ -2982,18 +3722,17 @@
       <w:tr>
         <w:tc>
           <w:tcPr>
-            <w:tcW w:w="2634" w:type="dxa"/>
+            <w:tcW w:w="1991" w:type="dxa"/>
           </w:tcPr>
           <w:p>
             <w:r>
-              <w:lastRenderedPageBreak/>
               <w:t>url</w:t>
             </w:r>
           </w:p>
         </w:tc>
         <w:tc>
           <w:tcPr>
-            <w:tcW w:w="2226" w:type="dxa"/>
+            <w:tcW w:w="1560" w:type="dxa"/>
           </w:tcPr>
           <w:p>
             <w:r>
@@ -3003,7 +3742,17 @@
         </w:tc>
         <w:tc>
           <w:tcPr>
-            <w:tcW w:w="2610" w:type="dxa"/>
+            <w:tcW w:w="3289" w:type="dxa"/>
+          </w:tcPr>
+          <w:p>
+            <w:r>
+              <w:t>Performs an exact match on the url of a facility.</w:t>
+            </w:r>
+          </w:p>
+        </w:tc>
+        <w:tc>
+          <w:tcPr>
+            <w:tcW w:w="2628" w:type="dxa"/>
           </w:tcPr>
           <w:p>
             <w:r>
@@ -3015,7 +3764,7 @@
       <w:tr>
         <w:tc>
           <w:tcPr>
-            <w:tcW w:w="2634" w:type="dxa"/>
+            <w:tcW w:w="1991" w:type="dxa"/>
           </w:tcPr>
           <w:p>
             <w:r>
@@ -3025,7 +3774,7 @@
         </w:tc>
         <w:tc>
           <w:tcPr>
-            <w:tcW w:w="2226" w:type="dxa"/>
+            <w:tcW w:w="1560" w:type="dxa"/>
           </w:tcPr>
           <w:p>
             <w:r>
@@ -3035,7 +3784,17 @@
         </w:tc>
         <w:tc>
           <w:tcPr>
-            <w:tcW w:w="2610" w:type="dxa"/>
+            <w:tcW w:w="3289" w:type="dxa"/>
+          </w:tcPr>
+          <w:p>
+            <w:r>
+              <w:t>Performs a filter on the active field of the facility.</w:t>
+            </w:r>
+          </w:p>
+        </w:tc>
+        <w:tc>
+          <w:tcPr>
+            <w:tcW w:w="2628" w:type="dxa"/>
           </w:tcPr>
           <w:p>
             <w:r>
@@ -3047,17 +3806,17 @@
       <w:tr>
         <w:tc>
           <w:tcPr>
-            <w:tcW w:w="2634" w:type="dxa"/>
+            <w:tcW w:w="1991" w:type="dxa"/>
           </w:tcPr>
           <w:p>
             <w:r>
-              <w:t>approvalDate</w:t>
+              <w:t>creationDateTime</w:t>
             </w:r>
           </w:p>
         </w:tc>
         <w:tc>
           <w:tcPr>
-            <w:tcW w:w="2226" w:type="dxa"/>
+            <w:tcW w:w="1560" w:type="dxa"/>
           </w:tcPr>
           <w:p>
             <w:r>
@@ -3067,11 +3826,21 @@
         </w:tc>
         <w:tc>
           <w:tcPr>
-            <w:tcW w:w="2610" w:type="dxa"/>
+            <w:tcW w:w="3289" w:type="dxa"/>
           </w:tcPr>
           <w:p>
             <w:r>
-              <w:t>?approvalDate=2012</w:t>
+              <w:t xml:space="preserve">Performs a filter on the creation date of the facility. Date precision should follow conventions listed in Appendix A. </w:t>
+            </w:r>
+          </w:p>
+        </w:tc>
+        <w:tc>
+          <w:tcPr>
+            <w:tcW w:w="2628" w:type="dxa"/>
+          </w:tcPr>
+          <w:p>
+            <w:r>
+              <w:t>?creationDate=2012</w:t>
             </w:r>
           </w:p>
         </w:tc>
@@ -3079,7 +3848,7 @@
       <w:tr>
         <w:tc>
           <w:tcPr>
-            <w:tcW w:w="2634" w:type="dxa"/>
+            <w:tcW w:w="1991" w:type="dxa"/>
           </w:tcPr>
           <w:p>
             <w:r>
@@ -3089,7 +3858,7 @@
         </w:tc>
         <w:tc>
           <w:tcPr>
-            <w:tcW w:w="2226" w:type="dxa"/>
+            <w:tcW w:w="1560" w:type="dxa"/>
           </w:tcPr>
           <w:p>
             <w:r>
@@ -3099,7 +3868,17 @@
         </w:tc>
         <w:tc>
           <w:tcPr>
-            <w:tcW w:w="2610" w:type="dxa"/>
+            <w:tcW w:w="3289" w:type="dxa"/>
+          </w:tcPr>
+          <w:p>
+            <w:r>
+              <w:t>Filters on latitude</w:t>
+            </w:r>
+          </w:p>
+        </w:tc>
+        <w:tc>
+          <w:tcPr>
+            <w:tcW w:w="2628" w:type="dxa"/>
           </w:tcPr>
           <w:p>
             <w:r>
@@ -3111,7 +3890,7 @@
       <w:tr>
         <w:tc>
           <w:tcPr>
-            <w:tcW w:w="2634" w:type="dxa"/>
+            <w:tcW w:w="1991" w:type="dxa"/>
           </w:tcPr>
           <w:p>
             <w:r>
@@ -3121,7 +3900,7 @@
         </w:tc>
         <w:tc>
           <w:tcPr>
-            <w:tcW w:w="2226" w:type="dxa"/>
+            <w:tcW w:w="1560" w:type="dxa"/>
           </w:tcPr>
           <w:p>
             <w:r>
@@ -3131,7 +3910,17 @@
         </w:tc>
         <w:tc>
           <w:tcPr>
-            <w:tcW w:w="2610" w:type="dxa"/>
+            <w:tcW w:w="3289" w:type="dxa"/>
+          </w:tcPr>
+          <w:p>
+            <w:r>
+              <w:t>Filters on longitude</w:t>
+            </w:r>
+          </w:p>
+        </w:tc>
+        <w:tc>
+          <w:tcPr>
+            <w:tcW w:w="2628" w:type="dxa"/>
           </w:tcPr>
           <w:p>
             <w:r>
@@ -3143,7 +3932,7 @@
       <w:tr>
         <w:tc>
           <w:tcPr>
-            <w:tcW w:w="2634" w:type="dxa"/>
+            <w:tcW w:w="1991" w:type="dxa"/>
           </w:tcPr>
           <w:p>
             <w:r>
@@ -3153,7 +3942,7 @@
         </w:tc>
         <w:tc>
           <w:tcPr>
-            <w:tcW w:w="2226" w:type="dxa"/>
+            <w:tcW w:w="1560" w:type="dxa"/>
           </w:tcPr>
           <w:p>
             <w:r>
@@ -3163,7 +3952,17 @@
         </w:tc>
         <w:tc>
           <w:tcPr>
-            <w:tcW w:w="2610" w:type="dxa"/>
+            <w:tcW w:w="3289" w:type="dxa"/>
+          </w:tcPr>
+          <w:p>
+            <w:r>
+              <w:t>Filters on an identity possessed by the facility.</w:t>
+            </w:r>
+          </w:p>
+        </w:tc>
+        <w:tc>
+          <w:tcPr>
+            <w:tcW w:w="2628" w:type="dxa"/>
           </w:tcPr>
           <w:p>
             <w:r>
@@ -3173,22 +3972,56 @@
         </w:tc>
       </w:tr>
     </w:tbl>
+    <w:p/>
+    <w:p>
+      <w:r>
+        <w:t>Repetitions of the same named parameter SHALL be considered an OR operation. For example, to filter all facilities created in January or February of 2012 the filter: “?creationDateTime=2012-01&amp;creationDateTime=2012-02”</w:t>
+      </w:r>
+    </w:p>
+    <w:p>
+      <w:pPr>
+        <w:pStyle w:val="Heading5"/>
+      </w:pPr>
+      <w:r>
+        <w:t>Response Message Semantics</w:t>
+      </w:r>
+    </w:p>
+    <w:p>
+      <w:r>
+        <w:t>The response for the query facilities</w:t>
+      </w:r>
+      <w:bookmarkStart w:id="12" w:name="_GoBack"/>
+      <w:bookmarkEnd w:id="12"/>
+    </w:p>
     <w:p>
       <w:pPr>
         <w:pStyle w:val="Heading6"/>
       </w:pPr>
       <w:r>
+        <w:lastRenderedPageBreak/>
         <w:t xml:space="preserve">“url” Element Restrictions </w:t>
       </w:r>
     </w:p>
     <w:p>
       <w:r>
-        <w:t xml:space="preserve">The “url” element and “identities/guid” element of the facility resource SHALL NOT carry a value on the register facility request as this value is to be populated by the facility registry. </w:t>
-      </w:r>
-    </w:p>
-    <w:p>
-      <w:r>
-        <w:t xml:space="preserve">The facility registry SHALL generate a globally unique identifier for all facilities which it registers, and SHALL make this identifier available via the identities/guid element. </w:t>
+        <w:t>The “url” and “id” element</w:t>
+      </w:r>
+      <w:r>
+        <w:t>s</w:t>
+      </w:r>
+      <w:r>
+        <w:t xml:space="preserve"> of the facility resource SHALL NOT carry a value on the register facility request as this value is to be populated by the facility registry. </w:t>
+      </w:r>
+    </w:p>
+    <w:p>
+      <w:r>
+        <w:t xml:space="preserve">The facility registry SHALL generate a globally unique identifier for all facilities which it registers, and SHALL make this identifier available via the </w:t>
+      </w:r>
+      <w:r>
+        <w:t>“id”</w:t>
+      </w:r>
+      <w:r>
+        <w:t xml:space="preserve"> element. </w:t>
       </w:r>
       <w:commentRangeStart w:id="13"/>
       <w:r>
@@ -3845,7 +4678,6 @@
         <w:rPr>
           <w:noProof/>
         </w:rPr>
-        <w:lastRenderedPageBreak/>
         <w:t>&lt;/</w:t>
       </w:r>
       <w:r>
@@ -3869,60 +4701,24 @@
       <w:r>
         <w:t xml:space="preserve">Figure </w:t>
       </w:r>
-      <w:r>
-        <w:fldChar w:fldCharType="begin"/>
-      </w:r>
-      <w:r>
-        <w:instrText xml:space="preserve"> SEQ Figure \* ARABIC </w:instrText>
-      </w:r>
-      <w:r>
-        <w:fldChar w:fldCharType="separate"/>
-      </w:r>
-      <w:r>
-        <w:rPr>
-          <w:noProof/>
-        </w:rPr>
-        <w:t>8</w:t>
-      </w:r>
-      <w:r>
-        <w:fldChar w:fldCharType="end"/>
-      </w:r>
+      <w:fldSimple w:instr=" SEQ Figure \* ARABIC ">
+        <w:r>
+          <w:rPr>
+            <w:noProof/>
+          </w:rPr>
+          <w:t>9</w:t>
+        </w:r>
+      </w:fldSimple>
       <w:r>
         <w:t xml:space="preserve"> - Sample register facility operation</w:t>
       </w:r>
     </w:p>
     <w:p>
       <w:pPr>
-        <w:pStyle w:val="Heading3"/>
+        <w:pStyle w:val="Heading5"/>
       </w:pPr>
       <w:r>
         <w:t>Expected Behavior</w:t>
-      </w:r>
-    </w:p>
-    <w:p>
-      <w:r>
-        <w:t>Todo</w:t>
-      </w:r>
-    </w:p>
-    <w:p>
-      <w:pPr>
-        <w:pStyle w:val="Heading4"/>
-      </w:pPr>
-      <w:r>
-        <w:t>Facility Registry</w:t>
-      </w:r>
-    </w:p>
-    <w:p>
-      <w:r>
-        <w:t>Todo</w:t>
-      </w:r>
-    </w:p>
-    <w:p>
-      <w:pPr>
-        <w:pStyle w:val="Heading4"/>
-      </w:pPr>
-      <w:r>
-        <w:t>Facility Data Consumer</w:t>
       </w:r>
     </w:p>
     <w:p>
@@ -3999,6 +4795,9 @@
     <w:p>
       <w:r>
         <w:t xml:space="preserve">All FRED resources may be represented as JSON objects. This specification </w:t>
+      </w:r>
+      <w:r>
+        <w:t>…</w:t>
       </w:r>
     </w:p>
     <w:p>
@@ -4076,7 +4875,7 @@
       </w:r>
     </w:p>
   </w:comment>
-  <w:comment w:id="6" w:author="Justin Fyfe" w:date="2012-11-21T11:04:00Z" w:initials="JF">
+  <w:comment w:id="7" w:author="Justin Fyfe" w:date="2012-11-21T10:16:00Z" w:initials="JF">
     <w:p>
       <w:pPr>
         <w:pStyle w:val="CommentText"/>
@@ -4088,27 +4887,11 @@
         <w:annotationRef/>
       </w:r>
       <w:r>
-        <w:t>Alternate : If the facility registry finds exactly one matching facility, it will return an HTTP 409 error signaling to the facility data source that the record already exists.</w:t>
+        <w:t>Do we want to place a fac:mustUnderstand attribute that can signal that a registry should raise an error if an extension is not understood by the registry but the client is expecting it.</w:t>
       </w:r>
     </w:p>
   </w:comment>
-  <w:comment w:id="7" w:author="Justin Fyfe" w:date="2012-11-21T10:16:00Z" w:initials="JF">
-    <w:p>
-      <w:pPr>
-        <w:pStyle w:val="CommentText"/>
-      </w:pPr>
-      <w:r>
-        <w:rPr>
-          <w:rStyle w:val="CommentReference"/>
-        </w:rPr>
-        <w:annotationRef/>
-      </w:r>
-      <w:r>
-        <w:t>Do we want to place a fac:mustUnderstand attribute that can signal that a registry should raise an error if an extension is not understood by the registry but the client is expecting it.</w:t>
-      </w:r>
-    </w:p>
-  </w:comment>
-  <w:comment w:id="10" w:author="Justin Fyfe" w:date="2012-11-21T10:12:00Z" w:initials="JF">
+  <w:comment w:id="9" w:author="Justin Fyfe" w:date="2012-11-21T10:12:00Z" w:initials="JF">
     <w:p>
       <w:pPr>
         <w:pStyle w:val="CommentText"/>
@@ -4552,7 +5335,7 @@
       <w:lvlText w:val="%1.%2.%3.%4."/>
       <w:lvlJc w:val="left"/>
       <w:pPr>
-        <w:ind w:left="1674" w:hanging="864"/>
+        <w:ind w:left="2754" w:hanging="864"/>
       </w:pPr>
       <w:rPr>
         <w:rFonts w:hint="default"/>
@@ -7125,19 +7908,7 @@
 </a:theme>
 </file>
 
-<file path=customXml/item1.xml><?xml version="1.0" encoding="utf-8"?><p:properties xmlns:p="http://schemas.microsoft.com/office/2006/metadata/properties" xmlns:xsi="http://www.w3.org/2001/XMLSchema-instance" xmlns:pc="http://schemas.microsoft.com/office/infopath/2007/PartnerControls"><documentManagement><Status xmlns="$ListId:Project Documents;">Draft</Status><Links xmlns="$ListId:Project Documents;" xsi:nil="true"/><Owner xmlns="$ListId:Project Documents;"><UserInfo><DisplayName></DisplayName><AccountId xsi:nil="true"></AccountId><AccountType/></UserInfo></Owner></documentManagement></p:properties>
-</file>
-
-<file path=customXml/item2.xml><?xml version="1.0" encoding="utf-8"?>
-<?mso-contentType ?>
-<FormTemplates xmlns="http://schemas.microsoft.com/sharepoint/v3/contenttype/forms">
-  <Display>DocumentLibraryForm</Display>
-  <Edit>DocumentLibraryForm</Edit>
-  <New>DocumentLibraryForm</New>
-</FormTemplates>
-</file>
-
-<file path=customXml/item3.xml><?xml version="1.0" encoding="utf-8"?><ct:contentTypeSchema ct:_="" ma:_="" ma:contentTypeName="Project Site Document" ma:contentTypeID="0x0101002E859B81267C4D46BEFA75A57EB94034" ma:contentTypeVersion="0" ma:contentTypeDescription="" ma:contentTypeScope="" ma:versionID="79f5a6b216536f90779997bd9e3544d1" xmlns:ct="http://schemas.microsoft.com/office/2006/metadata/contentType" xmlns:ma="http://schemas.microsoft.com/office/2006/metadata/properties/metaAttributes">
+<file path=customXml/item1.xml><?xml version="1.0" encoding="utf-8"?><ct:contentTypeSchema ct:_="" ma:_="" ma:contentTypeName="Project Site Document" ma:contentTypeID="0x0101002E859B81267C4D46BEFA75A57EB94034" ma:contentTypeVersion="0" ma:contentTypeDescription="" ma:contentTypeScope="" ma:versionID="79f5a6b216536f90779997bd9e3544d1" xmlns:ct="http://schemas.microsoft.com/office/2006/metadata/contentType" xmlns:ma="http://schemas.microsoft.com/office/2006/metadata/properties/metaAttributes">
 <xsd:schema targetNamespace="http://schemas.microsoft.com/office/2006/metadata/properties" ma:root="true" ma:fieldsID="290bd439ff5d61acec6061c02d45214f" ns2:_="" xmlns:xsd="http://www.w3.org/2001/XMLSchema" xmlns:xs="http://www.w3.org/2001/XMLSchema" xmlns:p="http://schemas.microsoft.com/office/2006/metadata/properties" xmlns:ns2="$ListId:Project Documents;">
 <xsd:import namespace="$ListId:Project Documents;"/>
 <xsd:element name="properties">
@@ -7292,35 +8063,23 @@
 </ct:contentTypeSchema>
 </file>
 
+<file path=customXml/item2.xml><?xml version="1.0" encoding="utf-8"?>
+<?mso-contentType ?>
+<FormTemplates xmlns="http://schemas.microsoft.com/sharepoint/v3/contenttype/forms">
+  <Display>DocumentLibraryForm</Display>
+  <Edit>DocumentLibraryForm</Edit>
+  <New>DocumentLibraryForm</New>
+</FormTemplates>
+</file>
+
+<file path=customXml/item3.xml><?xml version="1.0" encoding="utf-8"?><p:properties xmlns:p="http://schemas.microsoft.com/office/2006/metadata/properties" xmlns:xsi="http://www.w3.org/2001/XMLSchema-instance" xmlns:pc="http://schemas.microsoft.com/office/infopath/2007/PartnerControls"><documentManagement><Status xmlns="$ListId:Project Documents;">Draft</Status><Links xmlns="$ListId:Project Documents;" xsi:nil="true"/><Owner xmlns="$ListId:Project Documents;"><UserInfo><DisplayName></DisplayName><AccountId xsi:nil="true"></AccountId><AccountType/></UserInfo></Owner></documentManagement></p:properties>
+</file>
+
 <file path=customXml/item4.xml><?xml version="1.0" encoding="utf-8"?>
 <b:Sources xmlns:b="http://schemas.openxmlformats.org/officeDocument/2006/bibliography" xmlns="http://schemas.openxmlformats.org/officeDocument/2006/bibliography" SelectedStyle="\APA.XSL" StyleName="APA"/>
 </file>
 
 <file path=customXml/itemProps1.xml><?xml version="1.0" encoding="utf-8"?>
-<ds:datastoreItem xmlns:ds="http://schemas.openxmlformats.org/officeDocument/2006/customXml" ds:itemID="{F62F1948-11AC-4797-B9E3-63A9A0748099}">
-  <ds:schemaRefs>
-    <ds:schemaRef ds:uri="http://schemas.microsoft.com/office/infopath/2007/PartnerControls"/>
-    <ds:schemaRef ds:uri="http://schemas.microsoft.com/office/2006/documentManagement/types"/>
-    <ds:schemaRef ds:uri="http://www.w3.org/XML/1998/namespace"/>
-    <ds:schemaRef ds:uri="http://purl.org/dc/terms/"/>
-    <ds:schemaRef ds:uri="http://purl.org/dc/elements/1.1/"/>
-    <ds:schemaRef ds:uri="http://schemas.microsoft.com/office/2006/metadata/properties"/>
-    <ds:schemaRef ds:uri="http://schemas.openxmlformats.org/package/2006/metadata/core-properties"/>
-    <ds:schemaRef ds:uri="$ListId:Project Documents;"/>
-    <ds:schemaRef ds:uri="http://purl.org/dc/dcmitype/"/>
-  </ds:schemaRefs>
-</ds:datastoreItem>
-</file>
-
-<file path=customXml/itemProps2.xml><?xml version="1.0" encoding="utf-8"?>
-<ds:datastoreItem xmlns:ds="http://schemas.openxmlformats.org/officeDocument/2006/customXml" ds:itemID="{DBB0BFC3-8B43-46E5-9297-FD6D483D73EE}">
-  <ds:schemaRefs>
-    <ds:schemaRef ds:uri="http://schemas.microsoft.com/sharepoint/v3/contenttype/forms"/>
-  </ds:schemaRefs>
-</ds:datastoreItem>
-</file>
-
-<file path=customXml/itemProps3.xml><?xml version="1.0" encoding="utf-8"?>
 <ds:datastoreItem xmlns:ds="http://schemas.openxmlformats.org/officeDocument/2006/customXml" ds:itemID="{0C0E7528-F01E-4970-85B4-5B231F8298F4}">
   <ds:schemaRefs>
     <ds:schemaRef ds:uri="http://schemas.microsoft.com/office/2006/metadata/contentType"/>
@@ -7338,8 +8097,32 @@
 </ds:datastoreItem>
 </file>
 
+<file path=customXml/itemProps2.xml><?xml version="1.0" encoding="utf-8"?>
+<ds:datastoreItem xmlns:ds="http://schemas.openxmlformats.org/officeDocument/2006/customXml" ds:itemID="{DBB0BFC3-8B43-46E5-9297-FD6D483D73EE}">
+  <ds:schemaRefs>
+    <ds:schemaRef ds:uri="http://schemas.microsoft.com/sharepoint/v3/contenttype/forms"/>
+  </ds:schemaRefs>
+</ds:datastoreItem>
+</file>
+
+<file path=customXml/itemProps3.xml><?xml version="1.0" encoding="utf-8"?>
+<ds:datastoreItem xmlns:ds="http://schemas.openxmlformats.org/officeDocument/2006/customXml" ds:itemID="{F62F1948-11AC-4797-B9E3-63A9A0748099}">
+  <ds:schemaRefs>
+    <ds:schemaRef ds:uri="http://purl.org/dc/elements/1.1/"/>
+    <ds:schemaRef ds:uri="http://www.w3.org/XML/1998/namespace"/>
+    <ds:schemaRef ds:uri="http://schemas.microsoft.com/office/2006/documentManagement/types"/>
+    <ds:schemaRef ds:uri="http://schemas.microsoft.com/office/infopath/2007/PartnerControls"/>
+    <ds:schemaRef ds:uri="http://purl.org/dc/terms/"/>
+    <ds:schemaRef ds:uri="http://schemas.microsoft.com/office/2006/metadata/properties"/>
+    <ds:schemaRef ds:uri="http://schemas.openxmlformats.org/package/2006/metadata/core-properties"/>
+    <ds:schemaRef ds:uri="$ListId:Project Documents;"/>
+    <ds:schemaRef ds:uri="http://purl.org/dc/dcmitype/"/>
+  </ds:schemaRefs>
+</ds:datastoreItem>
+</file>
+
 <file path=customXml/itemProps4.xml><?xml version="1.0" encoding="utf-8"?>
-<ds:datastoreItem xmlns:ds="http://schemas.openxmlformats.org/officeDocument/2006/customXml" ds:itemID="{C07B46F9-BCA7-442E-A6BB-D63F24F28070}">
+<ds:datastoreItem xmlns:ds="http://schemas.openxmlformats.org/officeDocument/2006/customXml" ds:itemID="{ED8F422A-2A38-4320-952B-333F0A155861}">
   <ds:schemaRefs>
     <ds:schemaRef ds:uri="http://schemas.openxmlformats.org/officeDocument/2006/bibliography"/>
   </ds:schemaRefs>

</xml_diff>